<commit_message>
Architecture 1 and 2 design and partial implementation. Performance testing for PUB/SUB over ZeroMQ on Architecture 1.
</commit_message>
<xml_diff>
--- a/Markus/Rpi-Marcs notes.docx
+++ b/Markus/Rpi-Marcs notes.docx
@@ -1,6 +1,6 @@
 
 <file path=word/document.xml><?xml version="1.0" encoding="utf-8"?>
-<w:document xmlns:wpc="http://schemas.microsoft.com/office/word/2010/wordprocessingCanvas" xmlns:mc="http://schemas.openxmlformats.org/markup-compatibility/2006" xmlns:o="urn:schemas-microsoft-com:office:office" xmlns:r="http://schemas.openxmlformats.org/officeDocument/2006/relationships" xmlns:m="http://schemas.openxmlformats.org/officeDocument/2006/math" xmlns:v="urn:schemas-microsoft-com:vml" xmlns:wp14="http://schemas.microsoft.com/office/word/2010/wordprocessingDrawing" xmlns:wp="http://schemas.openxmlformats.org/drawingml/2006/wordprocessingDrawing" xmlns:w10="urn:schemas-microsoft-com:office:word" xmlns:w="http://schemas.openxmlformats.org/wordprocessingml/2006/main" xmlns:w14="http://schemas.microsoft.com/office/word/2010/wordml" xmlns:w15="http://schemas.microsoft.com/office/word/2012/wordml" xmlns:wpg="http://schemas.microsoft.com/office/word/2010/wordprocessingGroup" xmlns:wpi="http://schemas.microsoft.com/office/word/2010/wordprocessingInk" xmlns:wne="http://schemas.microsoft.com/office/word/2006/wordml" xmlns:wps="http://schemas.microsoft.com/office/word/2010/wordprocessingShape" mc:Ignorable="w14 w15 wp14">
+<w:document xmlns:wpc="http://schemas.microsoft.com/office/word/2010/wordprocessingCanvas" xmlns:mc="http://schemas.openxmlformats.org/markup-compatibility/2006" xmlns:o="urn:schemas-microsoft-com:office:office" xmlns:r="http://schemas.openxmlformats.org/officeDocument/2006/relationships" xmlns:m="http://schemas.openxmlformats.org/officeDocument/2006/math" xmlns:v="urn:schemas-microsoft-com:vml" xmlns:wp14="http://schemas.microsoft.com/office/word/2010/wordprocessingDrawing" xmlns:wp="http://schemas.openxmlformats.org/drawingml/2006/wordprocessingDrawing" xmlns:w10="urn:schemas-microsoft-com:office:word" xmlns:w="http://schemas.openxmlformats.org/wordprocessingml/2006/main" xmlns:w14="http://schemas.microsoft.com/office/word/2010/wordml" xmlns:wpg="http://schemas.microsoft.com/office/word/2010/wordprocessingGroup" xmlns:wpi="http://schemas.microsoft.com/office/word/2010/wordprocessingInk" xmlns:wne="http://schemas.microsoft.com/office/word/2006/wordml" xmlns:wps="http://schemas.microsoft.com/office/word/2010/wordprocessingShape" mc:Ignorable="w14 wp14">
   <w:body>
     <w:p>
       <w:pPr>
@@ -73,13 +73,8 @@
       </w:r>
     </w:p>
     <w:p>
-      <w:proofErr w:type="gramStart"/>
-      <w:r>
-        <w:t>select</w:t>
-      </w:r>
-      <w:proofErr w:type="gramEnd"/>
-      <w:r>
-        <w:t xml:space="preserve"> * from command;</w:t>
+      <w:r>
+        <w:t>select * from command;</w:t>
       </w:r>
     </w:p>
     <w:p/>
@@ -97,7 +92,7 @@
       </w:r>
     </w:p>
     <w:p>
-      <w:hyperlink r:id="rId5" w:history="1">
+      <w:hyperlink r:id="rId6" w:history="1">
         <w:r>
           <w:rPr>
             <w:rStyle w:val="Hyperlink"/>
@@ -121,7 +116,7 @@
       </w:r>
     </w:p>
     <w:p>
-      <w:hyperlink r:id="rId6" w:history="1">
+      <w:hyperlink r:id="rId7" w:history="1">
         <w:r>
           <w:rPr>
             <w:rStyle w:val="Hyperlink"/>
@@ -135,25 +130,12 @@
       <w:pPr>
         <w:spacing w:after="0"/>
       </w:pPr>
-      <w:proofErr w:type="gramStart"/>
-      <w:r>
-        <w:t>2.Move</w:t>
-      </w:r>
-      <w:proofErr w:type="gramEnd"/>
-      <w:r>
-        <w:t xml:space="preserve"> </w:t>
-      </w:r>
-      <w:proofErr w:type="spellStart"/>
-      <w:r>
-        <w:t>mysql</w:t>
-      </w:r>
-      <w:proofErr w:type="spellEnd"/>
-      <w:r>
-        <w:t xml:space="preserve"> directory to the new space.  </w:t>
-      </w:r>
-    </w:p>
-    <w:p>
-      <w:hyperlink r:id="rId7" w:history="1">
+      <w:r>
+        <w:t xml:space="preserve">2.Move mysql directory to the new space.  </w:t>
+      </w:r>
+    </w:p>
+    <w:p>
+      <w:hyperlink r:id="rId8" w:history="1">
         <w:r>
           <w:rPr>
             <w:rStyle w:val="Hyperlink"/>
@@ -173,16 +155,8 @@
         <w:rPr>
           <w:b/>
         </w:rPr>
-        <w:t xml:space="preserve">Re-install </w:t>
-      </w:r>
-      <w:proofErr w:type="spellStart"/>
-      <w:r>
-        <w:rPr>
-          <w:b/>
-        </w:rPr>
-        <w:t>mysql</w:t>
-      </w:r>
-      <w:proofErr w:type="spellEnd"/>
+        <w:t>Re-install mysql</w:t>
+      </w:r>
     </w:p>
     <w:p>
       <w:pPr>
@@ -194,8 +168,6 @@
           <w:shd w:val="clear" w:color="auto" w:fill="F7F7F9"/>
         </w:rPr>
       </w:pPr>
-      <w:proofErr w:type="spellStart"/>
-      <w:proofErr w:type="gramStart"/>
       <w:r>
         <w:rPr>
           <w:rFonts w:ascii="Courier New" w:hAnsi="Courier New" w:cs="Courier New"/>
@@ -204,10 +176,8 @@
           <w:szCs w:val="18"/>
           <w:shd w:val="clear" w:color="auto" w:fill="F7F7F9"/>
         </w:rPr>
-        <w:t>sudo</w:t>
-      </w:r>
-      <w:proofErr w:type="spellEnd"/>
-      <w:proofErr w:type="gramEnd"/>
+        <w:t xml:space="preserve">sudo apt-get --purge remove mysql-server -y &amp;&amp; sudo apt-get update -y &amp;&amp; sudo apt-get install mysql-server </w:t>
+      </w:r>
       <w:r>
         <w:rPr>
           <w:rFonts w:ascii="Courier New" w:hAnsi="Courier New" w:cs="Courier New"/>
@@ -216,9 +186,8 @@
           <w:szCs w:val="18"/>
           <w:shd w:val="clear" w:color="auto" w:fill="F7F7F9"/>
         </w:rPr>
-        <w:t xml:space="preserve"> apt-get --purge remove </w:t>
-      </w:r>
-      <w:proofErr w:type="spellStart"/>
+        <w:t>–</w:t>
+      </w:r>
       <w:r>
         <w:rPr>
           <w:rFonts w:ascii="Courier New" w:hAnsi="Courier New" w:cs="Courier New"/>
@@ -227,10 +196,11 @@
           <w:szCs w:val="18"/>
           <w:shd w:val="clear" w:color="auto" w:fill="F7F7F9"/>
         </w:rPr>
-        <w:t>mysql</w:t>
-      </w:r>
-      <w:proofErr w:type="spellEnd"/>
-      <w:r>
+        <w:t>y</w:t>
+      </w:r>
+    </w:p>
+    <w:p>
+      <w:pPr>
         <w:rPr>
           <w:rFonts w:ascii="Courier New" w:hAnsi="Courier New" w:cs="Courier New"/>
           <w:color w:val="8B8B8B"/>
@@ -238,10 +208,10 @@
           <w:szCs w:val="18"/>
           <w:shd w:val="clear" w:color="auto" w:fill="F7F7F9"/>
         </w:rPr>
-        <w:t xml:space="preserve">-server -y &amp;&amp; </w:t>
-      </w:r>
-      <w:proofErr w:type="spellStart"/>
-      <w:r>
+      </w:pPr>
+    </w:p>
+    <w:p>
+      <w:pPr>
         <w:rPr>
           <w:rFonts w:ascii="Courier New" w:hAnsi="Courier New" w:cs="Courier New"/>
           <w:color w:val="8B8B8B"/>
@@ -249,10 +219,10 @@
           <w:szCs w:val="18"/>
           <w:shd w:val="clear" w:color="auto" w:fill="F7F7F9"/>
         </w:rPr>
-        <w:t>sudo</w:t>
-      </w:r>
-      <w:proofErr w:type="spellEnd"/>
-      <w:r>
+      </w:pPr>
+    </w:p>
+    <w:p>
+      <w:pPr>
         <w:rPr>
           <w:rFonts w:ascii="Courier New" w:hAnsi="Courier New" w:cs="Courier New"/>
           <w:color w:val="8B8B8B"/>
@@ -260,10 +230,10 @@
           <w:szCs w:val="18"/>
           <w:shd w:val="clear" w:color="auto" w:fill="F7F7F9"/>
         </w:rPr>
-        <w:t xml:space="preserve"> apt-get update -y &amp;&amp; </w:t>
-      </w:r>
-      <w:proofErr w:type="spellStart"/>
-      <w:r>
+      </w:pPr>
+    </w:p>
+    <w:p>
+      <w:pPr>
         <w:rPr>
           <w:rFonts w:ascii="Courier New" w:hAnsi="Courier New" w:cs="Courier New"/>
           <w:color w:val="8B8B8B"/>
@@ -271,104 +241,6 @@
           <w:szCs w:val="18"/>
           <w:shd w:val="clear" w:color="auto" w:fill="F7F7F9"/>
         </w:rPr>
-        <w:t>sudo</w:t>
-      </w:r>
-      <w:proofErr w:type="spellEnd"/>
-      <w:r>
-        <w:rPr>
-          <w:rFonts w:ascii="Courier New" w:hAnsi="Courier New" w:cs="Courier New"/>
-          <w:color w:val="8B8B8B"/>
-          <w:sz w:val="18"/>
-          <w:szCs w:val="18"/>
-          <w:shd w:val="clear" w:color="auto" w:fill="F7F7F9"/>
-        </w:rPr>
-        <w:t xml:space="preserve"> apt-get install </w:t>
-      </w:r>
-      <w:proofErr w:type="spellStart"/>
-      <w:r>
-        <w:rPr>
-          <w:rFonts w:ascii="Courier New" w:hAnsi="Courier New" w:cs="Courier New"/>
-          <w:color w:val="8B8B8B"/>
-          <w:sz w:val="18"/>
-          <w:szCs w:val="18"/>
-          <w:shd w:val="clear" w:color="auto" w:fill="F7F7F9"/>
-        </w:rPr>
-        <w:t>mysql</w:t>
-      </w:r>
-      <w:proofErr w:type="spellEnd"/>
-      <w:r>
-        <w:rPr>
-          <w:rFonts w:ascii="Courier New" w:hAnsi="Courier New" w:cs="Courier New"/>
-          <w:color w:val="8B8B8B"/>
-          <w:sz w:val="18"/>
-          <w:szCs w:val="18"/>
-          <w:shd w:val="clear" w:color="auto" w:fill="F7F7F9"/>
-        </w:rPr>
-        <w:t xml:space="preserve">-server </w:t>
-      </w:r>
-      <w:r>
-        <w:rPr>
-          <w:rFonts w:ascii="Courier New" w:hAnsi="Courier New" w:cs="Courier New"/>
-          <w:color w:val="8B8B8B"/>
-          <w:sz w:val="18"/>
-          <w:szCs w:val="18"/>
-          <w:shd w:val="clear" w:color="auto" w:fill="F7F7F9"/>
-        </w:rPr>
-        <w:t>–</w:t>
-      </w:r>
-      <w:r>
-        <w:rPr>
-          <w:rFonts w:ascii="Courier New" w:hAnsi="Courier New" w:cs="Courier New"/>
-          <w:color w:val="8B8B8B"/>
-          <w:sz w:val="18"/>
-          <w:szCs w:val="18"/>
-          <w:shd w:val="clear" w:color="auto" w:fill="F7F7F9"/>
-        </w:rPr>
-        <w:t>y</w:t>
-      </w:r>
-    </w:p>
-    <w:p>
-      <w:pPr>
-        <w:rPr>
-          <w:rFonts w:ascii="Courier New" w:hAnsi="Courier New" w:cs="Courier New"/>
-          <w:color w:val="8B8B8B"/>
-          <w:sz w:val="18"/>
-          <w:szCs w:val="18"/>
-          <w:shd w:val="clear" w:color="auto" w:fill="F7F7F9"/>
-        </w:rPr>
-      </w:pPr>
-    </w:p>
-    <w:p>
-      <w:pPr>
-        <w:rPr>
-          <w:rFonts w:ascii="Courier New" w:hAnsi="Courier New" w:cs="Courier New"/>
-          <w:color w:val="8B8B8B"/>
-          <w:sz w:val="18"/>
-          <w:szCs w:val="18"/>
-          <w:shd w:val="clear" w:color="auto" w:fill="F7F7F9"/>
-        </w:rPr>
-      </w:pPr>
-    </w:p>
-    <w:p>
-      <w:pPr>
-        <w:rPr>
-          <w:rFonts w:ascii="Courier New" w:hAnsi="Courier New" w:cs="Courier New"/>
-          <w:color w:val="8B8B8B"/>
-          <w:sz w:val="18"/>
-          <w:szCs w:val="18"/>
-          <w:shd w:val="clear" w:color="auto" w:fill="F7F7F9"/>
-        </w:rPr>
-      </w:pPr>
-    </w:p>
-    <w:p>
-      <w:pPr>
-        <w:rPr>
-          <w:rFonts w:ascii="Courier New" w:hAnsi="Courier New" w:cs="Courier New"/>
-          <w:color w:val="8B8B8B"/>
-          <w:sz w:val="18"/>
-          <w:szCs w:val="18"/>
-          <w:shd w:val="clear" w:color="auto" w:fill="F7F7F9"/>
-        </w:rPr>
       </w:pPr>
     </w:p>
     <w:p>
@@ -397,14 +269,12 @@
           <w:b/>
         </w:rPr>
       </w:pPr>
-      <w:proofErr w:type="gramStart"/>
       <w:r>
         <w:rPr>
           <w:b/>
         </w:rPr>
         <w:t>status</w:t>
       </w:r>
-      <w:proofErr w:type="gramEnd"/>
     </w:p>
     <w:tbl>
       <w:tblPr>
@@ -454,11 +324,9 @@
             <w:tcW w:w="734" w:type="dxa"/>
           </w:tcPr>
           <w:p>
-            <w:proofErr w:type="spellStart"/>
             <w:r>
               <w:t>cdate</w:t>
             </w:r>
-            <w:proofErr w:type="spellEnd"/>
           </w:p>
         </w:tc>
         <w:tc>
@@ -466,11 +334,9 @@
             <w:tcW w:w="775" w:type="dxa"/>
           </w:tcPr>
           <w:p>
-            <w:proofErr w:type="spellStart"/>
             <w:r>
               <w:t>ctime</w:t>
             </w:r>
-            <w:proofErr w:type="spellEnd"/>
           </w:p>
         </w:tc>
         <w:tc>
@@ -484,15 +350,7 @@
           </w:p>
           <w:p>
             <w:r>
-              <w:t>Motors (</w:t>
-            </w:r>
-            <w:proofErr w:type="spellStart"/>
-            <w:r>
-              <w:t>emotors</w:t>
-            </w:r>
-            <w:proofErr w:type="spellEnd"/>
-            <w:r>
-              <w:t>)</w:t>
+              <w:t>Motors (emotors)</w:t>
             </w:r>
           </w:p>
         </w:tc>
@@ -844,15 +702,7 @@
         </w:tabs>
       </w:pPr>
       <w:r>
-        <w:t xml:space="preserve">Something like </w:t>
-      </w:r>
-      <w:proofErr w:type="gramStart"/>
-      <w:r>
-        <w:t>that ?</w:t>
-      </w:r>
-      <w:proofErr w:type="gramEnd"/>
-      <w:r>
-        <w:t xml:space="preserve"> </w:t>
+        <w:t xml:space="preserve">Something like that ? </w:t>
       </w:r>
     </w:p>
     <w:tbl>
@@ -906,11 +756,9 @@
             <w:tcW w:w="714" w:type="dxa"/>
           </w:tcPr>
           <w:p>
-            <w:proofErr w:type="spellStart"/>
             <w:r>
               <w:t>cdate</w:t>
             </w:r>
-            <w:proofErr w:type="spellEnd"/>
           </w:p>
         </w:tc>
         <w:tc>
@@ -918,11 +766,9 @@
             <w:tcW w:w="719" w:type="dxa"/>
           </w:tcPr>
           <w:p>
-            <w:proofErr w:type="spellStart"/>
             <w:r>
               <w:t>ctime</w:t>
             </w:r>
-            <w:proofErr w:type="spellEnd"/>
           </w:p>
         </w:tc>
         <w:tc>
@@ -1194,108 +1040,43 @@
     <w:p/>
     <w:p>
       <w:r>
-        <w:t xml:space="preserve">-So as far as control goes, there are multiple ways to command the robots. Do we want to have specific control directly from the </w:t>
-      </w:r>
-      <w:proofErr w:type="gramStart"/>
-      <w:r>
-        <w:t>server.</w:t>
-      </w:r>
-      <w:proofErr w:type="gramEnd"/>
-      <w:r>
+        <w:t>-So as far as control goes, there are multiple ways to command the robots. Do we want to have specific control directly from the server. ie: server can set all fields of the robot status to whatever it wants.</w:t>
+      </w:r>
+    </w:p>
+    <w:p>
+      <w:r>
+        <w:t xml:space="preserve">-We can also have a simple code. ie: 1 = can drive, 2 = speed boost for 20 seconds, 3 = stop robot. </w:t>
+      </w:r>
+    </w:p>
+    <w:p>
+      <w:r>
+        <w:t>- I think we could use the report status field with numerical codes, this way each number that is not ‘-1’ would correspond to a request from the robot. ie: rfid tag detected. A process can monitor the report status field and send data (from the control database) for which command and data needs to be sent to the robot.</w:t>
+      </w:r>
+    </w:p>
+    <w:p/>
+    <w:p>
+      <w:pPr>
+        <w:rPr>
+          <w:b/>
+        </w:rPr>
+      </w:pPr>
+      <w:r>
+        <w:rPr>
+          <w:b/>
+        </w:rPr>
+        <w:t>Using sqlite:</w:t>
+      </w:r>
+      <w:r>
+        <w:rPr>
+          <w:b/>
+        </w:rPr>
         <w:t xml:space="preserve"> </w:t>
       </w:r>
-      <w:proofErr w:type="spellStart"/>
-      <w:proofErr w:type="gramStart"/>
-      <w:r>
-        <w:t>ie</w:t>
-      </w:r>
-      <w:proofErr w:type="spellEnd"/>
-      <w:proofErr w:type="gramEnd"/>
-      <w:r>
-        <w:t>: server can set all fields of the robot status to whatever it wants.</w:t>
-      </w:r>
-    </w:p>
-    <w:p>
-      <w:r>
-        <w:t xml:space="preserve">-We can also have a simple code. </w:t>
-      </w:r>
-      <w:proofErr w:type="spellStart"/>
-      <w:proofErr w:type="gramStart"/>
-      <w:r>
-        <w:t>ie</w:t>
-      </w:r>
-      <w:proofErr w:type="spellEnd"/>
-      <w:proofErr w:type="gramEnd"/>
-      <w:r>
-        <w:t xml:space="preserve">: 1 = can drive, 2 = speed boost for 20 seconds, 3 = stop robot. </w:t>
-      </w:r>
-    </w:p>
-    <w:p>
-      <w:r>
-        <w:t xml:space="preserve">- I think we could use the report status field with numerical codes, this way each number that is not ‘-1’ would correspond to a request from the robot. </w:t>
-      </w:r>
-      <w:proofErr w:type="spellStart"/>
-      <w:proofErr w:type="gramStart"/>
-      <w:r>
-        <w:t>ie</w:t>
-      </w:r>
-      <w:proofErr w:type="spellEnd"/>
-      <w:proofErr w:type="gramEnd"/>
-      <w:r>
-        <w:t xml:space="preserve">: </w:t>
-      </w:r>
-      <w:proofErr w:type="spellStart"/>
-      <w:r>
-        <w:t>rfid</w:t>
-      </w:r>
-      <w:proofErr w:type="spellEnd"/>
-      <w:r>
-        <w:t xml:space="preserve"> tag detected. A process can monitor the report status field and send data (from the control database) for which command and data needs to be sent to the robot.</w:t>
-      </w:r>
-    </w:p>
-    <w:p/>
-    <w:p>
-      <w:pPr>
-        <w:rPr>
-          <w:b/>
-        </w:rPr>
-      </w:pPr>
-      <w:r>
-        <w:rPr>
-          <w:b/>
-        </w:rPr>
-        <w:t xml:space="preserve">Using </w:t>
-      </w:r>
-      <w:proofErr w:type="spellStart"/>
-      <w:r>
-        <w:rPr>
-          <w:b/>
-        </w:rPr>
-        <w:t>sqlite</w:t>
-      </w:r>
-      <w:proofErr w:type="spellEnd"/>
-      <w:r>
-        <w:rPr>
-          <w:b/>
-        </w:rPr>
-        <w:t>:</w:t>
-      </w:r>
-      <w:r>
-        <w:rPr>
-          <w:b/>
-        </w:rPr>
-        <w:t xml:space="preserve"> </w:t>
-      </w:r>
-    </w:p>
-    <w:p>
-      <w:r>
-        <w:t>Quite different, can’t get a table going yet</w:t>
-      </w:r>
-      <w:proofErr w:type="gramStart"/>
-      <w:r>
-        <w:t>..</w:t>
-      </w:r>
-      <w:proofErr w:type="gramEnd"/>
+    </w:p>
+    <w:p>
+      <w:r>
+        <w:t>Quite different, can’t get a table going yet..</w:t>
+      </w:r>
     </w:p>
     <w:p>
       <w:r>
@@ -1322,33 +1103,11 @@
         <w:rPr>
           <w:b/>
         </w:rPr>
-        <w:t xml:space="preserve">Optimizing </w:t>
-      </w:r>
-      <w:proofErr w:type="spellStart"/>
-      <w:r>
-        <w:rPr>
-          <w:b/>
-        </w:rPr>
-        <w:t>sqlite</w:t>
-      </w:r>
-      <w:proofErr w:type="spellEnd"/>
-      <w:r>
-        <w:rPr>
-          <w:b/>
-        </w:rPr>
-        <w:t xml:space="preserve"> on </w:t>
-      </w:r>
-      <w:proofErr w:type="spellStart"/>
-      <w:r>
-        <w:rPr>
-          <w:b/>
-        </w:rPr>
-        <w:t>raspi</w:t>
-      </w:r>
-      <w:proofErr w:type="spellEnd"/>
-    </w:p>
-    <w:p>
-      <w:hyperlink r:id="rId8" w:history="1">
+        <w:t>Optimizing sqlite on raspi</w:t>
+      </w:r>
+    </w:p>
+    <w:p>
+      <w:hyperlink r:id="rId9" w:history="1">
         <w:r>
           <w:rPr>
             <w:rStyle w:val="Hyperlink"/>
@@ -1367,25 +1126,11 @@
         <w:rPr>
           <w:b/>
         </w:rPr>
-        <w:t xml:space="preserve">Fetch data from </w:t>
-      </w:r>
-      <w:proofErr w:type="spellStart"/>
-      <w:r>
-        <w:rPr>
-          <w:b/>
-        </w:rPr>
-        <w:t>mysql</w:t>
-      </w:r>
-      <w:proofErr w:type="spellEnd"/>
-      <w:r>
-        <w:rPr>
-          <w:b/>
-        </w:rPr>
-        <w:t xml:space="preserve"> database</w:t>
-      </w:r>
-    </w:p>
-    <w:p>
-      <w:hyperlink r:id="rId9" w:history="1">
+        <w:t>Fetch data from mysql database</w:t>
+      </w:r>
+    </w:p>
+    <w:p>
+      <w:hyperlink r:id="rId10" w:history="1">
         <w:r>
           <w:rPr>
             <w:rStyle w:val="Hyperlink"/>
@@ -1395,7 +1140,7 @@
       </w:hyperlink>
     </w:p>
     <w:p>
-      <w:hyperlink r:id="rId10" w:history="1">
+      <w:hyperlink r:id="rId11" w:history="1">
         <w:r>
           <w:rPr>
             <w:rStyle w:val="Hyperlink"/>
@@ -1418,7 +1163,7 @@
       </w:r>
     </w:p>
     <w:p>
-      <w:hyperlink r:id="rId11" w:history="1">
+      <w:hyperlink r:id="rId12" w:history="1">
         <w:r>
           <w:rPr>
             <w:rStyle w:val="Hyperlink"/>
@@ -1428,7 +1173,7 @@
       </w:hyperlink>
     </w:p>
     <w:p>
-      <w:hyperlink r:id="rId12" w:history="1">
+      <w:hyperlink r:id="rId13" w:history="1">
         <w:r>
           <w:rPr>
             <w:rStyle w:val="Hyperlink"/>
@@ -1437,10 +1182,785 @@
         </w:r>
       </w:hyperlink>
     </w:p>
+    <w:p/>
+    <w:p>
+      <w:pPr>
+        <w:pStyle w:val="Heading1"/>
+      </w:pPr>
+      <w:r>
+        <w:t>6/30/16</w:t>
+      </w:r>
+    </w:p>
+    <w:p/>
+    <w:p>
+      <w:pPr>
+        <w:rPr>
+          <w:b/>
+        </w:rPr>
+      </w:pPr>
+      <w:r>
+        <w:rPr>
+          <w:b/>
+        </w:rPr>
+        <w:t>On server side, grant access to controller database to robot1 on any IP robot 1 may use.</w:t>
+      </w:r>
+    </w:p>
+    <w:p>
+      <w:r>
+        <w:t>mysql&gt;</w:t>
+      </w:r>
+      <w:r>
+        <w:t>grant all privileges on Controller.* to "robot1"@"%" identified by "therobot1";</w:t>
+      </w:r>
+    </w:p>
+    <w:p/>
+    <w:p>
+      <w:pPr>
+        <w:rPr>
+          <w:b/>
+        </w:rPr>
+      </w:pPr>
+      <w:r>
+        <w:rPr>
+          <w:b/>
+        </w:rPr>
+        <w:t>grant privileges on robot on robot</w:t>
+      </w:r>
+    </w:p>
+    <w:p>
+      <w:r>
+        <w:t>mysql&gt; gr</w:t>
+      </w:r>
+      <w:r>
+        <w:t>ant all privileges on * to "robot1"@"131.202.14.160";</w:t>
+      </w:r>
+    </w:p>
+    <w:p>
+      <w:r>
+        <w:t>note: make sure to do “mysql&gt;use ‘databasename’; before this line</w:t>
+      </w:r>
+    </w:p>
+    <w:p>
+      <w:r>
+        <w:t xml:space="preserve">In short : </w:t>
+      </w:r>
+    </w:p>
+    <w:p>
+      <w:pPr>
+        <w:pStyle w:val="ListParagraph"/>
+        <w:numPr>
+          <w:ilvl w:val="0"/>
+          <w:numId w:val="2"/>
+        </w:numPr>
+      </w:pPr>
+      <w:r>
+        <w:t>Create a user on the robot (robot1, robot2, etc)</w:t>
+      </w:r>
+    </w:p>
+    <w:p>
+      <w:pPr>
+        <w:pStyle w:val="ListParagraph"/>
+        <w:numPr>
+          <w:ilvl w:val="0"/>
+          <w:numId w:val="2"/>
+        </w:numPr>
+      </w:pPr>
+      <w:r>
+        <w:t>Grand privileges locally on robot</w:t>
+      </w:r>
+    </w:p>
+    <w:p>
+      <w:pPr>
+        <w:pStyle w:val="ListParagraph"/>
+        <w:numPr>
+          <w:ilvl w:val="0"/>
+          <w:numId w:val="2"/>
+        </w:numPr>
+      </w:pPr>
+      <w:r>
+        <w:t>Grant privileges on server for all ip(for easier setup during competition)</w:t>
+      </w:r>
+    </w:p>
+    <w:p>
+      <w:pPr>
+        <w:pStyle w:val="ListParagraph"/>
+        <w:numPr>
+          <w:ilvl w:val="0"/>
+          <w:numId w:val="2"/>
+        </w:numPr>
+      </w:pPr>
+      <w:r>
+        <w:t>Use script to modify database.</w:t>
+      </w:r>
+    </w:p>
+    <w:p>
+      <w:pPr>
+        <w:pStyle w:val="ListParagraph"/>
+        <w:ind w:left="1080"/>
+      </w:pPr>
+    </w:p>
+    <w:p>
+      <w:pPr>
+        <w:rPr>
+          <w:b/>
+        </w:rPr>
+      </w:pPr>
+      <w:r>
+        <w:rPr>
+          <w:b/>
+        </w:rPr>
+        <w:t>Trial run when inserting to remote database directly from PS3_client main process.</w:t>
+      </w:r>
+    </w:p>
+    <w:p>
+      <w:r>
+        <w:t>Regardless of update frequency (counter of 50 or 10 loops), the robot stays stuck on the current driving mode for 2-3 seconds for every 10-15 seconds. Not ideal.</w:t>
+      </w:r>
+    </w:p>
+    <w:p>
+      <w:r>
+        <w:t>I think the best would be to send the data using Zmq to another process which does the insertion to the server. This process would be the one to listen for server inputs, to request the data from the main process and then to send it to server once main process has delivered data.</w:t>
+      </w:r>
+    </w:p>
+    <w:p>
+      <w:pPr>
+        <w:rPr>
+          <w:b/>
+        </w:rPr>
+      </w:pPr>
+      <w:r>
+        <w:rPr>
+          <w:b/>
+        </w:rPr>
+        <w:lastRenderedPageBreak/>
+        <w:t xml:space="preserve">Show all users </w:t>
+      </w:r>
+    </w:p>
+    <w:p>
+      <w:pPr>
+        <w:shd w:val="clear" w:color="auto" w:fill="EFF0F1"/>
+        <w:tabs>
+          <w:tab w:val="left" w:pos="916"/>
+          <w:tab w:val="left" w:pos="1832"/>
+          <w:tab w:val="left" w:pos="2748"/>
+          <w:tab w:val="left" w:pos="3664"/>
+          <w:tab w:val="left" w:pos="4580"/>
+          <w:tab w:val="left" w:pos="5496"/>
+          <w:tab w:val="left" w:pos="6412"/>
+          <w:tab w:val="left" w:pos="7328"/>
+          <w:tab w:val="left" w:pos="8244"/>
+          <w:tab w:val="left" w:pos="9160"/>
+          <w:tab w:val="left" w:pos="10076"/>
+          <w:tab w:val="left" w:pos="10992"/>
+          <w:tab w:val="left" w:pos="11908"/>
+          <w:tab w:val="left" w:pos="12824"/>
+          <w:tab w:val="left" w:pos="13740"/>
+          <w:tab w:val="left" w:pos="14656"/>
+        </w:tabs>
+        <w:spacing w:after="0" w:line="240" w:lineRule="auto"/>
+        <w:rPr>
+          <w:rFonts w:ascii="Consolas" w:eastAsia="Times New Roman" w:hAnsi="Consolas" w:cs="Consolas"/>
+          <w:color w:val="393318"/>
+          <w:sz w:val="20"/>
+          <w:szCs w:val="20"/>
+        </w:rPr>
+      </w:pPr>
+      <w:r>
+        <w:rPr>
+          <w:rFonts w:ascii="Consolas" w:eastAsia="Times New Roman" w:hAnsi="Consolas" w:cs="Consolas"/>
+          <w:color w:val="101094"/>
+          <w:sz w:val="20"/>
+          <w:szCs w:val="20"/>
+          <w:bdr w:val="none" w:sz="0" w:space="0" w:color="auto" w:frame="1"/>
+          <w:shd w:val="clear" w:color="auto" w:fill="EFF0F1"/>
+        </w:rPr>
+        <w:t>SELECT</w:t>
+      </w:r>
+      <w:r>
+        <w:rPr>
+          <w:rFonts w:ascii="Consolas" w:eastAsia="Times New Roman" w:hAnsi="Consolas" w:cs="Consolas"/>
+          <w:color w:val="303336"/>
+          <w:sz w:val="20"/>
+          <w:szCs w:val="20"/>
+          <w:bdr w:val="none" w:sz="0" w:space="0" w:color="auto" w:frame="1"/>
+          <w:shd w:val="clear" w:color="auto" w:fill="EFF0F1"/>
+        </w:rPr>
+        <w:t xml:space="preserve"> </w:t>
+      </w:r>
+      <w:r>
+        <w:rPr>
+          <w:rFonts w:ascii="Consolas" w:eastAsia="Times New Roman" w:hAnsi="Consolas" w:cs="Consolas"/>
+          <w:color w:val="101094"/>
+          <w:sz w:val="20"/>
+          <w:szCs w:val="20"/>
+          <w:bdr w:val="none" w:sz="0" w:space="0" w:color="auto" w:frame="1"/>
+          <w:shd w:val="clear" w:color="auto" w:fill="EFF0F1"/>
+        </w:rPr>
+        <w:t>User</w:t>
+      </w:r>
+      <w:r>
+        <w:rPr>
+          <w:rFonts w:ascii="Consolas" w:eastAsia="Times New Roman" w:hAnsi="Consolas" w:cs="Consolas"/>
+          <w:color w:val="303336"/>
+          <w:sz w:val="20"/>
+          <w:szCs w:val="20"/>
+          <w:bdr w:val="none" w:sz="0" w:space="0" w:color="auto" w:frame="1"/>
+          <w:shd w:val="clear" w:color="auto" w:fill="EFF0F1"/>
+        </w:rPr>
+        <w:t xml:space="preserve"> </w:t>
+      </w:r>
+      <w:r>
+        <w:rPr>
+          <w:rFonts w:ascii="Consolas" w:eastAsia="Times New Roman" w:hAnsi="Consolas" w:cs="Consolas"/>
+          <w:color w:val="101094"/>
+          <w:sz w:val="20"/>
+          <w:szCs w:val="20"/>
+          <w:bdr w:val="none" w:sz="0" w:space="0" w:color="auto" w:frame="1"/>
+          <w:shd w:val="clear" w:color="auto" w:fill="EFF0F1"/>
+        </w:rPr>
+        <w:t>FROM</w:t>
+      </w:r>
+      <w:r>
+        <w:rPr>
+          <w:rFonts w:ascii="Consolas" w:eastAsia="Times New Roman" w:hAnsi="Consolas" w:cs="Consolas"/>
+          <w:color w:val="303336"/>
+          <w:sz w:val="20"/>
+          <w:szCs w:val="20"/>
+          <w:bdr w:val="none" w:sz="0" w:space="0" w:color="auto" w:frame="1"/>
+          <w:shd w:val="clear" w:color="auto" w:fill="EFF0F1"/>
+        </w:rPr>
+        <w:t xml:space="preserve"> mysql.</w:t>
+      </w:r>
+      <w:r>
+        <w:rPr>
+          <w:rFonts w:ascii="Consolas" w:eastAsia="Times New Roman" w:hAnsi="Consolas" w:cs="Consolas"/>
+          <w:color w:val="101094"/>
+          <w:sz w:val="20"/>
+          <w:szCs w:val="20"/>
+          <w:bdr w:val="none" w:sz="0" w:space="0" w:color="auto" w:frame="1"/>
+          <w:shd w:val="clear" w:color="auto" w:fill="EFF0F1"/>
+        </w:rPr>
+        <w:t>user</w:t>
+      </w:r>
+      <w:r>
+        <w:rPr>
+          <w:rFonts w:ascii="Consolas" w:eastAsia="Times New Roman" w:hAnsi="Consolas" w:cs="Consolas"/>
+          <w:color w:val="303336"/>
+          <w:sz w:val="20"/>
+          <w:szCs w:val="20"/>
+          <w:bdr w:val="none" w:sz="0" w:space="0" w:color="auto" w:frame="1"/>
+          <w:shd w:val="clear" w:color="auto" w:fill="EFF0F1"/>
+        </w:rPr>
+        <w:t>;</w:t>
+      </w:r>
+    </w:p>
+    <w:p>
+      <w:pPr>
+        <w:rPr>
+          <w:b/>
+        </w:rPr>
+      </w:pPr>
+    </w:p>
+    <w:p>
+      <w:pPr>
+        <w:rPr>
+          <w:b/>
+        </w:rPr>
+      </w:pPr>
+      <w:r>
+        <w:rPr>
+          <w:b/>
+        </w:rPr>
+        <w:t>Trial run while using zmq to send data to a local process where the process inserts the data into a remote database.</w:t>
+      </w:r>
+    </w:p>
+    <w:p>
+      <w:r>
+        <w:t xml:space="preserve">I am excited that this method works in a non-blocking fashion. The PS3 controls are neither delayed nor unresponsive at any time. </w:t>
+      </w:r>
+    </w:p>
+    <w:p/>
+    <w:p>
+      <w:pPr>
+        <w:rPr>
+          <w:b/>
+        </w:rPr>
+      </w:pPr>
+      <w:r>
+        <w:rPr>
+          <w:b/>
+        </w:rPr>
+        <w:t xml:space="preserve">MySQL </w:t>
+      </w:r>
+      <w:r>
+        <w:rPr>
+          <w:b/>
+        </w:rPr>
+        <w:t>Query format(this helped)</w:t>
+      </w:r>
+    </w:p>
+    <w:p>
+      <w:hyperlink r:id="rId14" w:history="1">
+        <w:r>
+          <w:rPr>
+            <w:rStyle w:val="Hyperlink"/>
+          </w:rPr>
+          <w:t>http://stackoverflow.com/questions/775296/python-mysql-parameterized-queries</w:t>
+        </w:r>
+      </w:hyperlink>
+    </w:p>
+    <w:p>
+      <w:pPr>
+        <w:rPr>
+          <w:b/>
+        </w:rPr>
+      </w:pPr>
+      <w:r>
+        <w:rPr>
+          <w:b/>
+        </w:rPr>
+        <w:t>other</w:t>
+      </w:r>
+    </w:p>
+    <w:p>
+      <w:hyperlink r:id="rId15" w:history="1">
+        <w:r>
+          <w:rPr>
+            <w:rStyle w:val="Hyperlink"/>
+          </w:rPr>
+          <w:t>http://zguide.zeromq.org/page:all</w:t>
+        </w:r>
+      </w:hyperlink>
+    </w:p>
+    <w:p/>
+    <w:p>
+      <w:pPr>
+        <w:pStyle w:val="Heading1"/>
+      </w:pPr>
+      <w:r>
+        <w:t>7/4/16</w:t>
+      </w:r>
+    </w:p>
+    <w:p>
+      <w:pPr>
+        <w:rPr>
+          <w:b/>
+        </w:rPr>
+      </w:pPr>
+      <w:r>
+        <w:rPr>
+          <w:b/>
+        </w:rPr>
+        <w:t>Non-blocking subscriber recv()</w:t>
+      </w:r>
+    </w:p>
+    <w:p>
+      <w:hyperlink r:id="rId16" w:history="1">
+        <w:r>
+          <w:rPr>
+            <w:rStyle w:val="Hyperlink"/>
+          </w:rPr>
+          <w:t>http://grokb</w:t>
+        </w:r>
+        <w:r>
+          <w:rPr>
+            <w:rStyle w:val="Hyperlink"/>
+          </w:rPr>
+          <w:t>a</w:t>
+        </w:r>
+        <w:r>
+          <w:rPr>
+            <w:rStyle w:val="Hyperlink"/>
+          </w:rPr>
+          <w:t>se.com/t/zeromq/zeromq-dev/124368ntw8/how-to-make-recv-non-blocking</w:t>
+        </w:r>
+      </w:hyperlink>
+    </w:p>
+    <w:p>
+      <w:hyperlink r:id="rId17" w:history="1">
+        <w:r>
+          <w:rPr>
+            <w:rStyle w:val="Hyperlink"/>
+          </w:rPr>
+          <w:t>http://stackoverflow.com/questio</w:t>
+        </w:r>
+        <w:r>
+          <w:rPr>
+            <w:rStyle w:val="Hyperlink"/>
+          </w:rPr>
+          <w:t>n</w:t>
+        </w:r>
+        <w:r>
+          <w:rPr>
+            <w:rStyle w:val="Hyperlink"/>
+          </w:rPr>
+          <w:t>s/26012132/zero-mq-socket-recv-call-is-blocking</w:t>
+        </w:r>
+      </w:hyperlink>
+    </w:p>
+    <w:p>
+      <w:r>
+        <w:t>Note: subscribers need to be active when the publisher starts running. Otherwise there will be no messages sent.</w:t>
+      </w:r>
+    </w:p>
+    <w:p>
+      <w:pPr>
+        <w:rPr>
+          <w:b/>
+        </w:rPr>
+      </w:pPr>
+      <w:r>
+        <w:rPr>
+          <w:b/>
+        </w:rPr>
+        <w:t>Using POLLING</w:t>
+      </w:r>
+    </w:p>
+    <w:p>
+      <w:hyperlink r:id="rId18" w:history="1">
+        <w:r>
+          <w:rPr>
+            <w:rStyle w:val="Hyperlink"/>
+          </w:rPr>
+          <w:t>http://bytersplace.blogspot.ca/2013/12/zmq-and-non-blo</w:t>
+        </w:r>
+        <w:r>
+          <w:rPr>
+            <w:rStyle w:val="Hyperlink"/>
+          </w:rPr>
+          <w:t>c</w:t>
+        </w:r>
+        <w:r>
+          <w:rPr>
+            <w:rStyle w:val="Hyperlink"/>
+          </w:rPr>
+          <w:t>king-socket.html</w:t>
+        </w:r>
+      </w:hyperlink>
+    </w:p>
+    <w:p>
+      <w:pPr>
+        <w:rPr>
+          <w:b/>
+        </w:rPr>
+      </w:pPr>
+      <w:r>
+        <w:rPr>
+          <w:b/>
+        </w:rPr>
+        <w:t xml:space="preserve">Redirecting STDOUT to /dev/null: </w:t>
+      </w:r>
+    </w:p>
+    <w:p>
+      <w:r>
+        <w:t>sudo python PS3_client6.py &gt; /dev/null 2&gt;&amp;1</w:t>
+      </w:r>
+    </w:p>
     <w:p>
       <w:bookmarkStart w:id="0" w:name="_GoBack"/>
       <w:bookmarkEnd w:id="0"/>
     </w:p>
+    <w:p>
+      <w:pPr>
+        <w:rPr>
+          <w:b/>
+        </w:rPr>
+      </w:pPr>
+      <w:r>
+        <w:rPr>
+          <w:b/>
+        </w:rPr>
+        <w:t>Kill a process by port number it is using</w:t>
+      </w:r>
+    </w:p>
+    <w:p>
+      <w:pPr>
+        <w:pStyle w:val="NormalWeb"/>
+        <w:shd w:val="clear" w:color="auto" w:fill="FFFFFF"/>
+        <w:spacing w:before="0" w:beforeAutospacing="0" w:after="240" w:afterAutospacing="0" w:line="293" w:lineRule="atLeast"/>
+        <w:rPr>
+          <w:rFonts w:ascii="Arial" w:hAnsi="Arial" w:cs="Arial"/>
+          <w:color w:val="242729"/>
+          <w:sz w:val="23"/>
+          <w:szCs w:val="23"/>
+        </w:rPr>
+      </w:pPr>
+      <w:r>
+        <w:rPr>
+          <w:rFonts w:ascii="Arial" w:hAnsi="Arial" w:cs="Arial"/>
+          <w:color w:val="242729"/>
+          <w:sz w:val="23"/>
+          <w:szCs w:val="23"/>
+        </w:rPr>
+        <w:t>Anyway, here's how to kill a process that owns a particular port:</w:t>
+      </w:r>
+    </w:p>
+    <w:p>
+      <w:pPr>
+        <w:pStyle w:val="HTMLPreformatted"/>
+        <w:shd w:val="clear" w:color="auto" w:fill="EFF0F1"/>
+        <w:rPr>
+          <w:rStyle w:val="HTMLCode"/>
+          <w:rFonts w:ascii="Consolas" w:hAnsi="Consolas" w:cs="Consolas"/>
+          <w:color w:val="242729"/>
+          <w:bdr w:val="none" w:sz="0" w:space="0" w:color="auto" w:frame="1"/>
+          <w:shd w:val="clear" w:color="auto" w:fill="EFF0F1"/>
+        </w:rPr>
+      </w:pPr>
+      <w:r>
+        <w:rPr>
+          <w:rStyle w:val="HTMLCode"/>
+          <w:rFonts w:ascii="Consolas" w:hAnsi="Consolas" w:cs="Consolas"/>
+          <w:color w:val="242729"/>
+          <w:bdr w:val="none" w:sz="0" w:space="0" w:color="auto" w:frame="1"/>
+          <w:shd w:val="clear" w:color="auto" w:fill="EFF0F1"/>
+        </w:rPr>
+        <w:t>sudo netstat -ap | grep :&lt;port_number&gt;</w:t>
+      </w:r>
+    </w:p>
+    <w:p>
+      <w:pPr>
+        <w:pStyle w:val="NormalWeb"/>
+        <w:shd w:val="clear" w:color="auto" w:fill="FFFFFF"/>
+        <w:spacing w:before="0" w:beforeAutospacing="0" w:after="240" w:afterAutospacing="0" w:line="293" w:lineRule="atLeast"/>
+        <w:rPr>
+          <w:rFonts w:ascii="Arial" w:hAnsi="Arial" w:cs="Arial"/>
+          <w:color w:val="242729"/>
+          <w:sz w:val="23"/>
+          <w:szCs w:val="23"/>
+        </w:rPr>
+      </w:pPr>
+      <w:r>
+        <w:rPr>
+          <w:rFonts w:ascii="Arial" w:hAnsi="Arial" w:cs="Arial"/>
+          <w:color w:val="242729"/>
+          <w:sz w:val="23"/>
+          <w:szCs w:val="23"/>
+        </w:rPr>
+        <w:t>That will output the line corresponding to the process holding port . Then, look in the last column, you'll see /. Then execute this:</w:t>
+      </w:r>
+    </w:p>
+    <w:p>
+      <w:pPr>
+        <w:pStyle w:val="HTMLPreformatted"/>
+        <w:shd w:val="clear" w:color="auto" w:fill="EFF0F1"/>
+        <w:rPr>
+          <w:rStyle w:val="HTMLCode"/>
+          <w:rFonts w:ascii="Consolas" w:hAnsi="Consolas" w:cs="Consolas"/>
+          <w:color w:val="242729"/>
+          <w:bdr w:val="none" w:sz="0" w:space="0" w:color="auto" w:frame="1"/>
+          <w:shd w:val="clear" w:color="auto" w:fill="EFF0F1"/>
+        </w:rPr>
+      </w:pPr>
+      <w:r>
+        <w:rPr>
+          <w:rStyle w:val="HTMLCode"/>
+          <w:rFonts w:ascii="Consolas" w:hAnsi="Consolas" w:cs="Consolas"/>
+          <w:color w:val="242729"/>
+          <w:bdr w:val="none" w:sz="0" w:space="0" w:color="auto" w:frame="1"/>
+          <w:shd w:val="clear" w:color="auto" w:fill="EFF0F1"/>
+        </w:rPr>
+        <w:t>kill  &lt;pid&gt;</w:t>
+      </w:r>
+    </w:p>
+    <w:p>
+      <w:pPr>
+        <w:pStyle w:val="NormalWeb"/>
+        <w:shd w:val="clear" w:color="auto" w:fill="FFFFFF"/>
+        <w:spacing w:before="0" w:beforeAutospacing="0" w:after="240" w:afterAutospacing="0" w:line="293" w:lineRule="atLeast"/>
+        <w:rPr>
+          <w:rFonts w:ascii="Arial" w:hAnsi="Arial" w:cs="Arial"/>
+          <w:color w:val="242729"/>
+          <w:sz w:val="23"/>
+          <w:szCs w:val="23"/>
+        </w:rPr>
+      </w:pPr>
+      <w:r>
+        <w:rPr>
+          <w:rFonts w:ascii="Arial" w:hAnsi="Arial" w:cs="Arial"/>
+          <w:color w:val="242729"/>
+          <w:sz w:val="23"/>
+          <w:szCs w:val="23"/>
+        </w:rPr>
+        <w:t>If that doesn't work (you can check by re-running the netstat command). Do this:</w:t>
+      </w:r>
+    </w:p>
+    <w:p>
+      <w:pPr>
+        <w:pStyle w:val="HTMLPreformatted"/>
+        <w:shd w:val="clear" w:color="auto" w:fill="EFF0F1"/>
+        <w:rPr>
+          <w:rStyle w:val="HTMLCode"/>
+          <w:rFonts w:ascii="Consolas" w:hAnsi="Consolas" w:cs="Consolas"/>
+          <w:color w:val="242729"/>
+          <w:bdr w:val="none" w:sz="0" w:space="0" w:color="auto" w:frame="1"/>
+          <w:shd w:val="clear" w:color="auto" w:fill="EFF0F1"/>
+        </w:rPr>
+      </w:pPr>
+      <w:r>
+        <w:rPr>
+          <w:rStyle w:val="HTMLCode"/>
+          <w:rFonts w:ascii="Consolas" w:hAnsi="Consolas" w:cs="Consolas"/>
+          <w:color w:val="242729"/>
+          <w:bdr w:val="none" w:sz="0" w:space="0" w:color="auto" w:frame="1"/>
+          <w:shd w:val="clear" w:color="auto" w:fill="EFF0F1"/>
+        </w:rPr>
+        <w:lastRenderedPageBreak/>
+        <w:t>kill -9 &lt;pid&gt;</w:t>
+      </w:r>
+    </w:p>
+    <w:p>
+      <w:pPr>
+        <w:pStyle w:val="NormalWeb"/>
+        <w:shd w:val="clear" w:color="auto" w:fill="FFFFFF"/>
+        <w:spacing w:before="0" w:beforeAutospacing="0" w:after="0" w:afterAutospacing="0" w:line="293" w:lineRule="atLeast"/>
+        <w:rPr>
+          <w:rFonts w:ascii="Arial" w:hAnsi="Arial" w:cs="Arial"/>
+          <w:color w:val="242729"/>
+          <w:sz w:val="23"/>
+          <w:szCs w:val="23"/>
+        </w:rPr>
+      </w:pPr>
+      <w:r>
+        <w:rPr>
+          <w:rFonts w:ascii="Arial" w:hAnsi="Arial" w:cs="Arial"/>
+          <w:color w:val="242729"/>
+          <w:sz w:val="23"/>
+          <w:szCs w:val="23"/>
+        </w:rPr>
+        <w:t>In general, it's better to avoid sending SIGKILL if you can. This is why I tell you to try</w:t>
+      </w:r>
+      <w:r>
+        <w:rPr>
+          <w:rStyle w:val="apple-converted-space"/>
+          <w:rFonts w:ascii="Arial" w:hAnsi="Arial" w:cs="Arial"/>
+          <w:color w:val="242729"/>
+          <w:sz w:val="23"/>
+          <w:szCs w:val="23"/>
+        </w:rPr>
+        <w:t> </w:t>
+      </w:r>
+      <w:r>
+        <w:rPr>
+          <w:rStyle w:val="HTMLCode"/>
+          <w:rFonts w:ascii="Consolas" w:hAnsi="Consolas" w:cs="Consolas"/>
+          <w:color w:val="242729"/>
+          <w:bdr w:val="none" w:sz="0" w:space="0" w:color="auto" w:frame="1"/>
+          <w:shd w:val="clear" w:color="auto" w:fill="EFF0F1"/>
+        </w:rPr>
+        <w:t>kill</w:t>
+      </w:r>
+      <w:r>
+        <w:rPr>
+          <w:rStyle w:val="apple-converted-space"/>
+          <w:rFonts w:ascii="Arial" w:hAnsi="Arial" w:cs="Arial"/>
+          <w:color w:val="242729"/>
+          <w:sz w:val="23"/>
+          <w:szCs w:val="23"/>
+        </w:rPr>
+        <w:t> </w:t>
+      </w:r>
+      <w:r>
+        <w:rPr>
+          <w:rFonts w:ascii="Arial" w:hAnsi="Arial" w:cs="Arial"/>
+          <w:color w:val="242729"/>
+          <w:sz w:val="23"/>
+          <w:szCs w:val="23"/>
+        </w:rPr>
+        <w:t>before</w:t>
+      </w:r>
+      <w:r>
+        <w:rPr>
+          <w:rStyle w:val="apple-converted-space"/>
+          <w:rFonts w:ascii="Arial" w:hAnsi="Arial" w:cs="Arial"/>
+          <w:color w:val="242729"/>
+          <w:sz w:val="23"/>
+          <w:szCs w:val="23"/>
+        </w:rPr>
+        <w:t> </w:t>
+      </w:r>
+      <w:r>
+        <w:rPr>
+          <w:rStyle w:val="HTMLCode"/>
+          <w:rFonts w:ascii="Consolas" w:hAnsi="Consolas" w:cs="Consolas"/>
+          <w:color w:val="242729"/>
+          <w:bdr w:val="none" w:sz="0" w:space="0" w:color="auto" w:frame="1"/>
+          <w:shd w:val="clear" w:color="auto" w:fill="EFF0F1"/>
+        </w:rPr>
+        <w:t>kill -9</w:t>
+      </w:r>
+      <w:r>
+        <w:rPr>
+          <w:rFonts w:ascii="Arial" w:hAnsi="Arial" w:cs="Arial"/>
+          <w:color w:val="242729"/>
+          <w:sz w:val="23"/>
+          <w:szCs w:val="23"/>
+        </w:rPr>
+        <w:t>. Just using</w:t>
+      </w:r>
+      <w:r>
+        <w:rPr>
+          <w:rStyle w:val="apple-converted-space"/>
+          <w:rFonts w:ascii="Arial" w:hAnsi="Arial" w:cs="Arial"/>
+          <w:color w:val="242729"/>
+          <w:sz w:val="23"/>
+          <w:szCs w:val="23"/>
+        </w:rPr>
+        <w:t> </w:t>
+      </w:r>
+      <w:r>
+        <w:rPr>
+          <w:rStyle w:val="HTMLCode"/>
+          <w:rFonts w:ascii="Consolas" w:hAnsi="Consolas" w:cs="Consolas"/>
+          <w:color w:val="242729"/>
+          <w:bdr w:val="none" w:sz="0" w:space="0" w:color="auto" w:frame="1"/>
+          <w:shd w:val="clear" w:color="auto" w:fill="EFF0F1"/>
+        </w:rPr>
+        <w:t>kill</w:t>
+      </w:r>
+      <w:r>
+        <w:rPr>
+          <w:rStyle w:val="apple-converted-space"/>
+          <w:rFonts w:ascii="Arial" w:hAnsi="Arial" w:cs="Arial"/>
+          <w:color w:val="242729"/>
+          <w:sz w:val="23"/>
+          <w:szCs w:val="23"/>
+        </w:rPr>
+        <w:t> </w:t>
+      </w:r>
+      <w:r>
+        <w:rPr>
+          <w:rFonts w:ascii="Arial" w:hAnsi="Arial" w:cs="Arial"/>
+          <w:color w:val="242729"/>
+          <w:sz w:val="23"/>
+          <w:szCs w:val="23"/>
+        </w:rPr>
+        <w:t>sends the gentler SIGTERM.</w:t>
+      </w:r>
+    </w:p>
+    <w:p>
+      <w:pPr>
+        <w:pStyle w:val="NormalWeb"/>
+        <w:shd w:val="clear" w:color="auto" w:fill="FFFFFF"/>
+        <w:spacing w:before="0" w:beforeAutospacing="0" w:after="240" w:afterAutospacing="0" w:line="293" w:lineRule="atLeast"/>
+        <w:rPr>
+          <w:rFonts w:ascii="Arial" w:hAnsi="Arial" w:cs="Arial"/>
+          <w:color w:val="242729"/>
+          <w:sz w:val="23"/>
+          <w:szCs w:val="23"/>
+        </w:rPr>
+      </w:pPr>
+      <w:r>
+        <w:rPr>
+          <w:rFonts w:ascii="Arial" w:hAnsi="Arial" w:cs="Arial"/>
+          <w:color w:val="242729"/>
+          <w:sz w:val="23"/>
+          <w:szCs w:val="23"/>
+        </w:rPr>
+        <w:t>Like I said, it will still take a few minutes for the port to re-open if you do this. I don't know a way to speed this up. If someone else does, I'd love to hear it.</w:t>
+      </w:r>
+    </w:p>
+    <w:p/>
     <w:sectPr>
       <w:pgSz w:w="12240" w:h="15840"/>
       <w:pgMar w:top="1440" w:right="1440" w:bottom="1440" w:left="1440" w:header="720" w:footer="720" w:gutter="0"/>
@@ -1452,7 +1972,7 @@
 </file>
 
 <file path=word/numbering.xml><?xml version="1.0" encoding="utf-8"?>
-<w:numbering xmlns:wpc="http://schemas.microsoft.com/office/word/2010/wordprocessingCanvas" xmlns:mc="http://schemas.openxmlformats.org/markup-compatibility/2006" xmlns:o="urn:schemas-microsoft-com:office:office" xmlns:r="http://schemas.openxmlformats.org/officeDocument/2006/relationships" xmlns:m="http://schemas.openxmlformats.org/officeDocument/2006/math" xmlns:v="urn:schemas-microsoft-com:vml" xmlns:wp14="http://schemas.microsoft.com/office/word/2010/wordprocessingDrawing" xmlns:wp="http://schemas.openxmlformats.org/drawingml/2006/wordprocessingDrawing" xmlns:w10="urn:schemas-microsoft-com:office:word" xmlns:w="http://schemas.openxmlformats.org/wordprocessingml/2006/main" xmlns:w14="http://schemas.microsoft.com/office/word/2010/wordml" xmlns:w15="http://schemas.microsoft.com/office/word/2012/wordml" xmlns:wpg="http://schemas.microsoft.com/office/word/2010/wordprocessingGroup" xmlns:wpi="http://schemas.microsoft.com/office/word/2010/wordprocessingInk" xmlns:wne="http://schemas.microsoft.com/office/word/2006/wordml" xmlns:wps="http://schemas.microsoft.com/office/word/2010/wordprocessingShape" mc:Ignorable="w14 w15 wp14">
+<w:numbering xmlns:wpc="http://schemas.microsoft.com/office/word/2010/wordprocessingCanvas" xmlns:mc="http://schemas.openxmlformats.org/markup-compatibility/2006" xmlns:o="urn:schemas-microsoft-com:office:office" xmlns:r="http://schemas.openxmlformats.org/officeDocument/2006/relationships" xmlns:m="http://schemas.openxmlformats.org/officeDocument/2006/math" xmlns:v="urn:schemas-microsoft-com:vml" xmlns:wp14="http://schemas.microsoft.com/office/word/2010/wordprocessingDrawing" xmlns:wp="http://schemas.openxmlformats.org/drawingml/2006/wordprocessingDrawing" xmlns:w10="urn:schemas-microsoft-com:office:word" xmlns:w="http://schemas.openxmlformats.org/wordprocessingml/2006/main" xmlns:w14="http://schemas.microsoft.com/office/word/2010/wordml" xmlns:wpg="http://schemas.microsoft.com/office/word/2010/wordprocessingGroup" xmlns:wpi="http://schemas.microsoft.com/office/word/2010/wordprocessingInk" xmlns:wne="http://schemas.microsoft.com/office/word/2006/wordml" xmlns:wps="http://schemas.microsoft.com/office/word/2010/wordprocessingShape" mc:Ignorable="w14 wp14">
   <w:abstractNum w:abstractNumId="0">
     <w:nsid w:val="1416465C"/>
     <w:multiLevelType w:val="hybridMultilevel"/>
@@ -1566,14 +2086,106 @@
       </w:rPr>
     </w:lvl>
   </w:abstractNum>
+  <w:abstractNum w:abstractNumId="1">
+    <w:nsid w:val="6F747AAA"/>
+    <w:multiLevelType w:val="hybridMultilevel"/>
+    <w:tmpl w:val="8AC08C52"/>
+    <w:lvl w:ilvl="0" w:tplc="76400F18">
+      <w:start w:val="1"/>
+      <w:numFmt w:val="decimal"/>
+      <w:lvlText w:val="%1."/>
+      <w:lvlJc w:val="left"/>
+      <w:pPr>
+        <w:ind w:left="1080" w:hanging="360"/>
+      </w:pPr>
+      <w:rPr>
+        <w:rFonts w:hint="default"/>
+      </w:rPr>
+    </w:lvl>
+    <w:lvl w:ilvl="1" w:tplc="04090019">
+      <w:start w:val="1"/>
+      <w:numFmt w:val="lowerLetter"/>
+      <w:lvlText w:val="%2."/>
+      <w:lvlJc w:val="left"/>
+      <w:pPr>
+        <w:ind w:left="1800" w:hanging="360"/>
+      </w:pPr>
+    </w:lvl>
+    <w:lvl w:ilvl="2" w:tplc="0409001B" w:tentative="1">
+      <w:start w:val="1"/>
+      <w:numFmt w:val="lowerRoman"/>
+      <w:lvlText w:val="%3."/>
+      <w:lvlJc w:val="right"/>
+      <w:pPr>
+        <w:ind w:left="2520" w:hanging="180"/>
+      </w:pPr>
+    </w:lvl>
+    <w:lvl w:ilvl="3" w:tplc="0409000F" w:tentative="1">
+      <w:start w:val="1"/>
+      <w:numFmt w:val="decimal"/>
+      <w:lvlText w:val="%4."/>
+      <w:lvlJc w:val="left"/>
+      <w:pPr>
+        <w:ind w:left="3240" w:hanging="360"/>
+      </w:pPr>
+    </w:lvl>
+    <w:lvl w:ilvl="4" w:tplc="04090019" w:tentative="1">
+      <w:start w:val="1"/>
+      <w:numFmt w:val="lowerLetter"/>
+      <w:lvlText w:val="%5."/>
+      <w:lvlJc w:val="left"/>
+      <w:pPr>
+        <w:ind w:left="3960" w:hanging="360"/>
+      </w:pPr>
+    </w:lvl>
+    <w:lvl w:ilvl="5" w:tplc="0409001B" w:tentative="1">
+      <w:start w:val="1"/>
+      <w:numFmt w:val="lowerRoman"/>
+      <w:lvlText w:val="%6."/>
+      <w:lvlJc w:val="right"/>
+      <w:pPr>
+        <w:ind w:left="4680" w:hanging="180"/>
+      </w:pPr>
+    </w:lvl>
+    <w:lvl w:ilvl="6" w:tplc="0409000F" w:tentative="1">
+      <w:start w:val="1"/>
+      <w:numFmt w:val="decimal"/>
+      <w:lvlText w:val="%7."/>
+      <w:lvlJc w:val="left"/>
+      <w:pPr>
+        <w:ind w:left="5400" w:hanging="360"/>
+      </w:pPr>
+    </w:lvl>
+    <w:lvl w:ilvl="7" w:tplc="04090019" w:tentative="1">
+      <w:start w:val="1"/>
+      <w:numFmt w:val="lowerLetter"/>
+      <w:lvlText w:val="%8."/>
+      <w:lvlJc w:val="left"/>
+      <w:pPr>
+        <w:ind w:left="6120" w:hanging="360"/>
+      </w:pPr>
+    </w:lvl>
+    <w:lvl w:ilvl="8" w:tplc="0409001B" w:tentative="1">
+      <w:start w:val="1"/>
+      <w:numFmt w:val="lowerRoman"/>
+      <w:lvlText w:val="%9."/>
+      <w:lvlJc w:val="right"/>
+      <w:pPr>
+        <w:ind w:left="6840" w:hanging="180"/>
+      </w:pPr>
+    </w:lvl>
+  </w:abstractNum>
   <w:num w:numId="1">
     <w:abstractNumId w:val="0"/>
+  </w:num>
+  <w:num w:numId="2">
+    <w:abstractNumId w:val="1"/>
   </w:num>
 </w:numbering>
 </file>
 
 <file path=word/styles.xml><?xml version="1.0" encoding="utf-8"?>
-<w:styles xmlns:mc="http://schemas.openxmlformats.org/markup-compatibility/2006" xmlns:r="http://schemas.openxmlformats.org/officeDocument/2006/relationships" xmlns:w="http://schemas.openxmlformats.org/wordprocessingml/2006/main" xmlns:w14="http://schemas.microsoft.com/office/word/2010/wordml" xmlns:w15="http://schemas.microsoft.com/office/word/2012/wordml" mc:Ignorable="w14 w15">
+<w:styles xmlns:mc="http://schemas.openxmlformats.org/markup-compatibility/2006" xmlns:r="http://schemas.openxmlformats.org/officeDocument/2006/relationships" xmlns:w="http://schemas.openxmlformats.org/wordprocessingml/2006/main" xmlns:w14="http://schemas.microsoft.com/office/word/2010/wordml" mc:Ignorable="w14">
   <w:docDefaults>
     <w:rPrDefault>
       <w:rPr>
@@ -1589,378 +2201,144 @@
       </w:pPr>
     </w:pPrDefault>
   </w:docDefaults>
-  <w:latentStyles w:defLockedState="0" w:defUIPriority="99" w:defSemiHidden="0" w:defUnhideWhenUsed="0" w:defQFormat="0" w:count="371">
-    <w:lsdException w:name="Normal" w:uiPriority="0" w:qFormat="1"/>
-    <w:lsdException w:name="heading 1" w:uiPriority="9" w:qFormat="1"/>
-    <w:lsdException w:name="heading 2" w:semiHidden="1" w:uiPriority="9" w:unhideWhenUsed="1" w:qFormat="1"/>
-    <w:lsdException w:name="heading 3" w:semiHidden="1" w:uiPriority="9" w:unhideWhenUsed="1" w:qFormat="1"/>
-    <w:lsdException w:name="heading 4" w:semiHidden="1" w:uiPriority="9" w:unhideWhenUsed="1" w:qFormat="1"/>
-    <w:lsdException w:name="heading 5" w:semiHidden="1" w:uiPriority="9" w:unhideWhenUsed="1" w:qFormat="1"/>
-    <w:lsdException w:name="heading 6" w:semiHidden="1" w:uiPriority="9" w:unhideWhenUsed="1" w:qFormat="1"/>
-    <w:lsdException w:name="heading 7" w:semiHidden="1" w:uiPriority="9" w:unhideWhenUsed="1" w:qFormat="1"/>
-    <w:lsdException w:name="heading 8" w:semiHidden="1" w:uiPriority="9" w:unhideWhenUsed="1" w:qFormat="1"/>
-    <w:lsdException w:name="heading 9" w:semiHidden="1" w:uiPriority="9" w:unhideWhenUsed="1" w:qFormat="1"/>
-    <w:lsdException w:name="index 1" w:semiHidden="1" w:unhideWhenUsed="1"/>
-    <w:lsdException w:name="index 2" w:semiHidden="1" w:unhideWhenUsed="1"/>
-    <w:lsdException w:name="index 3" w:semiHidden="1" w:unhideWhenUsed="1"/>
-    <w:lsdException w:name="index 4" w:semiHidden="1" w:unhideWhenUsed="1"/>
-    <w:lsdException w:name="index 5" w:semiHidden="1" w:unhideWhenUsed="1"/>
-    <w:lsdException w:name="index 6" w:semiHidden="1" w:unhideWhenUsed="1"/>
-    <w:lsdException w:name="index 7" w:semiHidden="1" w:unhideWhenUsed="1"/>
-    <w:lsdException w:name="index 8" w:semiHidden="1" w:unhideWhenUsed="1"/>
-    <w:lsdException w:name="index 9" w:semiHidden="1" w:unhideWhenUsed="1"/>
-    <w:lsdException w:name="toc 1" w:semiHidden="1" w:uiPriority="39" w:unhideWhenUsed="1"/>
-    <w:lsdException w:name="toc 2" w:semiHidden="1" w:uiPriority="39" w:unhideWhenUsed="1"/>
-    <w:lsdException w:name="toc 3" w:semiHidden="1" w:uiPriority="39" w:unhideWhenUsed="1"/>
-    <w:lsdException w:name="toc 4" w:semiHidden="1" w:uiPriority="39" w:unhideWhenUsed="1"/>
-    <w:lsdException w:name="toc 5" w:semiHidden="1" w:uiPriority="39" w:unhideWhenUsed="1"/>
-    <w:lsdException w:name="toc 6" w:semiHidden="1" w:uiPriority="39" w:unhideWhenUsed="1"/>
-    <w:lsdException w:name="toc 7" w:semiHidden="1" w:uiPriority="39" w:unhideWhenUsed="1"/>
-    <w:lsdException w:name="toc 8" w:semiHidden="1" w:uiPriority="39" w:unhideWhenUsed="1"/>
-    <w:lsdException w:name="toc 9" w:semiHidden="1" w:uiPriority="39" w:unhideWhenUsed="1"/>
-    <w:lsdException w:name="Normal Indent" w:semiHidden="1" w:unhideWhenUsed="1"/>
-    <w:lsdException w:name="footnote text" w:semiHidden="1" w:unhideWhenUsed="1"/>
-    <w:lsdException w:name="annotation text" w:semiHidden="1" w:unhideWhenUsed="1"/>
-    <w:lsdException w:name="header" w:semiHidden="1" w:unhideWhenUsed="1"/>
-    <w:lsdException w:name="footer" w:semiHidden="1" w:unhideWhenUsed="1"/>
-    <w:lsdException w:name="index heading" w:semiHidden="1" w:unhideWhenUsed="1"/>
-    <w:lsdException w:name="caption" w:semiHidden="1" w:uiPriority="35" w:unhideWhenUsed="1" w:qFormat="1"/>
-    <w:lsdException w:name="table of figures" w:semiHidden="1" w:unhideWhenUsed="1"/>
-    <w:lsdException w:name="envelope address" w:semiHidden="1" w:unhideWhenUsed="1"/>
-    <w:lsdException w:name="envelope return" w:semiHidden="1" w:unhideWhenUsed="1"/>
-    <w:lsdException w:name="footnote reference" w:semiHidden="1" w:unhideWhenUsed="1"/>
-    <w:lsdException w:name="annotation reference" w:semiHidden="1" w:unhideWhenUsed="1"/>
-    <w:lsdException w:name="line number" w:semiHidden="1" w:unhideWhenUsed="1"/>
-    <w:lsdException w:name="page number" w:semiHidden="1" w:unhideWhenUsed="1"/>
-    <w:lsdException w:name="endnote reference" w:semiHidden="1" w:unhideWhenUsed="1"/>
-    <w:lsdException w:name="endnote text" w:semiHidden="1" w:unhideWhenUsed="1"/>
-    <w:lsdException w:name="table of authorities" w:semiHidden="1" w:unhideWhenUsed="1"/>
-    <w:lsdException w:name="macro" w:semiHidden="1" w:unhideWhenUsed="1"/>
-    <w:lsdException w:name="toa heading" w:semiHidden="1" w:unhideWhenUsed="1"/>
-    <w:lsdException w:name="List" w:semiHidden="1" w:unhideWhenUsed="1"/>
-    <w:lsdException w:name="List Bullet" w:semiHidden="1" w:unhideWhenUsed="1"/>
-    <w:lsdException w:name="List Number" w:semiHidden="1" w:unhideWhenUsed="1"/>
-    <w:lsdException w:name="List 2" w:semiHidden="1" w:unhideWhenUsed="1"/>
-    <w:lsdException w:name="List 3" w:semiHidden="1" w:unhideWhenUsed="1"/>
-    <w:lsdException w:name="List 4" w:semiHidden="1" w:unhideWhenUsed="1"/>
-    <w:lsdException w:name="List 5" w:semiHidden="1" w:unhideWhenUsed="1"/>
-    <w:lsdException w:name="List Bullet 2" w:semiHidden="1" w:unhideWhenUsed="1"/>
-    <w:lsdException w:name="List Bullet 3" w:semiHidden="1" w:unhideWhenUsed="1"/>
-    <w:lsdException w:name="List Bullet 4" w:semiHidden="1" w:unhideWhenUsed="1"/>
-    <w:lsdException w:name="List Bullet 5" w:semiHidden="1" w:unhideWhenUsed="1"/>
-    <w:lsdException w:name="List Number 2" w:semiHidden="1" w:unhideWhenUsed="1"/>
-    <w:lsdException w:name="List Number 3" w:semiHidden="1" w:unhideWhenUsed="1"/>
-    <w:lsdException w:name="List Number 4" w:semiHidden="1" w:unhideWhenUsed="1"/>
-    <w:lsdException w:name="List Number 5" w:semiHidden="1" w:unhideWhenUsed="1"/>
-    <w:lsdException w:name="Title" w:uiPriority="10" w:qFormat="1"/>
-    <w:lsdException w:name="Closing" w:semiHidden="1" w:unhideWhenUsed="1"/>
-    <w:lsdException w:name="Signature" w:semiHidden="1" w:unhideWhenUsed="1"/>
-    <w:lsdException w:name="Default Paragraph Font" w:semiHidden="1" w:uiPriority="1" w:unhideWhenUsed="1"/>
-    <w:lsdException w:name="Body Text" w:semiHidden="1" w:unhideWhenUsed="1"/>
-    <w:lsdException w:name="Body Text Indent" w:semiHidden="1" w:unhideWhenUsed="1"/>
-    <w:lsdException w:name="List Continue" w:semiHidden="1" w:unhideWhenUsed="1"/>
-    <w:lsdException w:name="List Continue 2" w:semiHidden="1" w:unhideWhenUsed="1"/>
-    <w:lsdException w:name="List Continue 3" w:semiHidden="1" w:unhideWhenUsed="1"/>
-    <w:lsdException w:name="List Continue 4" w:semiHidden="1" w:unhideWhenUsed="1"/>
-    <w:lsdException w:name="List Continue 5" w:semiHidden="1" w:unhideWhenUsed="1"/>
-    <w:lsdException w:name="Message Header" w:semiHidden="1" w:unhideWhenUsed="1"/>
-    <w:lsdException w:name="Subtitle" w:uiPriority="11" w:qFormat="1"/>
-    <w:lsdException w:name="Salutation" w:semiHidden="1" w:unhideWhenUsed="1"/>
-    <w:lsdException w:name="Date" w:semiHidden="1" w:unhideWhenUsed="1"/>
-    <w:lsdException w:name="Body Text First Indent" w:semiHidden="1" w:unhideWhenUsed="1"/>
-    <w:lsdException w:name="Body Text First Indent 2" w:semiHidden="1" w:unhideWhenUsed="1"/>
-    <w:lsdException w:name="Note Heading" w:semiHidden="1" w:unhideWhenUsed="1"/>
-    <w:lsdException w:name="Body Text 2" w:semiHidden="1" w:unhideWhenUsed="1"/>
-    <w:lsdException w:name="Body Text 3" w:semiHidden="1" w:unhideWhenUsed="1"/>
-    <w:lsdException w:name="Body Text Indent 2" w:semiHidden="1" w:unhideWhenUsed="1"/>
-    <w:lsdException w:name="Body Text Indent 3" w:semiHidden="1" w:unhideWhenUsed="1"/>
-    <w:lsdException w:name="Block Text" w:semiHidden="1" w:unhideWhenUsed="1"/>
-    <w:lsdException w:name="Hyperlink" w:semiHidden="1" w:unhideWhenUsed="1"/>
-    <w:lsdException w:name="FollowedHyperlink" w:semiHidden="1" w:unhideWhenUsed="1"/>
-    <w:lsdException w:name="Strong" w:uiPriority="22" w:qFormat="1"/>
-    <w:lsdException w:name="Emphasis" w:uiPriority="20" w:qFormat="1"/>
-    <w:lsdException w:name="Document Map" w:semiHidden="1" w:unhideWhenUsed="1"/>
-    <w:lsdException w:name="Plain Text" w:semiHidden="1" w:unhideWhenUsed="1"/>
-    <w:lsdException w:name="E-mail Signature" w:semiHidden="1" w:unhideWhenUsed="1"/>
-    <w:lsdException w:name="HTML Top of Form" w:semiHidden="1" w:unhideWhenUsed="1"/>
-    <w:lsdException w:name="HTML Bottom of Form" w:semiHidden="1" w:unhideWhenUsed="1"/>
-    <w:lsdException w:name="Normal (Web)" w:semiHidden="1" w:unhideWhenUsed="1"/>
-    <w:lsdException w:name="HTML Acronym" w:semiHidden="1" w:unhideWhenUsed="1"/>
-    <w:lsdException w:name="HTML Address" w:semiHidden="1" w:unhideWhenUsed="1"/>
-    <w:lsdException w:name="HTML Cite" w:semiHidden="1" w:unhideWhenUsed="1"/>
-    <w:lsdException w:name="HTML Code" w:semiHidden="1" w:unhideWhenUsed="1"/>
-    <w:lsdException w:name="HTML Definition" w:semiHidden="1" w:unhideWhenUsed="1"/>
-    <w:lsdException w:name="HTML Keyboard" w:semiHidden="1" w:unhideWhenUsed="1"/>
-    <w:lsdException w:name="HTML Preformatted" w:semiHidden="1" w:unhideWhenUsed="1"/>
-    <w:lsdException w:name="HTML Sample" w:semiHidden="1" w:unhideWhenUsed="1"/>
-    <w:lsdException w:name="HTML Typewriter" w:semiHidden="1" w:unhideWhenUsed="1"/>
-    <w:lsdException w:name="HTML Variable" w:semiHidden="1" w:unhideWhenUsed="1"/>
-    <w:lsdException w:name="Normal Table" w:semiHidden="1" w:unhideWhenUsed="1"/>
-    <w:lsdException w:name="annotation subject" w:semiHidden="1" w:unhideWhenUsed="1"/>
-    <w:lsdException w:name="No List" w:semiHidden="1" w:unhideWhenUsed="1"/>
-    <w:lsdException w:name="Outline List 1" w:semiHidden="1" w:unhideWhenUsed="1"/>
-    <w:lsdException w:name="Outline List 2" w:semiHidden="1" w:unhideWhenUsed="1"/>
-    <w:lsdException w:name="Outline List 3" w:semiHidden="1" w:unhideWhenUsed="1"/>
-    <w:lsdException w:name="Table Simple 1" w:semiHidden="1" w:unhideWhenUsed="1"/>
-    <w:lsdException w:name="Table Simple 2" w:semiHidden="1" w:unhideWhenUsed="1"/>
-    <w:lsdException w:name="Table Simple 3" w:semiHidden="1" w:unhideWhenUsed="1"/>
-    <w:lsdException w:name="Table Classic 1" w:semiHidden="1" w:unhideWhenUsed="1"/>
-    <w:lsdException w:name="Table Classic 2" w:semiHidden="1" w:unhideWhenUsed="1"/>
-    <w:lsdException w:name="Table Classic 3" w:semiHidden="1" w:unhideWhenUsed="1"/>
-    <w:lsdException w:name="Table Classic 4" w:semiHidden="1" w:unhideWhenUsed="1"/>
-    <w:lsdException w:name="Table Colorful 1" w:semiHidden="1" w:unhideWhenUsed="1"/>
-    <w:lsdException w:name="Table Colorful 2" w:semiHidden="1" w:unhideWhenUsed="1"/>
-    <w:lsdException w:name="Table Colorful 3" w:semiHidden="1" w:unhideWhenUsed="1"/>
-    <w:lsdException w:name="Table Columns 1" w:semiHidden="1" w:unhideWhenUsed="1"/>
-    <w:lsdException w:name="Table Columns 2" w:semiHidden="1" w:unhideWhenUsed="1"/>
-    <w:lsdException w:name="Table Columns 3" w:semiHidden="1" w:unhideWhenUsed="1"/>
-    <w:lsdException w:name="Table Columns 4" w:semiHidden="1" w:unhideWhenUsed="1"/>
-    <w:lsdException w:name="Table Columns 5" w:semiHidden="1" w:unhideWhenUsed="1"/>
-    <w:lsdException w:name="Table Grid 1" w:semiHidden="1" w:unhideWhenUsed="1"/>
-    <w:lsdException w:name="Table Grid 2" w:semiHidden="1" w:unhideWhenUsed="1"/>
-    <w:lsdException w:name="Table Grid 3" w:semiHidden="1" w:unhideWhenUsed="1"/>
-    <w:lsdException w:name="Table Grid 4" w:semiHidden="1" w:unhideWhenUsed="1"/>
-    <w:lsdException w:name="Table Grid 5" w:semiHidden="1" w:unhideWhenUsed="1"/>
-    <w:lsdException w:name="Table Grid 6" w:semiHidden="1" w:unhideWhenUsed="1"/>
-    <w:lsdException w:name="Table Grid 7" w:semiHidden="1" w:unhideWhenUsed="1"/>
-    <w:lsdException w:name="Table Grid 8" w:semiHidden="1" w:unhideWhenUsed="1"/>
-    <w:lsdException w:name="Table List 1" w:semiHidden="1" w:unhideWhenUsed="1"/>
-    <w:lsdException w:name="Table List 2" w:semiHidden="1" w:unhideWhenUsed="1"/>
-    <w:lsdException w:name="Table List 3" w:semiHidden="1" w:unhideWhenUsed="1"/>
-    <w:lsdException w:name="Table List 4" w:semiHidden="1" w:unhideWhenUsed="1"/>
-    <w:lsdException w:name="Table List 5" w:semiHidden="1" w:unhideWhenUsed="1"/>
-    <w:lsdException w:name="Table List 6" w:semiHidden="1" w:unhideWhenUsed="1"/>
-    <w:lsdException w:name="Table List 7" w:semiHidden="1" w:unhideWhenUsed="1"/>
-    <w:lsdException w:name="Table List 8" w:semiHidden="1" w:unhideWhenUsed="1"/>
-    <w:lsdException w:name="Table 3D effects 1" w:semiHidden="1" w:unhideWhenUsed="1"/>
-    <w:lsdException w:name="Table 3D effects 2" w:semiHidden="1" w:unhideWhenUsed="1"/>
-    <w:lsdException w:name="Table 3D effects 3" w:semiHidden="1" w:unhideWhenUsed="1"/>
-    <w:lsdException w:name="Table Contemporary" w:semiHidden="1" w:unhideWhenUsed="1"/>
-    <w:lsdException w:name="Table Elegant" w:semiHidden="1" w:unhideWhenUsed="1"/>
-    <w:lsdException w:name="Table Professional" w:semiHidden="1" w:unhideWhenUsed="1"/>
-    <w:lsdException w:name="Table Subtle 1" w:semiHidden="1" w:unhideWhenUsed="1"/>
-    <w:lsdException w:name="Table Subtle 2" w:semiHidden="1" w:unhideWhenUsed="1"/>
-    <w:lsdException w:name="Table Web 1" w:semiHidden="1" w:unhideWhenUsed="1"/>
-    <w:lsdException w:name="Table Web 2" w:semiHidden="1" w:unhideWhenUsed="1"/>
-    <w:lsdException w:name="Table Web 3" w:semiHidden="1" w:unhideWhenUsed="1"/>
-    <w:lsdException w:name="Balloon Text" w:semiHidden="1" w:unhideWhenUsed="1"/>
-    <w:lsdException w:name="Table Grid" w:uiPriority="39"/>
-    <w:lsdException w:name="Table Theme" w:semiHidden="1" w:unhideWhenUsed="1"/>
-    <w:lsdException w:name="Placeholder Text" w:semiHidden="1"/>
-    <w:lsdException w:name="No Spacing" w:uiPriority="1" w:qFormat="1"/>
-    <w:lsdException w:name="Light Shading" w:uiPriority="60"/>
-    <w:lsdException w:name="Light List" w:uiPriority="61"/>
-    <w:lsdException w:name="Light Grid" w:uiPriority="62"/>
-    <w:lsdException w:name="Medium Shading 1" w:uiPriority="63"/>
-    <w:lsdException w:name="Medium Shading 2" w:uiPriority="64"/>
-    <w:lsdException w:name="Medium List 1" w:uiPriority="65"/>
-    <w:lsdException w:name="Medium List 2" w:uiPriority="66"/>
-    <w:lsdException w:name="Medium Grid 1" w:uiPriority="67"/>
-    <w:lsdException w:name="Medium Grid 2" w:uiPriority="68"/>
-    <w:lsdException w:name="Medium Grid 3" w:uiPriority="69"/>
-    <w:lsdException w:name="Dark List" w:uiPriority="70"/>
-    <w:lsdException w:name="Colorful Shading" w:uiPriority="71"/>
-    <w:lsdException w:name="Colorful List" w:uiPriority="72"/>
-    <w:lsdException w:name="Colorful Grid" w:uiPriority="73"/>
-    <w:lsdException w:name="Light Shading Accent 1" w:uiPriority="60"/>
-    <w:lsdException w:name="Light List Accent 1" w:uiPriority="61"/>
-    <w:lsdException w:name="Light Grid Accent 1" w:uiPriority="62"/>
-    <w:lsdException w:name="Medium Shading 1 Accent 1" w:uiPriority="63"/>
-    <w:lsdException w:name="Medium Shading 2 Accent 1" w:uiPriority="64"/>
-    <w:lsdException w:name="Medium List 1 Accent 1" w:uiPriority="65"/>
-    <w:lsdException w:name="Revision" w:semiHidden="1"/>
-    <w:lsdException w:name="List Paragraph" w:uiPriority="34" w:qFormat="1"/>
-    <w:lsdException w:name="Quote" w:uiPriority="29" w:qFormat="1"/>
-    <w:lsdException w:name="Intense Quote" w:uiPriority="30" w:qFormat="1"/>
-    <w:lsdException w:name="Medium List 2 Accent 1" w:uiPriority="66"/>
-    <w:lsdException w:name="Medium Grid 1 Accent 1" w:uiPriority="67"/>
-    <w:lsdException w:name="Medium Grid 2 Accent 1" w:uiPriority="68"/>
-    <w:lsdException w:name="Medium Grid 3 Accent 1" w:uiPriority="69"/>
-    <w:lsdException w:name="Dark List Accent 1" w:uiPriority="70"/>
-    <w:lsdException w:name="Colorful Shading Accent 1" w:uiPriority="71"/>
-    <w:lsdException w:name="Colorful List Accent 1" w:uiPriority="72"/>
-    <w:lsdException w:name="Colorful Grid Accent 1" w:uiPriority="73"/>
-    <w:lsdException w:name="Light Shading Accent 2" w:uiPriority="60"/>
-    <w:lsdException w:name="Light List Accent 2" w:uiPriority="61"/>
-    <w:lsdException w:name="Light Grid Accent 2" w:uiPriority="62"/>
-    <w:lsdException w:name="Medium Shading 1 Accent 2" w:uiPriority="63"/>
-    <w:lsdException w:name="Medium Shading 2 Accent 2" w:uiPriority="64"/>
-    <w:lsdException w:name="Medium List 1 Accent 2" w:uiPriority="65"/>
-    <w:lsdException w:name="Medium List 2 Accent 2" w:uiPriority="66"/>
-    <w:lsdException w:name="Medium Grid 1 Accent 2" w:uiPriority="67"/>
-    <w:lsdException w:name="Medium Grid 2 Accent 2" w:uiPriority="68"/>
-    <w:lsdException w:name="Medium Grid 3 Accent 2" w:uiPriority="69"/>
-    <w:lsdException w:name="Dark List Accent 2" w:uiPriority="70"/>
-    <w:lsdException w:name="Colorful Shading Accent 2" w:uiPriority="71"/>
-    <w:lsdException w:name="Colorful List Accent 2" w:uiPriority="72"/>
-    <w:lsdException w:name="Colorful Grid Accent 2" w:uiPriority="73"/>
-    <w:lsdException w:name="Light Shading Accent 3" w:uiPriority="60"/>
-    <w:lsdException w:name="Light List Accent 3" w:uiPriority="61"/>
-    <w:lsdException w:name="Light Grid Accent 3" w:uiPriority="62"/>
-    <w:lsdException w:name="Medium Shading 1 Accent 3" w:uiPriority="63"/>
-    <w:lsdException w:name="Medium Shading 2 Accent 3" w:uiPriority="64"/>
-    <w:lsdException w:name="Medium List 1 Accent 3" w:uiPriority="65"/>
-    <w:lsdException w:name="Medium List 2 Accent 3" w:uiPriority="66"/>
-    <w:lsdException w:name="Medium Grid 1 Accent 3" w:uiPriority="67"/>
-    <w:lsdException w:name="Medium Grid 2 Accent 3" w:uiPriority="68"/>
-    <w:lsdException w:name="Medium Grid 3 Accent 3" w:uiPriority="69"/>
-    <w:lsdException w:name="Dark List Accent 3" w:uiPriority="70"/>
-    <w:lsdException w:name="Colorful Shading Accent 3" w:uiPriority="71"/>
-    <w:lsdException w:name="Colorful List Accent 3" w:uiPriority="72"/>
-    <w:lsdException w:name="Colorful Grid Accent 3" w:uiPriority="73"/>
-    <w:lsdException w:name="Light Shading Accent 4" w:uiPriority="60"/>
-    <w:lsdException w:name="Light List Accent 4" w:uiPriority="61"/>
-    <w:lsdException w:name="Light Grid Accent 4" w:uiPriority="62"/>
-    <w:lsdException w:name="Medium Shading 1 Accent 4" w:uiPriority="63"/>
-    <w:lsdException w:name="Medium Shading 2 Accent 4" w:uiPriority="64"/>
-    <w:lsdException w:name="Medium List 1 Accent 4" w:uiPriority="65"/>
-    <w:lsdException w:name="Medium List 2 Accent 4" w:uiPriority="66"/>
-    <w:lsdException w:name="Medium Grid 1 Accent 4" w:uiPriority="67"/>
-    <w:lsdException w:name="Medium Grid 2 Accent 4" w:uiPriority="68"/>
-    <w:lsdException w:name="Medium Grid 3 Accent 4" w:uiPriority="69"/>
-    <w:lsdException w:name="Dark List Accent 4" w:uiPriority="70"/>
-    <w:lsdException w:name="Colorful Shading Accent 4" w:uiPriority="71"/>
-    <w:lsdException w:name="Colorful List Accent 4" w:uiPriority="72"/>
-    <w:lsdException w:name="Colorful Grid Accent 4" w:uiPriority="73"/>
-    <w:lsdException w:name="Light Shading Accent 5" w:uiPriority="60"/>
-    <w:lsdException w:name="Light List Accent 5" w:uiPriority="61"/>
-    <w:lsdException w:name="Light Grid Accent 5" w:uiPriority="62"/>
-    <w:lsdException w:name="Medium Shading 1 Accent 5" w:uiPriority="63"/>
-    <w:lsdException w:name="Medium Shading 2 Accent 5" w:uiPriority="64"/>
-    <w:lsdException w:name="Medium List 1 Accent 5" w:uiPriority="65"/>
-    <w:lsdException w:name="Medium List 2 Accent 5" w:uiPriority="66"/>
-    <w:lsdException w:name="Medium Grid 1 Accent 5" w:uiPriority="67"/>
-    <w:lsdException w:name="Medium Grid 2 Accent 5" w:uiPriority="68"/>
-    <w:lsdException w:name="Medium Grid 3 Accent 5" w:uiPriority="69"/>
-    <w:lsdException w:name="Dark List Accent 5" w:uiPriority="70"/>
-    <w:lsdException w:name="Colorful Shading Accent 5" w:uiPriority="71"/>
-    <w:lsdException w:name="Colorful List Accent 5" w:uiPriority="72"/>
-    <w:lsdException w:name="Colorful Grid Accent 5" w:uiPriority="73"/>
-    <w:lsdException w:name="Light Shading Accent 6" w:uiPriority="60"/>
-    <w:lsdException w:name="Light List Accent 6" w:uiPriority="61"/>
-    <w:lsdException w:name="Light Grid Accent 6" w:uiPriority="62"/>
-    <w:lsdException w:name="Medium Shading 1 Accent 6" w:uiPriority="63"/>
-    <w:lsdException w:name="Medium Shading 2 Accent 6" w:uiPriority="64"/>
-    <w:lsdException w:name="Medium List 1 Accent 6" w:uiPriority="65"/>
-    <w:lsdException w:name="Medium List 2 Accent 6" w:uiPriority="66"/>
-    <w:lsdException w:name="Medium Grid 1 Accent 6" w:uiPriority="67"/>
-    <w:lsdException w:name="Medium Grid 2 Accent 6" w:uiPriority="68"/>
-    <w:lsdException w:name="Medium Grid 3 Accent 6" w:uiPriority="69"/>
-    <w:lsdException w:name="Dark List Accent 6" w:uiPriority="70"/>
-    <w:lsdException w:name="Colorful Shading Accent 6" w:uiPriority="71"/>
-    <w:lsdException w:name="Colorful List Accent 6" w:uiPriority="72"/>
-    <w:lsdException w:name="Colorful Grid Accent 6" w:uiPriority="73"/>
-    <w:lsdException w:name="Subtle Emphasis" w:uiPriority="19" w:qFormat="1"/>
-    <w:lsdException w:name="Intense Emphasis" w:uiPriority="21" w:qFormat="1"/>
-    <w:lsdException w:name="Subtle Reference" w:uiPriority="31" w:qFormat="1"/>
-    <w:lsdException w:name="Intense Reference" w:uiPriority="32" w:qFormat="1"/>
-    <w:lsdException w:name="Book Title" w:uiPriority="33" w:qFormat="1"/>
-    <w:lsdException w:name="Bibliography" w:semiHidden="1" w:uiPriority="37" w:unhideWhenUsed="1"/>
-    <w:lsdException w:name="TOC Heading" w:semiHidden="1" w:uiPriority="39" w:unhideWhenUsed="1" w:qFormat="1"/>
-    <w:lsdException w:name="Plain Table 1" w:uiPriority="41"/>
-    <w:lsdException w:name="Plain Table 2" w:uiPriority="42"/>
-    <w:lsdException w:name="Plain Table 3" w:uiPriority="43"/>
-    <w:lsdException w:name="Plain Table 4" w:uiPriority="44"/>
-    <w:lsdException w:name="Plain Table 5" w:uiPriority="45"/>
-    <w:lsdException w:name="Grid Table Light" w:uiPriority="40"/>
-    <w:lsdException w:name="Grid Table 1 Light" w:uiPriority="46"/>
-    <w:lsdException w:name="Grid Table 2" w:uiPriority="47"/>
-    <w:lsdException w:name="Grid Table 3" w:uiPriority="48"/>
-    <w:lsdException w:name="Grid Table 4" w:uiPriority="49"/>
-    <w:lsdException w:name="Grid Table 5 Dark" w:uiPriority="50"/>
-    <w:lsdException w:name="Grid Table 6 Colorful" w:uiPriority="51"/>
-    <w:lsdException w:name="Grid Table 7 Colorful" w:uiPriority="52"/>
-    <w:lsdException w:name="Grid Table 1 Light Accent 1" w:uiPriority="46"/>
-    <w:lsdException w:name="Grid Table 2 Accent 1" w:uiPriority="47"/>
-    <w:lsdException w:name="Grid Table 3 Accent 1" w:uiPriority="48"/>
-    <w:lsdException w:name="Grid Table 4 Accent 1" w:uiPriority="49"/>
-    <w:lsdException w:name="Grid Table 5 Dark Accent 1" w:uiPriority="50"/>
-    <w:lsdException w:name="Grid Table 6 Colorful Accent 1" w:uiPriority="51"/>
-    <w:lsdException w:name="Grid Table 7 Colorful Accent 1" w:uiPriority="52"/>
-    <w:lsdException w:name="Grid Table 1 Light Accent 2" w:uiPriority="46"/>
-    <w:lsdException w:name="Grid Table 2 Accent 2" w:uiPriority="47"/>
-    <w:lsdException w:name="Grid Table 3 Accent 2" w:uiPriority="48"/>
-    <w:lsdException w:name="Grid Table 4 Accent 2" w:uiPriority="49"/>
-    <w:lsdException w:name="Grid Table 5 Dark Accent 2" w:uiPriority="50"/>
-    <w:lsdException w:name="Grid Table 6 Colorful Accent 2" w:uiPriority="51"/>
-    <w:lsdException w:name="Grid Table 7 Colorful Accent 2" w:uiPriority="52"/>
-    <w:lsdException w:name="Grid Table 1 Light Accent 3" w:uiPriority="46"/>
-    <w:lsdException w:name="Grid Table 2 Accent 3" w:uiPriority="47"/>
-    <w:lsdException w:name="Grid Table 3 Accent 3" w:uiPriority="48"/>
-    <w:lsdException w:name="Grid Table 4 Accent 3" w:uiPriority="49"/>
-    <w:lsdException w:name="Grid Table 5 Dark Accent 3" w:uiPriority="50"/>
-    <w:lsdException w:name="Grid Table 6 Colorful Accent 3" w:uiPriority="51"/>
-    <w:lsdException w:name="Grid Table 7 Colorful Accent 3" w:uiPriority="52"/>
-    <w:lsdException w:name="Grid Table 1 Light Accent 4" w:uiPriority="46"/>
-    <w:lsdException w:name="Grid Table 2 Accent 4" w:uiPriority="47"/>
-    <w:lsdException w:name="Grid Table 3 Accent 4" w:uiPriority="48"/>
-    <w:lsdException w:name="Grid Table 4 Accent 4" w:uiPriority="49"/>
-    <w:lsdException w:name="Grid Table 5 Dark Accent 4" w:uiPriority="50"/>
-    <w:lsdException w:name="Grid Table 6 Colorful Accent 4" w:uiPriority="51"/>
-    <w:lsdException w:name="Grid Table 7 Colorful Accent 4" w:uiPriority="52"/>
-    <w:lsdException w:name="Grid Table 1 Light Accent 5" w:uiPriority="46"/>
-    <w:lsdException w:name="Grid Table 2 Accent 5" w:uiPriority="47"/>
-    <w:lsdException w:name="Grid Table 3 Accent 5" w:uiPriority="48"/>
-    <w:lsdException w:name="Grid Table 4 Accent 5" w:uiPriority="49"/>
-    <w:lsdException w:name="Grid Table 5 Dark Accent 5" w:uiPriority="50"/>
-    <w:lsdException w:name="Grid Table 6 Colorful Accent 5" w:uiPriority="51"/>
-    <w:lsdException w:name="Grid Table 7 Colorful Accent 5" w:uiPriority="52"/>
-    <w:lsdException w:name="Grid Table 1 Light Accent 6" w:uiPriority="46"/>
-    <w:lsdException w:name="Grid Table 2 Accent 6" w:uiPriority="47"/>
-    <w:lsdException w:name="Grid Table 3 Accent 6" w:uiPriority="48"/>
-    <w:lsdException w:name="Grid Table 4 Accent 6" w:uiPriority="49"/>
-    <w:lsdException w:name="Grid Table 5 Dark Accent 6" w:uiPriority="50"/>
-    <w:lsdException w:name="Grid Table 6 Colorful Accent 6" w:uiPriority="51"/>
-    <w:lsdException w:name="Grid Table 7 Colorful Accent 6" w:uiPriority="52"/>
-    <w:lsdException w:name="List Table 1 Light" w:uiPriority="46"/>
-    <w:lsdException w:name="List Table 2" w:uiPriority="47"/>
-    <w:lsdException w:name="List Table 3" w:uiPriority="48"/>
-    <w:lsdException w:name="List Table 4" w:uiPriority="49"/>
-    <w:lsdException w:name="List Table 5 Dark" w:uiPriority="50"/>
-    <w:lsdException w:name="List Table 6 Colorful" w:uiPriority="51"/>
-    <w:lsdException w:name="List Table 7 Colorful" w:uiPriority="52"/>
-    <w:lsdException w:name="List Table 1 Light Accent 1" w:uiPriority="46"/>
-    <w:lsdException w:name="List Table 2 Accent 1" w:uiPriority="47"/>
-    <w:lsdException w:name="List Table 3 Accent 1" w:uiPriority="48"/>
-    <w:lsdException w:name="List Table 4 Accent 1" w:uiPriority="49"/>
-    <w:lsdException w:name="List Table 5 Dark Accent 1" w:uiPriority="50"/>
-    <w:lsdException w:name="List Table 6 Colorful Accent 1" w:uiPriority="51"/>
-    <w:lsdException w:name="List Table 7 Colorful Accent 1" w:uiPriority="52"/>
-    <w:lsdException w:name="List Table 1 Light Accent 2" w:uiPriority="46"/>
-    <w:lsdException w:name="List Table 2 Accent 2" w:uiPriority="47"/>
-    <w:lsdException w:name="List Table 3 Accent 2" w:uiPriority="48"/>
-    <w:lsdException w:name="List Table 4 Accent 2" w:uiPriority="49"/>
-    <w:lsdException w:name="List Table 5 Dark Accent 2" w:uiPriority="50"/>
-    <w:lsdException w:name="List Table 6 Colorful Accent 2" w:uiPriority="51"/>
-    <w:lsdException w:name="List Table 7 Colorful Accent 2" w:uiPriority="52"/>
-    <w:lsdException w:name="List Table 1 Light Accent 3" w:uiPriority="46"/>
-    <w:lsdException w:name="List Table 2 Accent 3" w:uiPriority="47"/>
-    <w:lsdException w:name="List Table 3 Accent 3" w:uiPriority="48"/>
-    <w:lsdException w:name="List Table 4 Accent 3" w:uiPriority="49"/>
-    <w:lsdException w:name="List Table 5 Dark Accent 3" w:uiPriority="50"/>
-    <w:lsdException w:name="List Table 6 Colorful Accent 3" w:uiPriority="51"/>
-    <w:lsdException w:name="List Table 7 Colorful Accent 3" w:uiPriority="52"/>
-    <w:lsdException w:name="List Table 1 Light Accent 4" w:uiPriority="46"/>
-    <w:lsdException w:name="List Table 2 Accent 4" w:uiPriority="47"/>
-    <w:lsdException w:name="List Table 3 Accent 4" w:uiPriority="48"/>
-    <w:lsdException w:name="List Table 4 Accent 4" w:uiPriority="49"/>
-    <w:lsdException w:name="List Table 5 Dark Accent 4" w:uiPriority="50"/>
-    <w:lsdException w:name="List Table 6 Colorful Accent 4" w:uiPriority="51"/>
-    <w:lsdException w:name="List Table 7 Colorful Accent 4" w:uiPriority="52"/>
-    <w:lsdException w:name="List Table 1 Light Accent 5" w:uiPriority="46"/>
-    <w:lsdException w:name="List Table 2 Accent 5" w:uiPriority="47"/>
-    <w:lsdException w:name="List Table 3 Accent 5" w:uiPriority="48"/>
-    <w:lsdException w:name="List Table 4 Accent 5" w:uiPriority="49"/>
-    <w:lsdException w:name="List Table 5 Dark Accent 5" w:uiPriority="50"/>
-    <w:lsdException w:name="List Table 6 Colorful Accent 5" w:uiPriority="51"/>
-    <w:lsdException w:name="List Table 7 Colorful Accent 5" w:uiPriority="52"/>
-    <w:lsdException w:name="List Table 1 Light Accent 6" w:uiPriority="46"/>
-    <w:lsdException w:name="List Table 2 Accent 6" w:uiPriority="47"/>
-    <w:lsdException w:name="List Table 3 Accent 6" w:uiPriority="48"/>
-    <w:lsdException w:name="List Table 4 Accent 6" w:uiPriority="49"/>
-    <w:lsdException w:name="List Table 5 Dark Accent 6" w:uiPriority="50"/>
-    <w:lsdException w:name="List Table 6 Colorful Accent 6" w:uiPriority="51"/>
-    <w:lsdException w:name="List Table 7 Colorful Accent 6" w:uiPriority="52"/>
+  <w:latentStyles w:defLockedState="0" w:defUIPriority="99" w:defSemiHidden="1" w:defUnhideWhenUsed="1" w:defQFormat="0" w:count="267">
+    <w:lsdException w:name="Normal" w:semiHidden="0" w:uiPriority="0" w:unhideWhenUsed="0" w:qFormat="1"/>
+    <w:lsdException w:name="heading 1" w:semiHidden="0" w:uiPriority="9" w:unhideWhenUsed="0" w:qFormat="1"/>
+    <w:lsdException w:name="heading 2" w:uiPriority="9" w:qFormat="1"/>
+    <w:lsdException w:name="heading 3" w:uiPriority="9" w:qFormat="1"/>
+    <w:lsdException w:name="heading 4" w:uiPriority="9" w:qFormat="1"/>
+    <w:lsdException w:name="heading 5" w:uiPriority="9" w:qFormat="1"/>
+    <w:lsdException w:name="heading 6" w:uiPriority="9" w:qFormat="1"/>
+    <w:lsdException w:name="heading 7" w:uiPriority="9" w:qFormat="1"/>
+    <w:lsdException w:name="heading 8" w:uiPriority="9" w:qFormat="1"/>
+    <w:lsdException w:name="heading 9" w:uiPriority="9" w:qFormat="1"/>
+    <w:lsdException w:name="toc 1" w:uiPriority="39"/>
+    <w:lsdException w:name="toc 2" w:uiPriority="39"/>
+    <w:lsdException w:name="toc 3" w:uiPriority="39"/>
+    <w:lsdException w:name="toc 4" w:uiPriority="39"/>
+    <w:lsdException w:name="toc 5" w:uiPriority="39"/>
+    <w:lsdException w:name="toc 6" w:uiPriority="39"/>
+    <w:lsdException w:name="toc 7" w:uiPriority="39"/>
+    <w:lsdException w:name="toc 8" w:uiPriority="39"/>
+    <w:lsdException w:name="toc 9" w:uiPriority="39"/>
+    <w:lsdException w:name="caption" w:uiPriority="35" w:qFormat="1"/>
+    <w:lsdException w:name="Title" w:semiHidden="0" w:uiPriority="10" w:unhideWhenUsed="0" w:qFormat="1"/>
+    <w:lsdException w:name="Default Paragraph Font" w:uiPriority="1"/>
+    <w:lsdException w:name="Subtitle" w:semiHidden="0" w:uiPriority="11" w:unhideWhenUsed="0" w:qFormat="1"/>
+    <w:lsdException w:name="Strong" w:semiHidden="0" w:uiPriority="22" w:unhideWhenUsed="0" w:qFormat="1"/>
+    <w:lsdException w:name="Emphasis" w:semiHidden="0" w:uiPriority="20" w:unhideWhenUsed="0" w:qFormat="1"/>
+    <w:lsdException w:name="Table Grid" w:semiHidden="0" w:uiPriority="39" w:unhideWhenUsed="0"/>
+    <w:lsdException w:name="Placeholder Text" w:unhideWhenUsed="0"/>
+    <w:lsdException w:name="No Spacing" w:semiHidden="0" w:uiPriority="1" w:unhideWhenUsed="0" w:qFormat="1"/>
+    <w:lsdException w:name="Light Shading" w:semiHidden="0" w:uiPriority="60" w:unhideWhenUsed="0"/>
+    <w:lsdException w:name="Light List" w:semiHidden="0" w:uiPriority="61" w:unhideWhenUsed="0"/>
+    <w:lsdException w:name="Light Grid" w:semiHidden="0" w:uiPriority="62" w:unhideWhenUsed="0"/>
+    <w:lsdException w:name="Medium Shading 1" w:semiHidden="0" w:uiPriority="63" w:unhideWhenUsed="0"/>
+    <w:lsdException w:name="Medium Shading 2" w:semiHidden="0" w:uiPriority="64" w:unhideWhenUsed="0"/>
+    <w:lsdException w:name="Medium List 1" w:semiHidden="0" w:uiPriority="65" w:unhideWhenUsed="0"/>
+    <w:lsdException w:name="Medium List 2" w:semiHidden="0" w:uiPriority="66" w:unhideWhenUsed="0"/>
+    <w:lsdException w:name="Medium Grid 1" w:semiHidden="0" w:uiPriority="67" w:unhideWhenUsed="0"/>
+    <w:lsdException w:name="Medium Grid 2" w:semiHidden="0" w:uiPriority="68" w:unhideWhenUsed="0"/>
+    <w:lsdException w:name="Medium Grid 3" w:semiHidden="0" w:uiPriority="69" w:unhideWhenUsed="0"/>
+    <w:lsdException w:name="Dark List" w:semiHidden="0" w:uiPriority="70" w:unhideWhenUsed="0"/>
+    <w:lsdException w:name="Colorful Shading" w:semiHidden="0" w:uiPriority="71" w:unhideWhenUsed="0"/>
+    <w:lsdException w:name="Colorful List" w:semiHidden="0" w:uiPriority="72" w:unhideWhenUsed="0"/>
+    <w:lsdException w:name="Colorful Grid" w:semiHidden="0" w:uiPriority="73" w:unhideWhenUsed="0"/>
+    <w:lsdException w:name="Light Shading Accent 1" w:semiHidden="0" w:uiPriority="60" w:unhideWhenUsed="0"/>
+    <w:lsdException w:name="Light List Accent 1" w:semiHidden="0" w:uiPriority="61" w:unhideWhenUsed="0"/>
+    <w:lsdException w:name="Light Grid Accent 1" w:semiHidden="0" w:uiPriority="62" w:unhideWhenUsed="0"/>
+    <w:lsdException w:name="Medium Shading 1 Accent 1" w:semiHidden="0" w:uiPriority="63" w:unhideWhenUsed="0"/>
+    <w:lsdException w:name="Medium Shading 2 Accent 1" w:semiHidden="0" w:uiPriority="64" w:unhideWhenUsed="0"/>
+    <w:lsdException w:name="Medium List 1 Accent 1" w:semiHidden="0" w:uiPriority="65" w:unhideWhenUsed="0"/>
+    <w:lsdException w:name="Revision" w:unhideWhenUsed="0"/>
+    <w:lsdException w:name="List Paragraph" w:semiHidden="0" w:uiPriority="34" w:unhideWhenUsed="0" w:qFormat="1"/>
+    <w:lsdException w:name="Quote" w:semiHidden="0" w:uiPriority="29" w:unhideWhenUsed="0" w:qFormat="1"/>
+    <w:lsdException w:name="Intense Quote" w:semiHidden="0" w:uiPriority="30" w:unhideWhenUsed="0" w:qFormat="1"/>
+    <w:lsdException w:name="Medium List 2 Accent 1" w:semiHidden="0" w:uiPriority="66" w:unhideWhenUsed="0"/>
+    <w:lsdException w:name="Medium Grid 1 Accent 1" w:semiHidden="0" w:uiPriority="67" w:unhideWhenUsed="0"/>
+    <w:lsdException w:name="Medium Grid 2 Accent 1" w:semiHidden="0" w:uiPriority="68" w:unhideWhenUsed="0"/>
+    <w:lsdException w:name="Medium Grid 3 Accent 1" w:semiHidden="0" w:uiPriority="69" w:unhideWhenUsed="0"/>
+    <w:lsdException w:name="Dark List Accent 1" w:semiHidden="0" w:uiPriority="70" w:unhideWhenUsed="0"/>
+    <w:lsdException w:name="Colorful Shading Accent 1" w:semiHidden="0" w:uiPriority="71" w:unhideWhenUsed="0"/>
+    <w:lsdException w:name="Colorful List Accent 1" w:semiHidden="0" w:uiPriority="72" w:unhideWhenUsed="0"/>
+    <w:lsdException w:name="Colorful Grid Accent 1" w:semiHidden="0" w:uiPriority="73" w:unhideWhenUsed="0"/>
+    <w:lsdException w:name="Light Shading Accent 2" w:semiHidden="0" w:uiPriority="60" w:unhideWhenUsed="0"/>
+    <w:lsdException w:name="Light List Accent 2" w:semiHidden="0" w:uiPriority="61" w:unhideWhenUsed="0"/>
+    <w:lsdException w:name="Light Grid Accent 2" w:semiHidden="0" w:uiPriority="62" w:unhideWhenUsed="0"/>
+    <w:lsdException w:name="Medium Shading 1 Accent 2" w:semiHidden="0" w:uiPriority="63" w:unhideWhenUsed="0"/>
+    <w:lsdException w:name="Medium Shading 2 Accent 2" w:semiHidden="0" w:uiPriority="64" w:unhideWhenUsed="0"/>
+    <w:lsdException w:name="Medium List 1 Accent 2" w:semiHidden="0" w:uiPriority="65" w:unhideWhenUsed="0"/>
+    <w:lsdException w:name="Medium List 2 Accent 2" w:semiHidden="0" w:uiPriority="66" w:unhideWhenUsed="0"/>
+    <w:lsdException w:name="Medium Grid 1 Accent 2" w:semiHidden="0" w:uiPriority="67" w:unhideWhenUsed="0"/>
+    <w:lsdException w:name="Medium Grid 2 Accent 2" w:semiHidden="0" w:uiPriority="68" w:unhideWhenUsed="0"/>
+    <w:lsdException w:name="Medium Grid 3 Accent 2" w:semiHidden="0" w:uiPriority="69" w:unhideWhenUsed="0"/>
+    <w:lsdException w:name="Dark List Accent 2" w:semiHidden="0" w:uiPriority="70" w:unhideWhenUsed="0"/>
+    <w:lsdException w:name="Colorful Shading Accent 2" w:semiHidden="0" w:uiPriority="71" w:unhideWhenUsed="0"/>
+    <w:lsdException w:name="Colorful List Accent 2" w:semiHidden="0" w:uiPriority="72" w:unhideWhenUsed="0"/>
+    <w:lsdException w:name="Colorful Grid Accent 2" w:semiHidden="0" w:uiPriority="73" w:unhideWhenUsed="0"/>
+    <w:lsdException w:name="Light Shading Accent 3" w:semiHidden="0" w:uiPriority="60" w:unhideWhenUsed="0"/>
+    <w:lsdException w:name="Light List Accent 3" w:semiHidden="0" w:uiPriority="61" w:unhideWhenUsed="0"/>
+    <w:lsdException w:name="Light Grid Accent 3" w:semiHidden="0" w:uiPriority="62" w:unhideWhenUsed="0"/>
+    <w:lsdException w:name="Medium Shading 1 Accent 3" w:semiHidden="0" w:uiPriority="63" w:unhideWhenUsed="0"/>
+    <w:lsdException w:name="Medium Shading 2 Accent 3" w:semiHidden="0" w:uiPriority="64" w:unhideWhenUsed="0"/>
+    <w:lsdException w:name="Medium List 1 Accent 3" w:semiHidden="0" w:uiPriority="65" w:unhideWhenUsed="0"/>
+    <w:lsdException w:name="Medium List 2 Accent 3" w:semiHidden="0" w:uiPriority="66" w:unhideWhenUsed="0"/>
+    <w:lsdException w:name="Medium Grid 1 Accent 3" w:semiHidden="0" w:uiPriority="67" w:unhideWhenUsed="0"/>
+    <w:lsdException w:name="Medium Grid 2 Accent 3" w:semiHidden="0" w:uiPriority="68" w:unhideWhenUsed="0"/>
+    <w:lsdException w:name="Medium Grid 3 Accent 3" w:semiHidden="0" w:uiPriority="69" w:unhideWhenUsed="0"/>
+    <w:lsdException w:name="Dark List Accent 3" w:semiHidden="0" w:uiPriority="70" w:unhideWhenUsed="0"/>
+    <w:lsdException w:name="Colorful Shading Accent 3" w:semiHidden="0" w:uiPriority="71" w:unhideWhenUsed="0"/>
+    <w:lsdException w:name="Colorful List Accent 3" w:semiHidden="0" w:uiPriority="72" w:unhideWhenUsed="0"/>
+    <w:lsdException w:name="Colorful Grid Accent 3" w:semiHidden="0" w:uiPriority="73" w:unhideWhenUsed="0"/>
+    <w:lsdException w:name="Light Shading Accent 4" w:semiHidden="0" w:uiPriority="60" w:unhideWhenUsed="0"/>
+    <w:lsdException w:name="Light List Accent 4" w:semiHidden="0" w:uiPriority="61" w:unhideWhenUsed="0"/>
+    <w:lsdException w:name="Light Grid Accent 4" w:semiHidden="0" w:uiPriority="62" w:unhideWhenUsed="0"/>
+    <w:lsdException w:name="Medium Shading 1 Accent 4" w:semiHidden="0" w:uiPriority="63" w:unhideWhenUsed="0"/>
+    <w:lsdException w:name="Medium Shading 2 Accent 4" w:semiHidden="0" w:uiPriority="64" w:unhideWhenUsed="0"/>
+    <w:lsdException w:name="Medium List 1 Accent 4" w:semiHidden="0" w:uiPriority="65" w:unhideWhenUsed="0"/>
+    <w:lsdException w:name="Medium List 2 Accent 4" w:semiHidden="0" w:uiPriority="66" w:unhideWhenUsed="0"/>
+    <w:lsdException w:name="Medium Grid 1 Accent 4" w:semiHidden="0" w:uiPriority="67" w:unhideWhenUsed="0"/>
+    <w:lsdException w:name="Medium Grid 2 Accent 4" w:semiHidden="0" w:uiPriority="68" w:unhideWhenUsed="0"/>
+    <w:lsdException w:name="Medium Grid 3 Accent 4" w:semiHidden="0" w:uiPriority="69" w:unhideWhenUsed="0"/>
+    <w:lsdException w:name="Dark List Accent 4" w:semiHidden="0" w:uiPriority="70" w:unhideWhenUsed="0"/>
+    <w:lsdException w:name="Colorful Shading Accent 4" w:semiHidden="0" w:uiPriority="71" w:unhideWhenUsed="0"/>
+    <w:lsdException w:name="Colorful List Accent 4" w:semiHidden="0" w:uiPriority="72" w:unhideWhenUsed="0"/>
+    <w:lsdException w:name="Colorful Grid Accent 4" w:semiHidden="0" w:uiPriority="73" w:unhideWhenUsed="0"/>
+    <w:lsdException w:name="Light Shading Accent 5" w:semiHidden="0" w:uiPriority="60" w:unhideWhenUsed="0"/>
+    <w:lsdException w:name="Light List Accent 5" w:semiHidden="0" w:uiPriority="61" w:unhideWhenUsed="0"/>
+    <w:lsdException w:name="Light Grid Accent 5" w:semiHidden="0" w:uiPriority="62" w:unhideWhenUsed="0"/>
+    <w:lsdException w:name="Medium Shading 1 Accent 5" w:semiHidden="0" w:uiPriority="63" w:unhideWhenUsed="0"/>
+    <w:lsdException w:name="Medium Shading 2 Accent 5" w:semiHidden="0" w:uiPriority="64" w:unhideWhenUsed="0"/>
+    <w:lsdException w:name="Medium List 1 Accent 5" w:semiHidden="0" w:uiPriority="65" w:unhideWhenUsed="0"/>
+    <w:lsdException w:name="Medium List 2 Accent 5" w:semiHidden="0" w:uiPriority="66" w:unhideWhenUsed="0"/>
+    <w:lsdException w:name="Medium Grid 1 Accent 5" w:semiHidden="0" w:uiPriority="67" w:unhideWhenUsed="0"/>
+    <w:lsdException w:name="Medium Grid 2 Accent 5" w:semiHidden="0" w:uiPriority="68" w:unhideWhenUsed="0"/>
+    <w:lsdException w:name="Medium Grid 3 Accent 5" w:semiHidden="0" w:uiPriority="69" w:unhideWhenUsed="0"/>
+    <w:lsdException w:name="Dark List Accent 5" w:semiHidden="0" w:uiPriority="70" w:unhideWhenUsed="0"/>
+    <w:lsdException w:name="Colorful Shading Accent 5" w:semiHidden="0" w:uiPriority="71" w:unhideWhenUsed="0"/>
+    <w:lsdException w:name="Colorful List Accent 5" w:semiHidden="0" w:uiPriority="72" w:unhideWhenUsed="0"/>
+    <w:lsdException w:name="Colorful Grid Accent 5" w:semiHidden="0" w:uiPriority="73" w:unhideWhenUsed="0"/>
+    <w:lsdException w:name="Light Shading Accent 6" w:semiHidden="0" w:uiPriority="60" w:unhideWhenUsed="0"/>
+    <w:lsdException w:name="Light List Accent 6" w:semiHidden="0" w:uiPriority="61" w:unhideWhenUsed="0"/>
+    <w:lsdException w:name="Light Grid Accent 6" w:semiHidden="0" w:uiPriority="62" w:unhideWhenUsed="0"/>
+    <w:lsdException w:name="Medium Shading 1 Accent 6" w:semiHidden="0" w:uiPriority="63" w:unhideWhenUsed="0"/>
+    <w:lsdException w:name="Medium Shading 2 Accent 6" w:semiHidden="0" w:uiPriority="64" w:unhideWhenUsed="0"/>
+    <w:lsdException w:name="Medium List 1 Accent 6" w:semiHidden="0" w:uiPriority="65" w:unhideWhenUsed="0"/>
+    <w:lsdException w:name="Medium List 2 Accent 6" w:semiHidden="0" w:uiPriority="66" w:unhideWhenUsed="0"/>
+    <w:lsdException w:name="Medium Grid 1 Accent 6" w:semiHidden="0" w:uiPriority="67" w:unhideWhenUsed="0"/>
+    <w:lsdException w:name="Medium Grid 2 Accent 6" w:semiHidden="0" w:uiPriority="68" w:unhideWhenUsed="0"/>
+    <w:lsdException w:name="Medium Grid 3 Accent 6" w:semiHidden="0" w:uiPriority="69" w:unhideWhenUsed="0"/>
+    <w:lsdException w:name="Dark List Accent 6" w:semiHidden="0" w:uiPriority="70" w:unhideWhenUsed="0"/>
+    <w:lsdException w:name="Colorful Shading Accent 6" w:semiHidden="0" w:uiPriority="71" w:unhideWhenUsed="0"/>
+    <w:lsdException w:name="Colorful List Accent 6" w:semiHidden="0" w:uiPriority="72" w:unhideWhenUsed="0"/>
+    <w:lsdException w:name="Colorful Grid Accent 6" w:semiHidden="0" w:uiPriority="73" w:unhideWhenUsed="0"/>
+    <w:lsdException w:name="Subtle Emphasis" w:semiHidden="0" w:uiPriority="19" w:unhideWhenUsed="0" w:qFormat="1"/>
+    <w:lsdException w:name="Intense Emphasis" w:semiHidden="0" w:uiPriority="21" w:unhideWhenUsed="0" w:qFormat="1"/>
+    <w:lsdException w:name="Subtle Reference" w:semiHidden="0" w:uiPriority="31" w:unhideWhenUsed="0" w:qFormat="1"/>
+    <w:lsdException w:name="Intense Reference" w:semiHidden="0" w:uiPriority="32" w:unhideWhenUsed="0" w:qFormat="1"/>
+    <w:lsdException w:name="Book Title" w:semiHidden="0" w:uiPriority="33" w:unhideWhenUsed="0" w:qFormat="1"/>
+    <w:lsdException w:name="Bibliography" w:uiPriority="37"/>
+    <w:lsdException w:name="TOC Heading" w:uiPriority="39" w:qFormat="1"/>
   </w:latentStyles>
   <w:style w:type="paragraph" w:default="1" w:styleId="Normal">
     <w:name w:val="Normal"/>
@@ -2047,6 +2425,7 @@
       <w:spacing w:after="0" w:line="240" w:lineRule="auto"/>
     </w:pPr>
     <w:tblPr>
+      <w:tblInd w:w="0" w:type="dxa"/>
       <w:tblBorders>
         <w:top w:val="single" w:sz="4" w:space="0" w:color="auto"/>
         <w:left w:val="single" w:sz="4" w:space="0" w:color="auto"/>
@@ -2055,6 +2434,12 @@
         <w:insideH w:val="single" w:sz="4" w:space="0" w:color="auto"/>
         <w:insideV w:val="single" w:sz="4" w:space="0" w:color="auto"/>
       </w:tblBorders>
+      <w:tblCellMar>
+        <w:top w:w="0" w:type="dxa"/>
+        <w:left w:w="108" w:type="dxa"/>
+        <w:bottom w:w="0" w:type="dxa"/>
+        <w:right w:w="108" w:type="dxa"/>
+      </w:tblCellMar>
     </w:tblPr>
   </w:style>
   <w:style w:type="paragraph" w:styleId="ListParagraph">
@@ -2079,6 +2464,484 @@
       <w:color w:val="954F72" w:themeColor="followedHyperlink"/>
       <w:u w:val="single"/>
     </w:rPr>
+  </w:style>
+  <w:style w:type="paragraph" w:styleId="HTMLPreformatted">
+    <w:name w:val="HTML Preformatted"/>
+    <w:basedOn w:val="Normal"/>
+    <w:link w:val="HTMLPreformattedChar"/>
+    <w:uiPriority w:val="99"/>
+    <w:semiHidden/>
+    <w:unhideWhenUsed/>
+    <w:rsid w:val="006E2EFB"/>
+    <w:pPr>
+      <w:tabs>
+        <w:tab w:val="left" w:pos="916"/>
+        <w:tab w:val="left" w:pos="1832"/>
+        <w:tab w:val="left" w:pos="2748"/>
+        <w:tab w:val="left" w:pos="3664"/>
+        <w:tab w:val="left" w:pos="4580"/>
+        <w:tab w:val="left" w:pos="5496"/>
+        <w:tab w:val="left" w:pos="6412"/>
+        <w:tab w:val="left" w:pos="7328"/>
+        <w:tab w:val="left" w:pos="8244"/>
+        <w:tab w:val="left" w:pos="9160"/>
+        <w:tab w:val="left" w:pos="10076"/>
+        <w:tab w:val="left" w:pos="10992"/>
+        <w:tab w:val="left" w:pos="11908"/>
+        <w:tab w:val="left" w:pos="12824"/>
+        <w:tab w:val="left" w:pos="13740"/>
+        <w:tab w:val="left" w:pos="14656"/>
+      </w:tabs>
+      <w:spacing w:after="0" w:line="240" w:lineRule="auto"/>
+    </w:pPr>
+    <w:rPr>
+      <w:rFonts w:ascii="Courier New" w:eastAsia="Times New Roman" w:hAnsi="Courier New" w:cs="Courier New"/>
+      <w:sz w:val="20"/>
+      <w:szCs w:val="20"/>
+    </w:rPr>
+  </w:style>
+  <w:style w:type="character" w:customStyle="1" w:styleId="HTMLPreformattedChar">
+    <w:name w:val="HTML Preformatted Char"/>
+    <w:basedOn w:val="DefaultParagraphFont"/>
+    <w:link w:val="HTMLPreformatted"/>
+    <w:uiPriority w:val="99"/>
+    <w:semiHidden/>
+    <w:rsid w:val="006E2EFB"/>
+    <w:rPr>
+      <w:rFonts w:ascii="Courier New" w:eastAsia="Times New Roman" w:hAnsi="Courier New" w:cs="Courier New"/>
+      <w:sz w:val="20"/>
+      <w:szCs w:val="20"/>
+    </w:rPr>
+  </w:style>
+  <w:style w:type="character" w:customStyle="1" w:styleId="kwd">
+    <w:name w:val="kwd"/>
+    <w:basedOn w:val="DefaultParagraphFont"/>
+    <w:rsid w:val="006E2EFB"/>
+  </w:style>
+  <w:style w:type="character" w:customStyle="1" w:styleId="pln">
+    <w:name w:val="pln"/>
+    <w:basedOn w:val="DefaultParagraphFont"/>
+    <w:rsid w:val="006E2EFB"/>
+  </w:style>
+  <w:style w:type="character" w:customStyle="1" w:styleId="pun">
+    <w:name w:val="pun"/>
+    <w:basedOn w:val="DefaultParagraphFont"/>
+    <w:rsid w:val="006E2EFB"/>
+  </w:style>
+  <w:style w:type="paragraph" w:styleId="NormalWeb">
+    <w:name w:val="Normal (Web)"/>
+    <w:basedOn w:val="Normal"/>
+    <w:uiPriority w:val="99"/>
+    <w:semiHidden/>
+    <w:unhideWhenUsed/>
+    <w:rsid w:val="000C1BDB"/>
+    <w:pPr>
+      <w:spacing w:before="100" w:beforeAutospacing="1" w:after="100" w:afterAutospacing="1" w:line="240" w:lineRule="auto"/>
+    </w:pPr>
+    <w:rPr>
+      <w:rFonts w:ascii="Times New Roman" w:eastAsia="Times New Roman" w:hAnsi="Times New Roman" w:cs="Times New Roman"/>
+      <w:sz w:val="24"/>
+      <w:szCs w:val="24"/>
+    </w:rPr>
+  </w:style>
+  <w:style w:type="character" w:styleId="HTMLCode">
+    <w:name w:val="HTML Code"/>
+    <w:basedOn w:val="DefaultParagraphFont"/>
+    <w:uiPriority w:val="99"/>
+    <w:semiHidden/>
+    <w:unhideWhenUsed/>
+    <w:rsid w:val="000C1BDB"/>
+    <w:rPr>
+      <w:rFonts w:ascii="Courier New" w:eastAsia="Times New Roman" w:hAnsi="Courier New" w:cs="Courier New"/>
+      <w:sz w:val="20"/>
+      <w:szCs w:val="20"/>
+    </w:rPr>
+  </w:style>
+  <w:style w:type="character" w:customStyle="1" w:styleId="apple-converted-space">
+    <w:name w:val="apple-converted-space"/>
+    <w:basedOn w:val="DefaultParagraphFont"/>
+    <w:rsid w:val="000C1BDB"/>
+  </w:style>
+</w:styles>
+</file>
+
+<file path=word/stylesWithEffects.xml><?xml version="1.0" encoding="utf-8"?>
+<w:styles xmlns:wpc="http://schemas.microsoft.com/office/word/2010/wordprocessingCanvas" xmlns:mc="http://schemas.openxmlformats.org/markup-compatibility/2006" xmlns:o="urn:schemas-microsoft-com:office:office" xmlns:r="http://schemas.openxmlformats.org/officeDocument/2006/relationships" xmlns:m="http://schemas.openxmlformats.org/officeDocument/2006/math" xmlns:v="urn:schemas-microsoft-com:vml" xmlns:wp14="http://schemas.microsoft.com/office/word/2010/wordprocessingDrawing" xmlns:wp="http://schemas.openxmlformats.org/drawingml/2006/wordprocessingDrawing" xmlns:w10="urn:schemas-microsoft-com:office:word" xmlns:w="http://schemas.openxmlformats.org/wordprocessingml/2006/main" xmlns:w14="http://schemas.microsoft.com/office/word/2010/wordml" xmlns:wpg="http://schemas.microsoft.com/office/word/2010/wordprocessingGroup" xmlns:wpi="http://schemas.microsoft.com/office/word/2010/wordprocessingInk" xmlns:wne="http://schemas.microsoft.com/office/word/2006/wordml" xmlns:wps="http://schemas.microsoft.com/office/word/2010/wordprocessingShape" mc:Ignorable="w14 wp14">
+  <w:docDefaults>
+    <w:rPrDefault>
+      <w:rPr>
+        <w:rFonts w:asciiTheme="minorHAnsi" w:eastAsiaTheme="minorHAnsi" w:hAnsiTheme="minorHAnsi" w:cstheme="minorBidi"/>
+        <w:sz w:val="22"/>
+        <w:szCs w:val="22"/>
+        <w:lang w:val="en-US" w:eastAsia="en-US" w:bidi="ar-SA"/>
+      </w:rPr>
+    </w:rPrDefault>
+    <w:pPrDefault>
+      <w:pPr>
+        <w:spacing w:after="160" w:line="259" w:lineRule="auto"/>
+      </w:pPr>
+    </w:pPrDefault>
+  </w:docDefaults>
+  <w:latentStyles w:defLockedState="0" w:defUIPriority="99" w:defSemiHidden="1" w:defUnhideWhenUsed="1" w:defQFormat="0" w:count="267">
+    <w:lsdException w:name="Normal" w:semiHidden="0" w:uiPriority="0" w:unhideWhenUsed="0" w:qFormat="1"/>
+    <w:lsdException w:name="heading 1" w:semiHidden="0" w:uiPriority="9" w:unhideWhenUsed="0" w:qFormat="1"/>
+    <w:lsdException w:name="heading 2" w:uiPriority="9" w:qFormat="1"/>
+    <w:lsdException w:name="heading 3" w:uiPriority="9" w:qFormat="1"/>
+    <w:lsdException w:name="heading 4" w:uiPriority="9" w:qFormat="1"/>
+    <w:lsdException w:name="heading 5" w:uiPriority="9" w:qFormat="1"/>
+    <w:lsdException w:name="heading 6" w:uiPriority="9" w:qFormat="1"/>
+    <w:lsdException w:name="heading 7" w:uiPriority="9" w:qFormat="1"/>
+    <w:lsdException w:name="heading 8" w:uiPriority="9" w:qFormat="1"/>
+    <w:lsdException w:name="heading 9" w:uiPriority="9" w:qFormat="1"/>
+    <w:lsdException w:name="toc 1" w:uiPriority="39"/>
+    <w:lsdException w:name="toc 2" w:uiPriority="39"/>
+    <w:lsdException w:name="toc 3" w:uiPriority="39"/>
+    <w:lsdException w:name="toc 4" w:uiPriority="39"/>
+    <w:lsdException w:name="toc 5" w:uiPriority="39"/>
+    <w:lsdException w:name="toc 6" w:uiPriority="39"/>
+    <w:lsdException w:name="toc 7" w:uiPriority="39"/>
+    <w:lsdException w:name="toc 8" w:uiPriority="39"/>
+    <w:lsdException w:name="toc 9" w:uiPriority="39"/>
+    <w:lsdException w:name="caption" w:uiPriority="35" w:qFormat="1"/>
+    <w:lsdException w:name="Title" w:semiHidden="0" w:uiPriority="10" w:unhideWhenUsed="0" w:qFormat="1"/>
+    <w:lsdException w:name="Default Paragraph Font" w:uiPriority="1"/>
+    <w:lsdException w:name="Subtitle" w:semiHidden="0" w:uiPriority="11" w:unhideWhenUsed="0" w:qFormat="1"/>
+    <w:lsdException w:name="Strong" w:semiHidden="0" w:uiPriority="22" w:unhideWhenUsed="0" w:qFormat="1"/>
+    <w:lsdException w:name="Emphasis" w:semiHidden="0" w:uiPriority="20" w:unhideWhenUsed="0" w:qFormat="1"/>
+    <w:lsdException w:name="Table Grid" w:semiHidden="0" w:uiPriority="39" w:unhideWhenUsed="0"/>
+    <w:lsdException w:name="Placeholder Text" w:unhideWhenUsed="0"/>
+    <w:lsdException w:name="No Spacing" w:semiHidden="0" w:uiPriority="1" w:unhideWhenUsed="0" w:qFormat="1"/>
+    <w:lsdException w:name="Light Shading" w:semiHidden="0" w:uiPriority="60" w:unhideWhenUsed="0"/>
+    <w:lsdException w:name="Light List" w:semiHidden="0" w:uiPriority="61" w:unhideWhenUsed="0"/>
+    <w:lsdException w:name="Light Grid" w:semiHidden="0" w:uiPriority="62" w:unhideWhenUsed="0"/>
+    <w:lsdException w:name="Medium Shading 1" w:semiHidden="0" w:uiPriority="63" w:unhideWhenUsed="0"/>
+    <w:lsdException w:name="Medium Shading 2" w:semiHidden="0" w:uiPriority="64" w:unhideWhenUsed="0"/>
+    <w:lsdException w:name="Medium List 1" w:semiHidden="0" w:uiPriority="65" w:unhideWhenUsed="0"/>
+    <w:lsdException w:name="Medium List 2" w:semiHidden="0" w:uiPriority="66" w:unhideWhenUsed="0"/>
+    <w:lsdException w:name="Medium Grid 1" w:semiHidden="0" w:uiPriority="67" w:unhideWhenUsed="0"/>
+    <w:lsdException w:name="Medium Grid 2" w:semiHidden="0" w:uiPriority="68" w:unhideWhenUsed="0"/>
+    <w:lsdException w:name="Medium Grid 3" w:semiHidden="0" w:uiPriority="69" w:unhideWhenUsed="0"/>
+    <w:lsdException w:name="Dark List" w:semiHidden="0" w:uiPriority="70" w:unhideWhenUsed="0"/>
+    <w:lsdException w:name="Colorful Shading" w:semiHidden="0" w:uiPriority="71" w:unhideWhenUsed="0"/>
+    <w:lsdException w:name="Colorful List" w:semiHidden="0" w:uiPriority="72" w:unhideWhenUsed="0"/>
+    <w:lsdException w:name="Colorful Grid" w:semiHidden="0" w:uiPriority="73" w:unhideWhenUsed="0"/>
+    <w:lsdException w:name="Light Shading Accent 1" w:semiHidden="0" w:uiPriority="60" w:unhideWhenUsed="0"/>
+    <w:lsdException w:name="Light List Accent 1" w:semiHidden="0" w:uiPriority="61" w:unhideWhenUsed="0"/>
+    <w:lsdException w:name="Light Grid Accent 1" w:semiHidden="0" w:uiPriority="62" w:unhideWhenUsed="0"/>
+    <w:lsdException w:name="Medium Shading 1 Accent 1" w:semiHidden="0" w:uiPriority="63" w:unhideWhenUsed="0"/>
+    <w:lsdException w:name="Medium Shading 2 Accent 1" w:semiHidden="0" w:uiPriority="64" w:unhideWhenUsed="0"/>
+    <w:lsdException w:name="Medium List 1 Accent 1" w:semiHidden="0" w:uiPriority="65" w:unhideWhenUsed="0"/>
+    <w:lsdException w:name="Revision" w:unhideWhenUsed="0"/>
+    <w:lsdException w:name="List Paragraph" w:semiHidden="0" w:uiPriority="34" w:unhideWhenUsed="0" w:qFormat="1"/>
+    <w:lsdException w:name="Quote" w:semiHidden="0" w:uiPriority="29" w:unhideWhenUsed="0" w:qFormat="1"/>
+    <w:lsdException w:name="Intense Quote" w:semiHidden="0" w:uiPriority="30" w:unhideWhenUsed="0" w:qFormat="1"/>
+    <w:lsdException w:name="Medium List 2 Accent 1" w:semiHidden="0" w:uiPriority="66" w:unhideWhenUsed="0"/>
+    <w:lsdException w:name="Medium Grid 1 Accent 1" w:semiHidden="0" w:uiPriority="67" w:unhideWhenUsed="0"/>
+    <w:lsdException w:name="Medium Grid 2 Accent 1" w:semiHidden="0" w:uiPriority="68" w:unhideWhenUsed="0"/>
+    <w:lsdException w:name="Medium Grid 3 Accent 1" w:semiHidden="0" w:uiPriority="69" w:unhideWhenUsed="0"/>
+    <w:lsdException w:name="Dark List Accent 1" w:semiHidden="0" w:uiPriority="70" w:unhideWhenUsed="0"/>
+    <w:lsdException w:name="Colorful Shading Accent 1" w:semiHidden="0" w:uiPriority="71" w:unhideWhenUsed="0"/>
+    <w:lsdException w:name="Colorful List Accent 1" w:semiHidden="0" w:uiPriority="72" w:unhideWhenUsed="0"/>
+    <w:lsdException w:name="Colorful Grid Accent 1" w:semiHidden="0" w:uiPriority="73" w:unhideWhenUsed="0"/>
+    <w:lsdException w:name="Light Shading Accent 2" w:semiHidden="0" w:uiPriority="60" w:unhideWhenUsed="0"/>
+    <w:lsdException w:name="Light List Accent 2" w:semiHidden="0" w:uiPriority="61" w:unhideWhenUsed="0"/>
+    <w:lsdException w:name="Light Grid Accent 2" w:semiHidden="0" w:uiPriority="62" w:unhideWhenUsed="0"/>
+    <w:lsdException w:name="Medium Shading 1 Accent 2" w:semiHidden="0" w:uiPriority="63" w:unhideWhenUsed="0"/>
+    <w:lsdException w:name="Medium Shading 2 Accent 2" w:semiHidden="0" w:uiPriority="64" w:unhideWhenUsed="0"/>
+    <w:lsdException w:name="Medium List 1 Accent 2" w:semiHidden="0" w:uiPriority="65" w:unhideWhenUsed="0"/>
+    <w:lsdException w:name="Medium List 2 Accent 2" w:semiHidden="0" w:uiPriority="66" w:unhideWhenUsed="0"/>
+    <w:lsdException w:name="Medium Grid 1 Accent 2" w:semiHidden="0" w:uiPriority="67" w:unhideWhenUsed="0"/>
+    <w:lsdException w:name="Medium Grid 2 Accent 2" w:semiHidden="0" w:uiPriority="68" w:unhideWhenUsed="0"/>
+    <w:lsdException w:name="Medium Grid 3 Accent 2" w:semiHidden="0" w:uiPriority="69" w:unhideWhenUsed="0"/>
+    <w:lsdException w:name="Dark List Accent 2" w:semiHidden="0" w:uiPriority="70" w:unhideWhenUsed="0"/>
+    <w:lsdException w:name="Colorful Shading Accent 2" w:semiHidden="0" w:uiPriority="71" w:unhideWhenUsed="0"/>
+    <w:lsdException w:name="Colorful List Accent 2" w:semiHidden="0" w:uiPriority="72" w:unhideWhenUsed="0"/>
+    <w:lsdException w:name="Colorful Grid Accent 2" w:semiHidden="0" w:uiPriority="73" w:unhideWhenUsed="0"/>
+    <w:lsdException w:name="Light Shading Accent 3" w:semiHidden="0" w:uiPriority="60" w:unhideWhenUsed="0"/>
+    <w:lsdException w:name="Light List Accent 3" w:semiHidden="0" w:uiPriority="61" w:unhideWhenUsed="0"/>
+    <w:lsdException w:name="Light Grid Accent 3" w:semiHidden="0" w:uiPriority="62" w:unhideWhenUsed="0"/>
+    <w:lsdException w:name="Medium Shading 1 Accent 3" w:semiHidden="0" w:uiPriority="63" w:unhideWhenUsed="0"/>
+    <w:lsdException w:name="Medium Shading 2 Accent 3" w:semiHidden="0" w:uiPriority="64" w:unhideWhenUsed="0"/>
+    <w:lsdException w:name="Medium List 1 Accent 3" w:semiHidden="0" w:uiPriority="65" w:unhideWhenUsed="0"/>
+    <w:lsdException w:name="Medium List 2 Accent 3" w:semiHidden="0" w:uiPriority="66" w:unhideWhenUsed="0"/>
+    <w:lsdException w:name="Medium Grid 1 Accent 3" w:semiHidden="0" w:uiPriority="67" w:unhideWhenUsed="0"/>
+    <w:lsdException w:name="Medium Grid 2 Accent 3" w:semiHidden="0" w:uiPriority="68" w:unhideWhenUsed="0"/>
+    <w:lsdException w:name="Medium Grid 3 Accent 3" w:semiHidden="0" w:uiPriority="69" w:unhideWhenUsed="0"/>
+    <w:lsdException w:name="Dark List Accent 3" w:semiHidden="0" w:uiPriority="70" w:unhideWhenUsed="0"/>
+    <w:lsdException w:name="Colorful Shading Accent 3" w:semiHidden="0" w:uiPriority="71" w:unhideWhenUsed="0"/>
+    <w:lsdException w:name="Colorful List Accent 3" w:semiHidden="0" w:uiPriority="72" w:unhideWhenUsed="0"/>
+    <w:lsdException w:name="Colorful Grid Accent 3" w:semiHidden="0" w:uiPriority="73" w:unhideWhenUsed="0"/>
+    <w:lsdException w:name="Light Shading Accent 4" w:semiHidden="0" w:uiPriority="60" w:unhideWhenUsed="0"/>
+    <w:lsdException w:name="Light List Accent 4" w:semiHidden="0" w:uiPriority="61" w:unhideWhenUsed="0"/>
+    <w:lsdException w:name="Light Grid Accent 4" w:semiHidden="0" w:uiPriority="62" w:unhideWhenUsed="0"/>
+    <w:lsdException w:name="Medium Shading 1 Accent 4" w:semiHidden="0" w:uiPriority="63" w:unhideWhenUsed="0"/>
+    <w:lsdException w:name="Medium Shading 2 Accent 4" w:semiHidden="0" w:uiPriority="64" w:unhideWhenUsed="0"/>
+    <w:lsdException w:name="Medium List 1 Accent 4" w:semiHidden="0" w:uiPriority="65" w:unhideWhenUsed="0"/>
+    <w:lsdException w:name="Medium List 2 Accent 4" w:semiHidden="0" w:uiPriority="66" w:unhideWhenUsed="0"/>
+    <w:lsdException w:name="Medium Grid 1 Accent 4" w:semiHidden="0" w:uiPriority="67" w:unhideWhenUsed="0"/>
+    <w:lsdException w:name="Medium Grid 2 Accent 4" w:semiHidden="0" w:uiPriority="68" w:unhideWhenUsed="0"/>
+    <w:lsdException w:name="Medium Grid 3 Accent 4" w:semiHidden="0" w:uiPriority="69" w:unhideWhenUsed="0"/>
+    <w:lsdException w:name="Dark List Accent 4" w:semiHidden="0" w:uiPriority="70" w:unhideWhenUsed="0"/>
+    <w:lsdException w:name="Colorful Shading Accent 4" w:semiHidden="0" w:uiPriority="71" w:unhideWhenUsed="0"/>
+    <w:lsdException w:name="Colorful List Accent 4" w:semiHidden="0" w:uiPriority="72" w:unhideWhenUsed="0"/>
+    <w:lsdException w:name="Colorful Grid Accent 4" w:semiHidden="0" w:uiPriority="73" w:unhideWhenUsed="0"/>
+    <w:lsdException w:name="Light Shading Accent 5" w:semiHidden="0" w:uiPriority="60" w:unhideWhenUsed="0"/>
+    <w:lsdException w:name="Light List Accent 5" w:semiHidden="0" w:uiPriority="61" w:unhideWhenUsed="0"/>
+    <w:lsdException w:name="Light Grid Accent 5" w:semiHidden="0" w:uiPriority="62" w:unhideWhenUsed="0"/>
+    <w:lsdException w:name="Medium Shading 1 Accent 5" w:semiHidden="0" w:uiPriority="63" w:unhideWhenUsed="0"/>
+    <w:lsdException w:name="Medium Shading 2 Accent 5" w:semiHidden="0" w:uiPriority="64" w:unhideWhenUsed="0"/>
+    <w:lsdException w:name="Medium List 1 Accent 5" w:semiHidden="0" w:uiPriority="65" w:unhideWhenUsed="0"/>
+    <w:lsdException w:name="Medium List 2 Accent 5" w:semiHidden="0" w:uiPriority="66" w:unhideWhenUsed="0"/>
+    <w:lsdException w:name="Medium Grid 1 Accent 5" w:semiHidden="0" w:uiPriority="67" w:unhideWhenUsed="0"/>
+    <w:lsdException w:name="Medium Grid 2 Accent 5" w:semiHidden="0" w:uiPriority="68" w:unhideWhenUsed="0"/>
+    <w:lsdException w:name="Medium Grid 3 Accent 5" w:semiHidden="0" w:uiPriority="69" w:unhideWhenUsed="0"/>
+    <w:lsdException w:name="Dark List Accent 5" w:semiHidden="0" w:uiPriority="70" w:unhideWhenUsed="0"/>
+    <w:lsdException w:name="Colorful Shading Accent 5" w:semiHidden="0" w:uiPriority="71" w:unhideWhenUsed="0"/>
+    <w:lsdException w:name="Colorful List Accent 5" w:semiHidden="0" w:uiPriority="72" w:unhideWhenUsed="0"/>
+    <w:lsdException w:name="Colorful Grid Accent 5" w:semiHidden="0" w:uiPriority="73" w:unhideWhenUsed="0"/>
+    <w:lsdException w:name="Light Shading Accent 6" w:semiHidden="0" w:uiPriority="60" w:unhideWhenUsed="0"/>
+    <w:lsdException w:name="Light List Accent 6" w:semiHidden="0" w:uiPriority="61" w:unhideWhenUsed="0"/>
+    <w:lsdException w:name="Light Grid Accent 6" w:semiHidden="0" w:uiPriority="62" w:unhideWhenUsed="0"/>
+    <w:lsdException w:name="Medium Shading 1 Accent 6" w:semiHidden="0" w:uiPriority="63" w:unhideWhenUsed="0"/>
+    <w:lsdException w:name="Medium Shading 2 Accent 6" w:semiHidden="0" w:uiPriority="64" w:unhideWhenUsed="0"/>
+    <w:lsdException w:name="Medium List 1 Accent 6" w:semiHidden="0" w:uiPriority="65" w:unhideWhenUsed="0"/>
+    <w:lsdException w:name="Medium List 2 Accent 6" w:semiHidden="0" w:uiPriority="66" w:unhideWhenUsed="0"/>
+    <w:lsdException w:name="Medium Grid 1 Accent 6" w:semiHidden="0" w:uiPriority="67" w:unhideWhenUsed="0"/>
+    <w:lsdException w:name="Medium Grid 2 Accent 6" w:semiHidden="0" w:uiPriority="68" w:unhideWhenUsed="0"/>
+    <w:lsdException w:name="Medium Grid 3 Accent 6" w:semiHidden="0" w:uiPriority="69" w:unhideWhenUsed="0"/>
+    <w:lsdException w:name="Dark List Accent 6" w:semiHidden="0" w:uiPriority="70" w:unhideWhenUsed="0"/>
+    <w:lsdException w:name="Colorful Shading Accent 6" w:semiHidden="0" w:uiPriority="71" w:unhideWhenUsed="0"/>
+    <w:lsdException w:name="Colorful List Accent 6" w:semiHidden="0" w:uiPriority="72" w:unhideWhenUsed="0"/>
+    <w:lsdException w:name="Colorful Grid Accent 6" w:semiHidden="0" w:uiPriority="73" w:unhideWhenUsed="0"/>
+    <w:lsdException w:name="Subtle Emphasis" w:semiHidden="0" w:uiPriority="19" w:unhideWhenUsed="0" w:qFormat="1"/>
+    <w:lsdException w:name="Intense Emphasis" w:semiHidden="0" w:uiPriority="21" w:unhideWhenUsed="0" w:qFormat="1"/>
+    <w:lsdException w:name="Subtle Reference" w:semiHidden="0" w:uiPriority="31" w:unhideWhenUsed="0" w:qFormat="1"/>
+    <w:lsdException w:name="Intense Reference" w:semiHidden="0" w:uiPriority="32" w:unhideWhenUsed="0" w:qFormat="1"/>
+    <w:lsdException w:name="Book Title" w:semiHidden="0" w:uiPriority="33" w:unhideWhenUsed="0" w:qFormat="1"/>
+    <w:lsdException w:name="Bibliography" w:uiPriority="37"/>
+    <w:lsdException w:name="TOC Heading" w:uiPriority="39" w:qFormat="1"/>
+  </w:latentStyles>
+  <w:style w:type="paragraph" w:default="1" w:styleId="Normal">
+    <w:name w:val="Normal"/>
+    <w:qFormat/>
+  </w:style>
+  <w:style w:type="paragraph" w:styleId="Heading1">
+    <w:name w:val="heading 1"/>
+    <w:basedOn w:val="Normal"/>
+    <w:next w:val="Normal"/>
+    <w:link w:val="Heading1Char"/>
+    <w:uiPriority w:val="9"/>
+    <w:qFormat/>
+    <w:rsid w:val="00683735"/>
+    <w:pPr>
+      <w:keepNext/>
+      <w:keepLines/>
+      <w:spacing w:before="240" w:after="0"/>
+      <w:outlineLvl w:val="0"/>
+    </w:pPr>
+    <w:rPr>
+      <w:rFonts w:asciiTheme="majorHAnsi" w:eastAsiaTheme="majorEastAsia" w:hAnsiTheme="majorHAnsi" w:cstheme="majorBidi"/>
+      <w:color w:val="2E74B5" w:themeColor="accent1" w:themeShade="BF"/>
+      <w:sz w:val="32"/>
+      <w:szCs w:val="32"/>
+    </w:rPr>
+  </w:style>
+  <w:style w:type="character" w:default="1" w:styleId="DefaultParagraphFont">
+    <w:name w:val="Default Paragraph Font"/>
+    <w:uiPriority w:val="1"/>
+    <w:semiHidden/>
+    <w:unhideWhenUsed/>
+  </w:style>
+  <w:style w:type="table" w:default="1" w:styleId="TableNormal">
+    <w:name w:val="Normal Table"/>
+    <w:uiPriority w:val="99"/>
+    <w:semiHidden/>
+    <w:unhideWhenUsed/>
+    <w:tblPr>
+      <w:tblInd w:w="0" w:type="dxa"/>
+      <w:tblCellMar>
+        <w:top w:w="0" w:type="dxa"/>
+        <w:left w:w="108" w:type="dxa"/>
+        <w:bottom w:w="0" w:type="dxa"/>
+        <w:right w:w="108" w:type="dxa"/>
+      </w:tblCellMar>
+    </w:tblPr>
+  </w:style>
+  <w:style w:type="numbering" w:default="1" w:styleId="NoList">
+    <w:name w:val="No List"/>
+    <w:uiPriority w:val="99"/>
+    <w:semiHidden/>
+    <w:unhideWhenUsed/>
+  </w:style>
+  <w:style w:type="character" w:customStyle="1" w:styleId="Heading1Char">
+    <w:name w:val="Heading 1 Char"/>
+    <w:basedOn w:val="DefaultParagraphFont"/>
+    <w:link w:val="Heading1"/>
+    <w:uiPriority w:val="9"/>
+    <w:rsid w:val="00683735"/>
+    <w:rPr>
+      <w:rFonts w:asciiTheme="majorHAnsi" w:eastAsiaTheme="majorEastAsia" w:hAnsiTheme="majorHAnsi" w:cstheme="majorBidi"/>
+      <w:color w:val="2E74B5" w:themeColor="accent1" w:themeShade="BF"/>
+      <w:sz w:val="32"/>
+      <w:szCs w:val="32"/>
+    </w:rPr>
+  </w:style>
+  <w:style w:type="character" w:styleId="Hyperlink">
+    <w:name w:val="Hyperlink"/>
+    <w:basedOn w:val="DefaultParagraphFont"/>
+    <w:uiPriority w:val="99"/>
+    <w:unhideWhenUsed/>
+    <w:rsid w:val="00BA2DEB"/>
+    <w:rPr>
+      <w:color w:val="0563C1" w:themeColor="hyperlink"/>
+      <w:u w:val="single"/>
+    </w:rPr>
+  </w:style>
+  <w:style w:type="table" w:styleId="TableGrid">
+    <w:name w:val="Table Grid"/>
+    <w:basedOn w:val="TableNormal"/>
+    <w:uiPriority w:val="39"/>
+    <w:rsid w:val="001323AE"/>
+    <w:pPr>
+      <w:spacing w:after="0" w:line="240" w:lineRule="auto"/>
+    </w:pPr>
+    <w:tblPr>
+      <w:tblInd w:w="0" w:type="dxa"/>
+      <w:tblBorders>
+        <w:top w:val="single" w:sz="4" w:space="0" w:color="auto"/>
+        <w:left w:val="single" w:sz="4" w:space="0" w:color="auto"/>
+        <w:bottom w:val="single" w:sz="4" w:space="0" w:color="auto"/>
+        <w:right w:val="single" w:sz="4" w:space="0" w:color="auto"/>
+        <w:insideH w:val="single" w:sz="4" w:space="0" w:color="auto"/>
+        <w:insideV w:val="single" w:sz="4" w:space="0" w:color="auto"/>
+      </w:tblBorders>
+      <w:tblCellMar>
+        <w:top w:w="0" w:type="dxa"/>
+        <w:left w:w="108" w:type="dxa"/>
+        <w:bottom w:w="0" w:type="dxa"/>
+        <w:right w:w="108" w:type="dxa"/>
+      </w:tblCellMar>
+    </w:tblPr>
+  </w:style>
+  <w:style w:type="paragraph" w:styleId="ListParagraph">
+    <w:name w:val="List Paragraph"/>
+    <w:basedOn w:val="Normal"/>
+    <w:uiPriority w:val="34"/>
+    <w:qFormat/>
+    <w:rsid w:val="00120793"/>
+    <w:pPr>
+      <w:ind w:left="720"/>
+      <w:contextualSpacing/>
+    </w:pPr>
+  </w:style>
+  <w:style w:type="character" w:styleId="FollowedHyperlink">
+    <w:name w:val="FollowedHyperlink"/>
+    <w:basedOn w:val="DefaultParagraphFont"/>
+    <w:uiPriority w:val="99"/>
+    <w:semiHidden/>
+    <w:unhideWhenUsed/>
+    <w:rsid w:val="00E97FB3"/>
+    <w:rPr>
+      <w:color w:val="954F72" w:themeColor="followedHyperlink"/>
+      <w:u w:val="single"/>
+    </w:rPr>
+  </w:style>
+  <w:style w:type="paragraph" w:styleId="HTMLPreformatted">
+    <w:name w:val="HTML Preformatted"/>
+    <w:basedOn w:val="Normal"/>
+    <w:link w:val="HTMLPreformattedChar"/>
+    <w:uiPriority w:val="99"/>
+    <w:semiHidden/>
+    <w:unhideWhenUsed/>
+    <w:rsid w:val="006E2EFB"/>
+    <w:pPr>
+      <w:tabs>
+        <w:tab w:val="left" w:pos="916"/>
+        <w:tab w:val="left" w:pos="1832"/>
+        <w:tab w:val="left" w:pos="2748"/>
+        <w:tab w:val="left" w:pos="3664"/>
+        <w:tab w:val="left" w:pos="4580"/>
+        <w:tab w:val="left" w:pos="5496"/>
+        <w:tab w:val="left" w:pos="6412"/>
+        <w:tab w:val="left" w:pos="7328"/>
+        <w:tab w:val="left" w:pos="8244"/>
+        <w:tab w:val="left" w:pos="9160"/>
+        <w:tab w:val="left" w:pos="10076"/>
+        <w:tab w:val="left" w:pos="10992"/>
+        <w:tab w:val="left" w:pos="11908"/>
+        <w:tab w:val="left" w:pos="12824"/>
+        <w:tab w:val="left" w:pos="13740"/>
+        <w:tab w:val="left" w:pos="14656"/>
+      </w:tabs>
+      <w:spacing w:after="0" w:line="240" w:lineRule="auto"/>
+    </w:pPr>
+    <w:rPr>
+      <w:rFonts w:ascii="Courier New" w:eastAsia="Times New Roman" w:hAnsi="Courier New" w:cs="Courier New"/>
+      <w:sz w:val="20"/>
+      <w:szCs w:val="20"/>
+    </w:rPr>
+  </w:style>
+  <w:style w:type="character" w:customStyle="1" w:styleId="HTMLPreformattedChar">
+    <w:name w:val="HTML Preformatted Char"/>
+    <w:basedOn w:val="DefaultParagraphFont"/>
+    <w:link w:val="HTMLPreformatted"/>
+    <w:uiPriority w:val="99"/>
+    <w:semiHidden/>
+    <w:rsid w:val="006E2EFB"/>
+    <w:rPr>
+      <w:rFonts w:ascii="Courier New" w:eastAsia="Times New Roman" w:hAnsi="Courier New" w:cs="Courier New"/>
+      <w:sz w:val="20"/>
+      <w:szCs w:val="20"/>
+    </w:rPr>
+  </w:style>
+  <w:style w:type="character" w:customStyle="1" w:styleId="kwd">
+    <w:name w:val="kwd"/>
+    <w:basedOn w:val="DefaultParagraphFont"/>
+    <w:rsid w:val="006E2EFB"/>
+  </w:style>
+  <w:style w:type="character" w:customStyle="1" w:styleId="pln">
+    <w:name w:val="pln"/>
+    <w:basedOn w:val="DefaultParagraphFont"/>
+    <w:rsid w:val="006E2EFB"/>
+  </w:style>
+  <w:style w:type="character" w:customStyle="1" w:styleId="pun">
+    <w:name w:val="pun"/>
+    <w:basedOn w:val="DefaultParagraphFont"/>
+    <w:rsid w:val="006E2EFB"/>
+  </w:style>
+  <w:style w:type="paragraph" w:styleId="NormalWeb">
+    <w:name w:val="Normal (Web)"/>
+    <w:basedOn w:val="Normal"/>
+    <w:uiPriority w:val="99"/>
+    <w:semiHidden/>
+    <w:unhideWhenUsed/>
+    <w:rsid w:val="000C1BDB"/>
+    <w:pPr>
+      <w:spacing w:before="100" w:beforeAutospacing="1" w:after="100" w:afterAutospacing="1" w:line="240" w:lineRule="auto"/>
+    </w:pPr>
+    <w:rPr>
+      <w:rFonts w:ascii="Times New Roman" w:eastAsia="Times New Roman" w:hAnsi="Times New Roman" w:cs="Times New Roman"/>
+      <w:sz w:val="24"/>
+      <w:szCs w:val="24"/>
+    </w:rPr>
+  </w:style>
+  <w:style w:type="character" w:styleId="HTMLCode">
+    <w:name w:val="HTML Code"/>
+    <w:basedOn w:val="DefaultParagraphFont"/>
+    <w:uiPriority w:val="99"/>
+    <w:semiHidden/>
+    <w:unhideWhenUsed/>
+    <w:rsid w:val="000C1BDB"/>
+    <w:rPr>
+      <w:rFonts w:ascii="Courier New" w:eastAsia="Times New Roman" w:hAnsi="Courier New" w:cs="Courier New"/>
+      <w:sz w:val="20"/>
+      <w:szCs w:val="20"/>
+    </w:rPr>
+  </w:style>
+  <w:style w:type="character" w:customStyle="1" w:styleId="apple-converted-space">
+    <w:name w:val="apple-converted-space"/>
+    <w:basedOn w:val="DefaultParagraphFont"/>
+    <w:rsid w:val="000C1BDB"/>
   </w:style>
 </w:styles>
 </file>
@@ -2126,7 +2989,7 @@
     </a:clrScheme>
     <a:fontScheme name="Office">
       <a:majorFont>
-        <a:latin typeface="Calibri Light" panose="020F0302020204030204"/>
+        <a:latin typeface="Calibri Light"/>
         <a:ea typeface=""/>
         <a:cs typeface=""/>
         <a:font script="Jpan" typeface="ＭＳ ゴシック"/>
@@ -2161,7 +3024,7 @@
         <a:font script="Geor" typeface="Sylfaen"/>
       </a:majorFont>
       <a:minorFont>
-        <a:latin typeface="Calibri" panose="020F0502020204030204"/>
+        <a:latin typeface="Calibri"/>
         <a:ea typeface=""/>
         <a:cs typeface=""/>
         <a:font script="Jpan" typeface="ＭＳ 明朝"/>
@@ -2338,7 +3201,7 @@
   <a:extraClrSchemeLst/>
   <a:extLst>
     <a:ext uri="{05A4C25C-085E-4340-85A3-A5531E510DB2}">
-      <thm15:themeFamily xmlns:thm15="http://schemas.microsoft.com/office/thememl/2012/main" name="Office Theme" id="{62F939B6-93AF-4DB8-9C6B-D6C7DFDC589F}" vid="{4A3C46E8-61CC-4603-A589-7422A47A8E4A}"/>
+      <thm15:themeFamily xmlns:thm15="http://schemas.microsoft.com/office/thememl/2012/main" xmlns="" name="Office Theme" id="{62F939B6-93AF-4DB8-9C6B-D6C7DFDC589F}" vid="{4A3C46E8-61CC-4603-A589-7422A47A8E4A}"/>
     </a:ext>
   </a:extLst>
 </a:theme>

</xml_diff>

<commit_message>
All work done so far on the platform. Architecture 1&2 + testing + notes/comments.
</commit_message>
<xml_diff>
--- a/Markus/Rpi-Marcs notes.docx
+++ b/Markus/Rpi-Marcs notes.docx
@@ -25,8 +25,13 @@
       </w:r>
     </w:p>
     <w:p>
-      <w:r>
-        <w:t>Show create table users;</w:t>
+      <w:proofErr w:type="gramStart"/>
+      <w:r>
+        <w:t>Show create</w:t>
+      </w:r>
+      <w:proofErr w:type="gramEnd"/>
+      <w:r>
+        <w:t xml:space="preserve"> table users;</w:t>
       </w:r>
     </w:p>
     <w:p/>
@@ -73,8 +78,13 @@
       </w:r>
     </w:p>
     <w:p>
-      <w:r>
-        <w:t>select * from command;</w:t>
+      <w:proofErr w:type="gramStart"/>
+      <w:r>
+        <w:t>select</w:t>
+      </w:r>
+      <w:proofErr w:type="gramEnd"/>
+      <w:r>
+        <w:t xml:space="preserve"> * from command;</w:t>
       </w:r>
     </w:p>
     <w:p/>
@@ -130,8 +140,21 @@
       <w:pPr>
         <w:spacing w:after="0"/>
       </w:pPr>
-      <w:r>
-        <w:t xml:space="preserve">2.Move mysql directory to the new space.  </w:t>
+      <w:proofErr w:type="gramStart"/>
+      <w:r>
+        <w:t>2.Move</w:t>
+      </w:r>
+      <w:proofErr w:type="gramEnd"/>
+      <w:r>
+        <w:t xml:space="preserve"> </w:t>
+      </w:r>
+      <w:proofErr w:type="spellStart"/>
+      <w:r>
+        <w:t>mysql</w:t>
+      </w:r>
+      <w:proofErr w:type="spellEnd"/>
+      <w:r>
+        <w:t xml:space="preserve"> directory to the new space.  </w:t>
       </w:r>
     </w:p>
     <w:p>
@@ -155,8 +178,16 @@
         <w:rPr>
           <w:b/>
         </w:rPr>
-        <w:t>Re-install mysql</w:t>
-      </w:r>
+        <w:t xml:space="preserve">Re-install </w:t>
+      </w:r>
+      <w:proofErr w:type="spellStart"/>
+      <w:r>
+        <w:rPr>
+          <w:b/>
+        </w:rPr>
+        <w:t>mysql</w:t>
+      </w:r>
+      <w:proofErr w:type="spellEnd"/>
     </w:p>
     <w:p>
       <w:pPr>
@@ -168,6 +199,8 @@
           <w:shd w:val="clear" w:color="auto" w:fill="F7F7F9"/>
         </w:rPr>
       </w:pPr>
+      <w:proofErr w:type="spellStart"/>
+      <w:proofErr w:type="gramStart"/>
       <w:r>
         <w:rPr>
           <w:rFonts w:ascii="Courier New" w:hAnsi="Courier New" w:cs="Courier New"/>
@@ -176,8 +209,10 @@
           <w:szCs w:val="18"/>
           <w:shd w:val="clear" w:color="auto" w:fill="F7F7F9"/>
         </w:rPr>
-        <w:t xml:space="preserve">sudo apt-get --purge remove mysql-server -y &amp;&amp; sudo apt-get update -y &amp;&amp; sudo apt-get install mysql-server </w:t>
-      </w:r>
+        <w:t>sudo</w:t>
+      </w:r>
+      <w:proofErr w:type="spellEnd"/>
+      <w:proofErr w:type="gramEnd"/>
       <w:r>
         <w:rPr>
           <w:rFonts w:ascii="Courier New" w:hAnsi="Courier New" w:cs="Courier New"/>
@@ -186,8 +221,9 @@
           <w:szCs w:val="18"/>
           <w:shd w:val="clear" w:color="auto" w:fill="F7F7F9"/>
         </w:rPr>
-        <w:t>–</w:t>
-      </w:r>
+        <w:t xml:space="preserve"> apt-get --purge remove </w:t>
+      </w:r>
+      <w:proofErr w:type="spellStart"/>
       <w:r>
         <w:rPr>
           <w:rFonts w:ascii="Courier New" w:hAnsi="Courier New" w:cs="Courier New"/>
@@ -196,11 +232,10 @@
           <w:szCs w:val="18"/>
           <w:shd w:val="clear" w:color="auto" w:fill="F7F7F9"/>
         </w:rPr>
-        <w:t>y</w:t>
-      </w:r>
-    </w:p>
-    <w:p>
-      <w:pPr>
+        <w:t>mysql</w:t>
+      </w:r>
+      <w:proofErr w:type="spellEnd"/>
+      <w:r>
         <w:rPr>
           <w:rFonts w:ascii="Courier New" w:hAnsi="Courier New" w:cs="Courier New"/>
           <w:color w:val="8B8B8B"/>
@@ -208,10 +243,10 @@
           <w:szCs w:val="18"/>
           <w:shd w:val="clear" w:color="auto" w:fill="F7F7F9"/>
         </w:rPr>
-      </w:pPr>
-    </w:p>
-    <w:p>
-      <w:pPr>
+        <w:t xml:space="preserve">-server -y &amp;&amp; </w:t>
+      </w:r>
+      <w:proofErr w:type="spellStart"/>
+      <w:r>
         <w:rPr>
           <w:rFonts w:ascii="Courier New" w:hAnsi="Courier New" w:cs="Courier New"/>
           <w:color w:val="8B8B8B"/>
@@ -219,10 +254,10 @@
           <w:szCs w:val="18"/>
           <w:shd w:val="clear" w:color="auto" w:fill="F7F7F9"/>
         </w:rPr>
-      </w:pPr>
-    </w:p>
-    <w:p>
-      <w:pPr>
+        <w:t>sudo</w:t>
+      </w:r>
+      <w:proofErr w:type="spellEnd"/>
+      <w:r>
         <w:rPr>
           <w:rFonts w:ascii="Courier New" w:hAnsi="Courier New" w:cs="Courier New"/>
           <w:color w:val="8B8B8B"/>
@@ -230,10 +265,10 @@
           <w:szCs w:val="18"/>
           <w:shd w:val="clear" w:color="auto" w:fill="F7F7F9"/>
         </w:rPr>
-      </w:pPr>
-    </w:p>
-    <w:p>
-      <w:pPr>
+        <w:t xml:space="preserve"> apt-get update -y &amp;&amp; </w:t>
+      </w:r>
+      <w:proofErr w:type="spellStart"/>
+      <w:r>
         <w:rPr>
           <w:rFonts w:ascii="Courier New" w:hAnsi="Courier New" w:cs="Courier New"/>
           <w:color w:val="8B8B8B"/>
@@ -241,6 +276,104 @@
           <w:szCs w:val="18"/>
           <w:shd w:val="clear" w:color="auto" w:fill="F7F7F9"/>
         </w:rPr>
+        <w:t>sudo</w:t>
+      </w:r>
+      <w:proofErr w:type="spellEnd"/>
+      <w:r>
+        <w:rPr>
+          <w:rFonts w:ascii="Courier New" w:hAnsi="Courier New" w:cs="Courier New"/>
+          <w:color w:val="8B8B8B"/>
+          <w:sz w:val="18"/>
+          <w:szCs w:val="18"/>
+          <w:shd w:val="clear" w:color="auto" w:fill="F7F7F9"/>
+        </w:rPr>
+        <w:t xml:space="preserve"> apt-get install </w:t>
+      </w:r>
+      <w:proofErr w:type="spellStart"/>
+      <w:r>
+        <w:rPr>
+          <w:rFonts w:ascii="Courier New" w:hAnsi="Courier New" w:cs="Courier New"/>
+          <w:color w:val="8B8B8B"/>
+          <w:sz w:val="18"/>
+          <w:szCs w:val="18"/>
+          <w:shd w:val="clear" w:color="auto" w:fill="F7F7F9"/>
+        </w:rPr>
+        <w:t>mysql</w:t>
+      </w:r>
+      <w:proofErr w:type="spellEnd"/>
+      <w:r>
+        <w:rPr>
+          <w:rFonts w:ascii="Courier New" w:hAnsi="Courier New" w:cs="Courier New"/>
+          <w:color w:val="8B8B8B"/>
+          <w:sz w:val="18"/>
+          <w:szCs w:val="18"/>
+          <w:shd w:val="clear" w:color="auto" w:fill="F7F7F9"/>
+        </w:rPr>
+        <w:t xml:space="preserve">-server </w:t>
+      </w:r>
+      <w:r>
+        <w:rPr>
+          <w:rFonts w:ascii="Courier New" w:hAnsi="Courier New" w:cs="Courier New"/>
+          <w:color w:val="8B8B8B"/>
+          <w:sz w:val="18"/>
+          <w:szCs w:val="18"/>
+          <w:shd w:val="clear" w:color="auto" w:fill="F7F7F9"/>
+        </w:rPr>
+        <w:t>–</w:t>
+      </w:r>
+      <w:r>
+        <w:rPr>
+          <w:rFonts w:ascii="Courier New" w:hAnsi="Courier New" w:cs="Courier New"/>
+          <w:color w:val="8B8B8B"/>
+          <w:sz w:val="18"/>
+          <w:szCs w:val="18"/>
+          <w:shd w:val="clear" w:color="auto" w:fill="F7F7F9"/>
+        </w:rPr>
+        <w:t>y</w:t>
+      </w:r>
+    </w:p>
+    <w:p>
+      <w:pPr>
+        <w:rPr>
+          <w:rFonts w:ascii="Courier New" w:hAnsi="Courier New" w:cs="Courier New"/>
+          <w:color w:val="8B8B8B"/>
+          <w:sz w:val="18"/>
+          <w:szCs w:val="18"/>
+          <w:shd w:val="clear" w:color="auto" w:fill="F7F7F9"/>
+        </w:rPr>
+      </w:pPr>
+    </w:p>
+    <w:p>
+      <w:pPr>
+        <w:rPr>
+          <w:rFonts w:ascii="Courier New" w:hAnsi="Courier New" w:cs="Courier New"/>
+          <w:color w:val="8B8B8B"/>
+          <w:sz w:val="18"/>
+          <w:szCs w:val="18"/>
+          <w:shd w:val="clear" w:color="auto" w:fill="F7F7F9"/>
+        </w:rPr>
+      </w:pPr>
+    </w:p>
+    <w:p>
+      <w:pPr>
+        <w:rPr>
+          <w:rFonts w:ascii="Courier New" w:hAnsi="Courier New" w:cs="Courier New"/>
+          <w:color w:val="8B8B8B"/>
+          <w:sz w:val="18"/>
+          <w:szCs w:val="18"/>
+          <w:shd w:val="clear" w:color="auto" w:fill="F7F7F9"/>
+        </w:rPr>
+      </w:pPr>
+    </w:p>
+    <w:p>
+      <w:pPr>
+        <w:rPr>
+          <w:rFonts w:ascii="Courier New" w:hAnsi="Courier New" w:cs="Courier New"/>
+          <w:color w:val="8B8B8B"/>
+          <w:sz w:val="18"/>
+          <w:szCs w:val="18"/>
+          <w:shd w:val="clear" w:color="auto" w:fill="F7F7F9"/>
+        </w:rPr>
       </w:pPr>
     </w:p>
     <w:p>
@@ -269,12 +402,14 @@
           <w:b/>
         </w:rPr>
       </w:pPr>
+      <w:proofErr w:type="gramStart"/>
       <w:r>
         <w:rPr>
           <w:b/>
         </w:rPr>
         <w:t>status</w:t>
       </w:r>
+      <w:proofErr w:type="gramEnd"/>
     </w:p>
     <w:tbl>
       <w:tblPr>
@@ -324,9 +459,11 @@
             <w:tcW w:w="734" w:type="dxa"/>
           </w:tcPr>
           <w:p>
+            <w:proofErr w:type="spellStart"/>
             <w:r>
               <w:t>cdate</w:t>
             </w:r>
+            <w:proofErr w:type="spellEnd"/>
           </w:p>
         </w:tc>
         <w:tc>
@@ -334,9 +471,11 @@
             <w:tcW w:w="775" w:type="dxa"/>
           </w:tcPr>
           <w:p>
+            <w:proofErr w:type="spellStart"/>
             <w:r>
               <w:t>ctime</w:t>
             </w:r>
+            <w:proofErr w:type="spellEnd"/>
           </w:p>
         </w:tc>
         <w:tc>
@@ -350,7 +489,15 @@
           </w:p>
           <w:p>
             <w:r>
-              <w:t>Motors (emotors)</w:t>
+              <w:t>Motors (</w:t>
+            </w:r>
+            <w:proofErr w:type="spellStart"/>
+            <w:r>
+              <w:t>emotors</w:t>
+            </w:r>
+            <w:proofErr w:type="spellEnd"/>
+            <w:r>
+              <w:t>)</w:t>
             </w:r>
           </w:p>
         </w:tc>
@@ -702,7 +849,15 @@
         </w:tabs>
       </w:pPr>
       <w:r>
-        <w:t xml:space="preserve">Something like that ? </w:t>
+        <w:t xml:space="preserve">Something like </w:t>
+      </w:r>
+      <w:proofErr w:type="gramStart"/>
+      <w:r>
+        <w:t>that ?</w:t>
+      </w:r>
+      <w:proofErr w:type="gramEnd"/>
+      <w:r>
+        <w:t xml:space="preserve"> </w:t>
       </w:r>
     </w:p>
     <w:tbl>
@@ -756,9 +911,11 @@
             <w:tcW w:w="714" w:type="dxa"/>
           </w:tcPr>
           <w:p>
+            <w:proofErr w:type="spellStart"/>
             <w:r>
               <w:t>cdate</w:t>
             </w:r>
+            <w:proofErr w:type="spellEnd"/>
           </w:p>
         </w:tc>
         <w:tc>
@@ -766,9 +923,11 @@
             <w:tcW w:w="719" w:type="dxa"/>
           </w:tcPr>
           <w:p>
+            <w:proofErr w:type="spellStart"/>
             <w:r>
               <w:t>ctime</w:t>
             </w:r>
+            <w:proofErr w:type="spellEnd"/>
           </w:p>
         </w:tc>
         <w:tc>
@@ -1040,17 +1199,63 @@
     <w:p/>
     <w:p>
       <w:r>
-        <w:t>-So as far as control goes, there are multiple ways to command the robots. Do we want to have specific control directly from the server. ie: server can set all fields of the robot status to whatever it wants.</w:t>
-      </w:r>
-    </w:p>
-    <w:p>
-      <w:r>
-        <w:t xml:space="preserve">-We can also have a simple code. ie: 1 = can drive, 2 = speed boost for 20 seconds, 3 = stop robot. </w:t>
-      </w:r>
-    </w:p>
-    <w:p>
-      <w:r>
-        <w:t>- I think we could use the report status field with numerical codes, this way each number that is not ‘-1’ would correspond to a request from the robot. ie: rfid tag detected. A process can monitor the report status field and send data (from the control database) for which command and data needs to be sent to the robot.</w:t>
+        <w:t xml:space="preserve">-So as far as control goes, there are multiple ways to command the robots. Do we want to have specific control directly from the </w:t>
+      </w:r>
+      <w:proofErr w:type="gramStart"/>
+      <w:r>
+        <w:t>server.</w:t>
+      </w:r>
+      <w:proofErr w:type="gramEnd"/>
+      <w:r>
+        <w:t xml:space="preserve"> </w:t>
+      </w:r>
+      <w:proofErr w:type="spellStart"/>
+      <w:proofErr w:type="gramStart"/>
+      <w:r>
+        <w:t>ie</w:t>
+      </w:r>
+      <w:proofErr w:type="spellEnd"/>
+      <w:proofErr w:type="gramEnd"/>
+      <w:r>
+        <w:t>: server can set all fields of the robot status to whatever it wants.</w:t>
+      </w:r>
+    </w:p>
+    <w:p>
+      <w:r>
+        <w:t xml:space="preserve">-We can also have a simple code. </w:t>
+      </w:r>
+      <w:proofErr w:type="spellStart"/>
+      <w:proofErr w:type="gramStart"/>
+      <w:r>
+        <w:t>ie</w:t>
+      </w:r>
+      <w:proofErr w:type="spellEnd"/>
+      <w:proofErr w:type="gramEnd"/>
+      <w:r>
+        <w:t xml:space="preserve">: 1 = can drive, 2 = speed boost for 20 seconds, 3 = stop robot. </w:t>
+      </w:r>
+    </w:p>
+    <w:p>
+      <w:r>
+        <w:t xml:space="preserve">- I think we could use the report status field with numerical codes, this way each number that is not ‘-1’ would correspond to a request from the robot. </w:t>
+      </w:r>
+      <w:proofErr w:type="spellStart"/>
+      <w:proofErr w:type="gramStart"/>
+      <w:r>
+        <w:t>ie</w:t>
+      </w:r>
+      <w:proofErr w:type="spellEnd"/>
+      <w:proofErr w:type="gramEnd"/>
+      <w:r>
+        <w:t xml:space="preserve">: </w:t>
+      </w:r>
+      <w:proofErr w:type="spellStart"/>
+      <w:r>
+        <w:t>rfid</w:t>
+      </w:r>
+      <w:proofErr w:type="spellEnd"/>
+      <w:r>
+        <w:t xml:space="preserve"> tag detected. A process can monitor the report status field and send data (from the control database) for which command and data needs to be sent to the robot.</w:t>
       </w:r>
     </w:p>
     <w:p/>
@@ -1064,7 +1269,21 @@
         <w:rPr>
           <w:b/>
         </w:rPr>
-        <w:t>Using sqlite:</w:t>
+        <w:t xml:space="preserve">Using </w:t>
+      </w:r>
+      <w:proofErr w:type="spellStart"/>
+      <w:r>
+        <w:rPr>
+          <w:b/>
+        </w:rPr>
+        <w:t>sqlite</w:t>
+      </w:r>
+      <w:proofErr w:type="spellEnd"/>
+      <w:r>
+        <w:rPr>
+          <w:b/>
+        </w:rPr>
+        <w:t>:</w:t>
       </w:r>
       <w:r>
         <w:rPr>
@@ -1075,8 +1294,13 @@
     </w:p>
     <w:p>
       <w:r>
-        <w:t>Quite different, can’t get a table going yet..</w:t>
-      </w:r>
+        <w:t>Quite different, can’t get a table going yet</w:t>
+      </w:r>
+      <w:proofErr w:type="gramStart"/>
+      <w:r>
+        <w:t>..</w:t>
+      </w:r>
+      <w:proofErr w:type="gramEnd"/>
     </w:p>
     <w:p>
       <w:r>
@@ -1103,8 +1327,30 @@
         <w:rPr>
           <w:b/>
         </w:rPr>
-        <w:t>Optimizing sqlite on raspi</w:t>
-      </w:r>
+        <w:t xml:space="preserve">Optimizing </w:t>
+      </w:r>
+      <w:proofErr w:type="spellStart"/>
+      <w:r>
+        <w:rPr>
+          <w:b/>
+        </w:rPr>
+        <w:t>sqlite</w:t>
+      </w:r>
+      <w:proofErr w:type="spellEnd"/>
+      <w:r>
+        <w:rPr>
+          <w:b/>
+        </w:rPr>
+        <w:t xml:space="preserve"> on </w:t>
+      </w:r>
+      <w:proofErr w:type="spellStart"/>
+      <w:r>
+        <w:rPr>
+          <w:b/>
+        </w:rPr>
+        <w:t>raspi</w:t>
+      </w:r>
+      <w:proofErr w:type="spellEnd"/>
     </w:p>
     <w:p>
       <w:hyperlink r:id="rId9" w:history="1">
@@ -1126,7 +1372,21 @@
         <w:rPr>
           <w:b/>
         </w:rPr>
-        <w:t>Fetch data from mysql database</w:t>
+        <w:t xml:space="preserve">Fetch data from </w:t>
+      </w:r>
+      <w:proofErr w:type="spellStart"/>
+      <w:r>
+        <w:rPr>
+          <w:b/>
+        </w:rPr>
+        <w:t>mysql</w:t>
+      </w:r>
+      <w:proofErr w:type="spellEnd"/>
+      <w:r>
+        <w:rPr>
+          <w:b/>
+        </w:rPr>
+        <w:t xml:space="preserve"> database</w:t>
       </w:r>
     </w:p>
     <w:p>
@@ -1206,9 +1466,16 @@
       </w:r>
     </w:p>
     <w:p>
-      <w:r>
-        <w:t>mysql&gt;</w:t>
-      </w:r>
+      <w:proofErr w:type="spellStart"/>
+      <w:proofErr w:type="gramStart"/>
+      <w:r>
+        <w:t>mysql</w:t>
+      </w:r>
+      <w:proofErr w:type="spellEnd"/>
+      <w:r>
+        <w:t>&gt;</w:t>
+      </w:r>
+      <w:proofErr w:type="gramEnd"/>
       <w:r>
         <w:t>grant all privileges on Controller.* to "robot1"@"%" identified by "therobot1";</w:t>
       </w:r>
@@ -1220,29 +1487,73 @@
           <w:b/>
         </w:rPr>
       </w:pPr>
-      <w:r>
-        <w:rPr>
-          <w:b/>
-        </w:rPr>
-        <w:t>grant privileges on robot on robot</w:t>
-      </w:r>
-    </w:p>
-    <w:p>
-      <w:r>
-        <w:t>mysql&gt; gr</w:t>
+      <w:proofErr w:type="gramStart"/>
+      <w:r>
+        <w:rPr>
+          <w:b/>
+        </w:rPr>
+        <w:t>grant</w:t>
+      </w:r>
+      <w:proofErr w:type="gramEnd"/>
+      <w:r>
+        <w:rPr>
+          <w:b/>
+        </w:rPr>
+        <w:t xml:space="preserve"> privileges on robot on robot</w:t>
+      </w:r>
+    </w:p>
+    <w:p>
+      <w:proofErr w:type="spellStart"/>
+      <w:proofErr w:type="gramStart"/>
+      <w:r>
+        <w:t>mysql</w:t>
+      </w:r>
+      <w:proofErr w:type="spellEnd"/>
+      <w:proofErr w:type="gramEnd"/>
+      <w:r>
+        <w:t>&gt; gr</w:t>
       </w:r>
       <w:r>
         <w:t>ant all privileges on * to "robot1"@"131.202.14.160";</w:t>
       </w:r>
     </w:p>
     <w:p>
-      <w:r>
-        <w:t>note: make sure to do “mysql&gt;use ‘databasename’; before this line</w:t>
-      </w:r>
-    </w:p>
-    <w:p>
-      <w:r>
-        <w:t xml:space="preserve">In short : </w:t>
+      <w:proofErr w:type="gramStart"/>
+      <w:r>
+        <w:t>note</w:t>
+      </w:r>
+      <w:proofErr w:type="gramEnd"/>
+      <w:r>
+        <w:t>: make sure to do “</w:t>
+      </w:r>
+      <w:proofErr w:type="spellStart"/>
+      <w:r>
+        <w:t>mysql</w:t>
+      </w:r>
+      <w:proofErr w:type="spellEnd"/>
+      <w:r>
+        <w:t>&gt;use ‘</w:t>
+      </w:r>
+      <w:proofErr w:type="spellStart"/>
+      <w:r>
+        <w:t>databasename</w:t>
+      </w:r>
+      <w:proofErr w:type="spellEnd"/>
+      <w:r>
+        <w:t>’; before this line</w:t>
+      </w:r>
+    </w:p>
+    <w:p>
+      <w:r>
+        <w:t xml:space="preserve">In </w:t>
+      </w:r>
+      <w:proofErr w:type="gramStart"/>
+      <w:r>
+        <w:t>short :</w:t>
+      </w:r>
+      <w:proofErr w:type="gramEnd"/>
+      <w:r>
+        <w:t xml:space="preserve"> </w:t>
       </w:r>
     </w:p>
     <w:p>
@@ -1254,7 +1565,15 @@
         </w:numPr>
       </w:pPr>
       <w:r>
-        <w:t>Create a user on the robot (robot1, robot2, etc)</w:t>
+        <w:t xml:space="preserve">Create a user on the robot (robot1, robot2, </w:t>
+      </w:r>
+      <w:proofErr w:type="spellStart"/>
+      <w:r>
+        <w:t>etc</w:t>
+      </w:r>
+      <w:proofErr w:type="spellEnd"/>
+      <w:r>
+        <w:t>)</w:t>
       </w:r>
     </w:p>
     <w:p>
@@ -1278,7 +1597,15 @@
         </w:numPr>
       </w:pPr>
       <w:r>
-        <w:t>Grant privileges on server for all ip(for easier setup during competition)</w:t>
+        <w:t xml:space="preserve">Grant privileges on server for all </w:t>
+      </w:r>
+      <w:proofErr w:type="spellStart"/>
+      <w:r>
+        <w:t>ip</w:t>
+      </w:r>
+      <w:proofErr w:type="spellEnd"/>
+      <w:r>
+        <w:t>(for easier setup during competition)</w:t>
       </w:r>
     </w:p>
     <w:p>
@@ -1305,12 +1632,14 @@
           <w:b/>
         </w:rPr>
       </w:pPr>
+      <w:proofErr w:type="gramStart"/>
       <w:r>
         <w:rPr>
           <w:b/>
         </w:rPr>
         <w:t>Trial run when inserting to remote database directly from PS3_client main process.</w:t>
       </w:r>
+      <w:proofErr w:type="gramEnd"/>
     </w:p>
     <w:p>
       <w:r>
@@ -1319,7 +1648,15 @@
     </w:p>
     <w:p>
       <w:r>
-        <w:t>I think the best would be to send the data using Zmq to another process which does the insertion to the server. This process would be the one to listen for server inputs, to request the data from the main process and then to send it to server once main process has delivered data.</w:t>
+        <w:t xml:space="preserve">I think the best would be to send the data using </w:t>
+      </w:r>
+      <w:proofErr w:type="spellStart"/>
+      <w:r>
+        <w:t>Zmq</w:t>
+      </w:r>
+      <w:proofErr w:type="spellEnd"/>
+      <w:r>
+        <w:t xml:space="preserve"> to another process which does the insertion to the server. This process would be the one to listen for server inputs, to request the data from the main process and then to send it to server once main process has delivered data.</w:t>
       </w:r>
     </w:p>
     <w:p>
@@ -1429,7 +1766,19 @@
           <w:bdr w:val="none" w:sz="0" w:space="0" w:color="auto" w:frame="1"/>
           <w:shd w:val="clear" w:color="auto" w:fill="EFF0F1"/>
         </w:rPr>
-        <w:t xml:space="preserve"> mysql.</w:t>
+        <w:t xml:space="preserve"> </w:t>
+      </w:r>
+      <w:proofErr w:type="spellStart"/>
+      <w:r>
+        <w:rPr>
+          <w:rFonts w:ascii="Consolas" w:eastAsia="Times New Roman" w:hAnsi="Consolas" w:cs="Consolas"/>
+          <w:color w:val="303336"/>
+          <w:sz w:val="20"/>
+          <w:szCs w:val="20"/>
+          <w:bdr w:val="none" w:sz="0" w:space="0" w:color="auto" w:frame="1"/>
+          <w:shd w:val="clear" w:color="auto" w:fill="EFF0F1"/>
+        </w:rPr>
+        <w:t>mysql.</w:t>
       </w:r>
       <w:r>
         <w:rPr>
@@ -1442,6 +1791,7 @@
         </w:rPr>
         <w:t>user</w:t>
       </w:r>
+      <w:proofErr w:type="spellEnd"/>
       <w:r>
         <w:rPr>
           <w:rFonts w:ascii="Consolas" w:eastAsia="Times New Roman" w:hAnsi="Consolas" w:cs="Consolas"/>
@@ -1467,12 +1817,28 @@
           <w:b/>
         </w:rPr>
       </w:pPr>
-      <w:r>
-        <w:rPr>
-          <w:b/>
-        </w:rPr>
-        <w:t>Trial run while using zmq to send data to a local process where the process inserts the data into a remote database.</w:t>
-      </w:r>
+      <w:proofErr w:type="gramStart"/>
+      <w:r>
+        <w:rPr>
+          <w:b/>
+        </w:rPr>
+        <w:t xml:space="preserve">Trial run while using </w:t>
+      </w:r>
+      <w:proofErr w:type="spellStart"/>
+      <w:r>
+        <w:rPr>
+          <w:b/>
+        </w:rPr>
+        <w:t>zmq</w:t>
+      </w:r>
+      <w:proofErr w:type="spellEnd"/>
+      <w:r>
+        <w:rPr>
+          <w:b/>
+        </w:rPr>
+        <w:t xml:space="preserve"> to send data to a local process where the process inserts the data into a remote database.</w:t>
+      </w:r>
+      <w:proofErr w:type="gramEnd"/>
     </w:p>
     <w:p>
       <w:r>
@@ -1496,7 +1862,21 @@
         <w:rPr>
           <w:b/>
         </w:rPr>
-        <w:t>Query format(this helped)</w:t>
+        <w:t xml:space="preserve">Query </w:t>
+      </w:r>
+      <w:proofErr w:type="gramStart"/>
+      <w:r>
+        <w:rPr>
+          <w:b/>
+        </w:rPr>
+        <w:t>format(</w:t>
+      </w:r>
+      <w:proofErr w:type="gramEnd"/>
+      <w:r>
+        <w:rPr>
+          <w:b/>
+        </w:rPr>
+        <w:t>this helped)</w:t>
       </w:r>
     </w:p>
     <w:p>
@@ -1515,12 +1895,14 @@
           <w:b/>
         </w:rPr>
       </w:pPr>
+      <w:proofErr w:type="gramStart"/>
       <w:r>
         <w:rPr>
           <w:b/>
         </w:rPr>
         <w:t>other</w:t>
       </w:r>
+      <w:proofErr w:type="gramEnd"/>
     </w:p>
     <w:p>
       <w:hyperlink r:id="rId15" w:history="1">
@@ -1551,8 +1933,24 @@
         <w:rPr>
           <w:b/>
         </w:rPr>
-        <w:t>Non-blocking subscriber recv()</w:t>
-      </w:r>
+        <w:t xml:space="preserve">Non-blocking subscriber </w:t>
+      </w:r>
+      <w:proofErr w:type="spellStart"/>
+      <w:proofErr w:type="gramStart"/>
+      <w:r>
+        <w:rPr>
+          <w:b/>
+        </w:rPr>
+        <w:t>recv</w:t>
+      </w:r>
+      <w:proofErr w:type="spellEnd"/>
+      <w:r>
+        <w:rPr>
+          <w:b/>
+        </w:rPr>
+        <w:t>()</w:t>
+      </w:r>
+      <w:proofErr w:type="gramEnd"/>
     </w:p>
     <w:p>
       <w:hyperlink r:id="rId16" w:history="1">
@@ -1560,19 +1958,7 @@
           <w:rPr>
             <w:rStyle w:val="Hyperlink"/>
           </w:rPr>
-          <w:t>http://grokb</w:t>
-        </w:r>
-        <w:r>
-          <w:rPr>
-            <w:rStyle w:val="Hyperlink"/>
-          </w:rPr>
-          <w:t>a</w:t>
-        </w:r>
-        <w:r>
-          <w:rPr>
-            <w:rStyle w:val="Hyperlink"/>
-          </w:rPr>
-          <w:t>se.com/t/zeromq/zeromq-dev/124368ntw8/how-to-make-recv-non-blocking</w:t>
+          <w:t>http://grokbase.com/t/zeromq/zeromq-dev/124368ntw8/how-to-make-recv-non-blocking</w:t>
         </w:r>
       </w:hyperlink>
     </w:p>
@@ -1582,19 +1968,7 @@
           <w:rPr>
             <w:rStyle w:val="Hyperlink"/>
           </w:rPr>
-          <w:t>http://stackoverflow.com/questio</w:t>
-        </w:r>
-        <w:r>
-          <w:rPr>
-            <w:rStyle w:val="Hyperlink"/>
-          </w:rPr>
-          <w:t>n</w:t>
-        </w:r>
-        <w:r>
-          <w:rPr>
-            <w:rStyle w:val="Hyperlink"/>
-          </w:rPr>
-          <w:t>s/26012132/zero-mq-socket-recv-call-is-blocking</w:t>
+          <w:t>http://stackoverflow.com/questions/26012132/zero-mq-socket-recv-call-is-blocking</w:t>
         </w:r>
       </w:hyperlink>
     </w:p>
@@ -1622,19 +1996,7 @@
           <w:rPr>
             <w:rStyle w:val="Hyperlink"/>
           </w:rPr>
-          <w:t>http://bytersplace.blogspot.ca/2013/12/zmq-and-non-blo</w:t>
-        </w:r>
-        <w:r>
-          <w:rPr>
-            <w:rStyle w:val="Hyperlink"/>
-          </w:rPr>
-          <w:t>c</w:t>
-        </w:r>
-        <w:r>
-          <w:rPr>
-            <w:rStyle w:val="Hyperlink"/>
-          </w:rPr>
-          <w:t>king-socket.html</w:t>
+          <w:t>http://bytersplace.blogspot.ca/2013/12/zmq-and-non-blocking-socket.html</w:t>
         </w:r>
       </w:hyperlink>
     </w:p>
@@ -1648,18 +2010,44 @@
         <w:rPr>
           <w:b/>
         </w:rPr>
-        <w:t xml:space="preserve">Redirecting STDOUT to /dev/null: </w:t>
-      </w:r>
-    </w:p>
-    <w:p>
-      <w:r>
-        <w:t>sudo python PS3_client6.py &gt; /dev/null 2&gt;&amp;1</w:t>
-      </w:r>
-    </w:p>
-    <w:p>
-      <w:bookmarkStart w:id="0" w:name="_GoBack"/>
-      <w:bookmarkEnd w:id="0"/>
-    </w:p>
+        <w:t>Redirecting STDOUT to /</w:t>
+      </w:r>
+      <w:proofErr w:type="spellStart"/>
+      <w:r>
+        <w:rPr>
+          <w:b/>
+        </w:rPr>
+        <w:t>dev</w:t>
+      </w:r>
+      <w:proofErr w:type="spellEnd"/>
+      <w:r>
+        <w:rPr>
+          <w:b/>
+        </w:rPr>
+        <w:t xml:space="preserve">/null: </w:t>
+      </w:r>
+    </w:p>
+    <w:p>
+      <w:proofErr w:type="spellStart"/>
+      <w:proofErr w:type="gramStart"/>
+      <w:r>
+        <w:t>sudo</w:t>
+      </w:r>
+      <w:proofErr w:type="spellEnd"/>
+      <w:proofErr w:type="gramEnd"/>
+      <w:r>
+        <w:t xml:space="preserve"> python PS3_client6.py &gt; /</w:t>
+      </w:r>
+      <w:proofErr w:type="spellStart"/>
+      <w:r>
+        <w:t>dev</w:t>
+      </w:r>
+      <w:proofErr w:type="spellEnd"/>
+      <w:r>
+        <w:t>/null 2&gt;&amp;1</w:t>
+      </w:r>
+    </w:p>
+    <w:p/>
     <w:p>
       <w:pPr>
         <w:rPr>
@@ -1707,6 +2095,8 @@
           <w:shd w:val="clear" w:color="auto" w:fill="EFF0F1"/>
         </w:rPr>
       </w:pPr>
+      <w:proofErr w:type="spellStart"/>
+      <w:proofErr w:type="gramStart"/>
       <w:r>
         <w:rPr>
           <w:rStyle w:val="HTMLCode"/>
@@ -1715,7 +2105,107 @@
           <w:bdr w:val="none" w:sz="0" w:space="0" w:color="auto" w:frame="1"/>
           <w:shd w:val="clear" w:color="auto" w:fill="EFF0F1"/>
         </w:rPr>
-        <w:t>sudo netstat -ap | grep :&lt;port_number&gt;</w:t>
+        <w:t>sudo</w:t>
+      </w:r>
+      <w:proofErr w:type="spellEnd"/>
+      <w:proofErr w:type="gramEnd"/>
+      <w:r>
+        <w:rPr>
+          <w:rStyle w:val="HTMLCode"/>
+          <w:rFonts w:ascii="Consolas" w:hAnsi="Consolas" w:cs="Consolas"/>
+          <w:color w:val="242729"/>
+          <w:bdr w:val="none" w:sz="0" w:space="0" w:color="auto" w:frame="1"/>
+          <w:shd w:val="clear" w:color="auto" w:fill="EFF0F1"/>
+        </w:rPr>
+        <w:t xml:space="preserve"> </w:t>
+      </w:r>
+      <w:proofErr w:type="spellStart"/>
+      <w:r>
+        <w:rPr>
+          <w:rStyle w:val="HTMLCode"/>
+          <w:rFonts w:ascii="Consolas" w:hAnsi="Consolas" w:cs="Consolas"/>
+          <w:color w:val="242729"/>
+          <w:bdr w:val="none" w:sz="0" w:space="0" w:color="auto" w:frame="1"/>
+          <w:shd w:val="clear" w:color="auto" w:fill="EFF0F1"/>
+        </w:rPr>
+        <w:t>netstat</w:t>
+      </w:r>
+      <w:proofErr w:type="spellEnd"/>
+      <w:r>
+        <w:rPr>
+          <w:rStyle w:val="HTMLCode"/>
+          <w:rFonts w:ascii="Consolas" w:hAnsi="Consolas" w:cs="Consolas"/>
+          <w:color w:val="242729"/>
+          <w:bdr w:val="none" w:sz="0" w:space="0" w:color="auto" w:frame="1"/>
+          <w:shd w:val="clear" w:color="auto" w:fill="EFF0F1"/>
+        </w:rPr>
+        <w:t xml:space="preserve"> -</w:t>
+      </w:r>
+      <w:proofErr w:type="spellStart"/>
+      <w:r>
+        <w:rPr>
+          <w:rStyle w:val="HTMLCode"/>
+          <w:rFonts w:ascii="Consolas" w:hAnsi="Consolas" w:cs="Consolas"/>
+          <w:color w:val="242729"/>
+          <w:bdr w:val="none" w:sz="0" w:space="0" w:color="auto" w:frame="1"/>
+          <w:shd w:val="clear" w:color="auto" w:fill="EFF0F1"/>
+        </w:rPr>
+        <w:t>ap</w:t>
+      </w:r>
+      <w:proofErr w:type="spellEnd"/>
+      <w:r>
+        <w:rPr>
+          <w:rStyle w:val="HTMLCode"/>
+          <w:rFonts w:ascii="Consolas" w:hAnsi="Consolas" w:cs="Consolas"/>
+          <w:color w:val="242729"/>
+          <w:bdr w:val="none" w:sz="0" w:space="0" w:color="auto" w:frame="1"/>
+          <w:shd w:val="clear" w:color="auto" w:fill="EFF0F1"/>
+        </w:rPr>
+        <w:t xml:space="preserve"> | </w:t>
+      </w:r>
+      <w:proofErr w:type="spellStart"/>
+      <w:r>
+        <w:rPr>
+          <w:rStyle w:val="HTMLCode"/>
+          <w:rFonts w:ascii="Consolas" w:hAnsi="Consolas" w:cs="Consolas"/>
+          <w:color w:val="242729"/>
+          <w:bdr w:val="none" w:sz="0" w:space="0" w:color="auto" w:frame="1"/>
+          <w:shd w:val="clear" w:color="auto" w:fill="EFF0F1"/>
+        </w:rPr>
+        <w:t>grep</w:t>
+      </w:r>
+      <w:proofErr w:type="spellEnd"/>
+      <w:r>
+        <w:rPr>
+          <w:rStyle w:val="HTMLCode"/>
+          <w:rFonts w:ascii="Consolas" w:hAnsi="Consolas" w:cs="Consolas"/>
+          <w:color w:val="242729"/>
+          <w:bdr w:val="none" w:sz="0" w:space="0" w:color="auto" w:frame="1"/>
+          <w:shd w:val="clear" w:color="auto" w:fill="EFF0F1"/>
+        </w:rPr>
+        <w:t xml:space="preserve"> :&lt;</w:t>
+      </w:r>
+      <w:proofErr w:type="spellStart"/>
+      <w:r>
+        <w:rPr>
+          <w:rStyle w:val="HTMLCode"/>
+          <w:rFonts w:ascii="Consolas" w:hAnsi="Consolas" w:cs="Consolas"/>
+          <w:color w:val="242729"/>
+          <w:bdr w:val="none" w:sz="0" w:space="0" w:color="auto" w:frame="1"/>
+          <w:shd w:val="clear" w:color="auto" w:fill="EFF0F1"/>
+        </w:rPr>
+        <w:t>port_number</w:t>
+      </w:r>
+      <w:proofErr w:type="spellEnd"/>
+      <w:r>
+        <w:rPr>
+          <w:rStyle w:val="HTMLCode"/>
+          <w:rFonts w:ascii="Consolas" w:hAnsi="Consolas" w:cs="Consolas"/>
+          <w:color w:val="242729"/>
+          <w:bdr w:val="none" w:sz="0" w:space="0" w:color="auto" w:frame="1"/>
+          <w:shd w:val="clear" w:color="auto" w:fill="EFF0F1"/>
+        </w:rPr>
+        <w:t>&gt;</w:t>
       </w:r>
     </w:p>
     <w:p>
@@ -1737,7 +2227,27 @@
           <w:sz w:val="23"/>
           <w:szCs w:val="23"/>
         </w:rPr>
-        <w:t>That will output the line corresponding to the process holding port . Then, look in the last column, you'll see /. Then execute this:</w:t>
+        <w:t xml:space="preserve">That will output the line corresponding to the process holding </w:t>
+      </w:r>
+      <w:proofErr w:type="gramStart"/>
+      <w:r>
+        <w:rPr>
+          <w:rFonts w:ascii="Arial" w:hAnsi="Arial" w:cs="Arial"/>
+          <w:color w:val="242729"/>
+          <w:sz w:val="23"/>
+          <w:szCs w:val="23"/>
+        </w:rPr>
+        <w:t>port .</w:t>
+      </w:r>
+      <w:proofErr w:type="gramEnd"/>
+      <w:r>
+        <w:rPr>
+          <w:rFonts w:ascii="Arial" w:hAnsi="Arial" w:cs="Arial"/>
+          <w:color w:val="242729"/>
+          <w:sz w:val="23"/>
+          <w:szCs w:val="23"/>
+        </w:rPr>
+        <w:t xml:space="preserve"> Then, look in the last column, you'll see /. Then execute this:</w:t>
       </w:r>
     </w:p>
     <w:p>
@@ -1752,6 +2262,7 @@
           <w:shd w:val="clear" w:color="auto" w:fill="EFF0F1"/>
         </w:rPr>
       </w:pPr>
+      <w:proofErr w:type="gramStart"/>
       <w:r>
         <w:rPr>
           <w:rStyle w:val="HTMLCode"/>
@@ -1760,7 +2271,30 @@
           <w:bdr w:val="none" w:sz="0" w:space="0" w:color="auto" w:frame="1"/>
           <w:shd w:val="clear" w:color="auto" w:fill="EFF0F1"/>
         </w:rPr>
-        <w:t>kill  &lt;pid&gt;</w:t>
+        <w:t>kill  &lt;</w:t>
+      </w:r>
+      <w:proofErr w:type="spellStart"/>
+      <w:proofErr w:type="gramEnd"/>
+      <w:r>
+        <w:rPr>
+          <w:rStyle w:val="HTMLCode"/>
+          <w:rFonts w:ascii="Consolas" w:hAnsi="Consolas" w:cs="Consolas"/>
+          <w:color w:val="242729"/>
+          <w:bdr w:val="none" w:sz="0" w:space="0" w:color="auto" w:frame="1"/>
+          <w:shd w:val="clear" w:color="auto" w:fill="EFF0F1"/>
+        </w:rPr>
+        <w:t>pid</w:t>
+      </w:r>
+      <w:proofErr w:type="spellEnd"/>
+      <w:r>
+        <w:rPr>
+          <w:rStyle w:val="HTMLCode"/>
+          <w:rFonts w:ascii="Consolas" w:hAnsi="Consolas" w:cs="Consolas"/>
+          <w:color w:val="242729"/>
+          <w:bdr w:val="none" w:sz="0" w:space="0" w:color="auto" w:frame="1"/>
+          <w:shd w:val="clear" w:color="auto" w:fill="EFF0F1"/>
+        </w:rPr>
+        <w:t>&gt;</w:t>
       </w:r>
     </w:p>
     <w:p>
@@ -1782,7 +2316,27 @@
           <w:sz w:val="23"/>
           <w:szCs w:val="23"/>
         </w:rPr>
-        <w:t>If that doesn't work (you can check by re-running the netstat command). Do this:</w:t>
+        <w:t xml:space="preserve">If that doesn't work (you can check by re-running the </w:t>
+      </w:r>
+      <w:proofErr w:type="spellStart"/>
+      <w:r>
+        <w:rPr>
+          <w:rFonts w:ascii="Arial" w:hAnsi="Arial" w:cs="Arial"/>
+          <w:color w:val="242729"/>
+          <w:sz w:val="23"/>
+          <w:szCs w:val="23"/>
+        </w:rPr>
+        <w:t>netstat</w:t>
+      </w:r>
+      <w:proofErr w:type="spellEnd"/>
+      <w:r>
+        <w:rPr>
+          <w:rFonts w:ascii="Arial" w:hAnsi="Arial" w:cs="Arial"/>
+          <w:color w:val="242729"/>
+          <w:sz w:val="23"/>
+          <w:szCs w:val="23"/>
+        </w:rPr>
+        <w:t xml:space="preserve"> command). Do this:</w:t>
       </w:r>
     </w:p>
     <w:p>
@@ -1797,6 +2351,7 @@
           <w:shd w:val="clear" w:color="auto" w:fill="EFF0F1"/>
         </w:rPr>
       </w:pPr>
+      <w:proofErr w:type="gramStart"/>
       <w:r>
         <w:rPr>
           <w:rStyle w:val="HTMLCode"/>
@@ -1806,7 +2361,40 @@
           <w:shd w:val="clear" w:color="auto" w:fill="EFF0F1"/>
         </w:rPr>
         <w:lastRenderedPageBreak/>
-        <w:t>kill -9 &lt;pid&gt;</w:t>
+        <w:t>kill</w:t>
+      </w:r>
+      <w:proofErr w:type="gramEnd"/>
+      <w:r>
+        <w:rPr>
+          <w:rStyle w:val="HTMLCode"/>
+          <w:rFonts w:ascii="Consolas" w:hAnsi="Consolas" w:cs="Consolas"/>
+          <w:color w:val="242729"/>
+          <w:bdr w:val="none" w:sz="0" w:space="0" w:color="auto" w:frame="1"/>
+          <w:shd w:val="clear" w:color="auto" w:fill="EFF0F1"/>
+        </w:rPr>
+        <w:t xml:space="preserve"> -9 &lt;</w:t>
+      </w:r>
+      <w:proofErr w:type="spellStart"/>
+      <w:r>
+        <w:rPr>
+          <w:rStyle w:val="HTMLCode"/>
+          <w:rFonts w:ascii="Consolas" w:hAnsi="Consolas" w:cs="Consolas"/>
+          <w:color w:val="242729"/>
+          <w:bdr w:val="none" w:sz="0" w:space="0" w:color="auto" w:frame="1"/>
+          <w:shd w:val="clear" w:color="auto" w:fill="EFF0F1"/>
+        </w:rPr>
+        <w:t>pid</w:t>
+      </w:r>
+      <w:proofErr w:type="spellEnd"/>
+      <w:r>
+        <w:rPr>
+          <w:rStyle w:val="HTMLCode"/>
+          <w:rFonts w:ascii="Consolas" w:hAnsi="Consolas" w:cs="Consolas"/>
+          <w:color w:val="242729"/>
+          <w:bdr w:val="none" w:sz="0" w:space="0" w:color="auto" w:frame="1"/>
+          <w:shd w:val="clear" w:color="auto" w:fill="EFF0F1"/>
+        </w:rPr>
+        <w:t>&gt;</w:t>
       </w:r>
     </w:p>
     <w:p>
@@ -1960,7 +2548,407 @@
         <w:t>Like I said, it will still take a few minutes for the port to re-open if you do this. I don't know a way to speed this up. If someone else does, I'd love to hear it.</w:t>
       </w:r>
     </w:p>
+    <w:p>
+      <w:pPr>
+        <w:pStyle w:val="Heading1"/>
+      </w:pPr>
+      <w:r>
+        <w:t>7/26/16</w:t>
+      </w:r>
+    </w:p>
+    <w:p>
+      <w:r>
+        <w:t xml:space="preserve">Architecture 2 does not seem to require a database controller.  The process commits properly when using the non-blocking </w:t>
+      </w:r>
+      <w:proofErr w:type="spellStart"/>
+      <w:r>
+        <w:t>zmq</w:t>
+      </w:r>
+      <w:proofErr w:type="spellEnd"/>
+      <w:r>
+        <w:t xml:space="preserve"> receive function (to receive from the robot). From documentation, the non-block initializes a buffer as well which seems to make sure we are not missing any messages. </w:t>
+      </w:r>
+    </w:p>
+    <w:p>
+      <w:pPr>
+        <w:shd w:val="clear" w:color="auto" w:fill="FFFFFF"/>
+        <w:spacing w:after="0" w:line="350" w:lineRule="atLeast"/>
+        <w:textAlignment w:val="baseline"/>
+        <w:rPr>
+          <w:rFonts w:ascii="Arial" w:eastAsia="Times New Roman" w:hAnsi="Arial" w:cs="Arial"/>
+          <w:b/>
+          <w:sz w:val="20"/>
+          <w:szCs w:val="20"/>
+        </w:rPr>
+      </w:pPr>
+      <w:r>
+        <w:rPr>
+          <w:rFonts w:ascii="Arial" w:eastAsia="Times New Roman" w:hAnsi="Arial" w:cs="Arial"/>
+          <w:b/>
+          <w:sz w:val="20"/>
+          <w:szCs w:val="20"/>
+        </w:rPr>
+        <w:t>Change column variable type</w:t>
+      </w:r>
+    </w:p>
+    <w:p>
+      <w:pPr>
+        <w:shd w:val="clear" w:color="auto" w:fill="FFFFFF"/>
+        <w:spacing w:after="0" w:line="350" w:lineRule="atLeast"/>
+        <w:textAlignment w:val="baseline"/>
+        <w:rPr>
+          <w:rFonts w:ascii="Arial" w:eastAsia="Times New Roman" w:hAnsi="Arial" w:cs="Arial"/>
+          <w:color w:val="555555"/>
+          <w:sz w:val="20"/>
+          <w:szCs w:val="20"/>
+        </w:rPr>
+      </w:pPr>
+      <w:r>
+        <w:rPr>
+          <w:rFonts w:ascii="Arial" w:eastAsia="Times New Roman" w:hAnsi="Arial" w:cs="Arial"/>
+          <w:color w:val="555555"/>
+          <w:sz w:val="20"/>
+          <w:szCs w:val="20"/>
+        </w:rPr>
+        <w:t>To change column </w:t>
+      </w:r>
+      <w:r>
+        <w:rPr>
+          <w:rFonts w:ascii="Courier New" w:eastAsia="Times New Roman" w:hAnsi="Courier New" w:cs="Courier New"/>
+          <w:color w:val="000000"/>
+          <w:sz w:val="19"/>
+          <w:szCs w:val="19"/>
+          <w:bdr w:val="none" w:sz="0" w:space="0" w:color="auto" w:frame="1"/>
+        </w:rPr>
+        <w:t>a</w:t>
+      </w:r>
+      <w:r>
+        <w:rPr>
+          <w:rFonts w:ascii="Arial" w:eastAsia="Times New Roman" w:hAnsi="Arial" w:cs="Arial"/>
+          <w:color w:val="555555"/>
+          <w:sz w:val="20"/>
+          <w:szCs w:val="20"/>
+        </w:rPr>
+        <w:t> from </w:t>
+      </w:r>
+      <w:hyperlink r:id="rId19" w:tooltip="12.2.1 Integer Types (Exact Value) - INTEGER, INT, SMALLINT, TINYINT, MEDIUMINT, BIGINT" w:history="1">
+        <w:r>
+          <w:rPr>
+            <w:rFonts w:ascii="Courier New" w:eastAsia="Times New Roman" w:hAnsi="Courier New" w:cs="Courier New"/>
+            <w:color w:val="000000"/>
+            <w:sz w:val="19"/>
+            <w:szCs w:val="19"/>
+            <w:u w:val="single"/>
+            <w:bdr w:val="none" w:sz="0" w:space="0" w:color="auto" w:frame="1"/>
+          </w:rPr>
+          <w:t>INTEGER</w:t>
+        </w:r>
+      </w:hyperlink>
+      <w:r>
+        <w:rPr>
+          <w:rFonts w:ascii="Arial" w:eastAsia="Times New Roman" w:hAnsi="Arial" w:cs="Arial"/>
+          <w:color w:val="555555"/>
+          <w:sz w:val="20"/>
+          <w:szCs w:val="20"/>
+        </w:rPr>
+        <w:t> to </w:t>
+      </w:r>
+      <w:r>
+        <w:rPr>
+          <w:rFonts w:ascii="Courier New" w:eastAsia="Times New Roman" w:hAnsi="Courier New" w:cs="Courier New"/>
+          <w:color w:val="000000"/>
+          <w:sz w:val="19"/>
+          <w:szCs w:val="19"/>
+          <w:bdr w:val="none" w:sz="0" w:space="0" w:color="auto" w:frame="1"/>
+        </w:rPr>
+        <w:t>TINYINT NOT NULL</w:t>
+      </w:r>
+      <w:r>
+        <w:rPr>
+          <w:rFonts w:ascii="Arial" w:eastAsia="Times New Roman" w:hAnsi="Arial" w:cs="Arial"/>
+          <w:color w:val="555555"/>
+          <w:sz w:val="20"/>
+          <w:szCs w:val="20"/>
+        </w:rPr>
+        <w:t> (leaving the name the same), and to change column </w:t>
+      </w:r>
+      <w:r>
+        <w:rPr>
+          <w:rFonts w:ascii="Courier New" w:eastAsia="Times New Roman" w:hAnsi="Courier New" w:cs="Courier New"/>
+          <w:color w:val="000000"/>
+          <w:sz w:val="19"/>
+          <w:szCs w:val="19"/>
+          <w:bdr w:val="none" w:sz="0" w:space="0" w:color="auto" w:frame="1"/>
+        </w:rPr>
+        <w:t>b</w:t>
+      </w:r>
+      <w:r>
+        <w:rPr>
+          <w:rFonts w:ascii="Arial" w:eastAsia="Times New Roman" w:hAnsi="Arial" w:cs="Arial"/>
+          <w:color w:val="555555"/>
+          <w:sz w:val="20"/>
+          <w:szCs w:val="20"/>
+        </w:rPr>
+        <w:t> from </w:t>
+      </w:r>
+      <w:proofErr w:type="gramStart"/>
+      <w:r>
+        <w:rPr>
+          <w:rFonts w:ascii="Courier New" w:eastAsia="Times New Roman" w:hAnsi="Courier New" w:cs="Courier New"/>
+          <w:color w:val="000000"/>
+          <w:sz w:val="19"/>
+          <w:szCs w:val="19"/>
+          <w:bdr w:val="none" w:sz="0" w:space="0" w:color="auto" w:frame="1"/>
+        </w:rPr>
+        <w:t>CHAR(</w:t>
+      </w:r>
+      <w:proofErr w:type="gramEnd"/>
+      <w:r>
+        <w:rPr>
+          <w:rFonts w:ascii="Courier New" w:eastAsia="Times New Roman" w:hAnsi="Courier New" w:cs="Courier New"/>
+          <w:color w:val="000000"/>
+          <w:sz w:val="19"/>
+          <w:szCs w:val="19"/>
+          <w:bdr w:val="none" w:sz="0" w:space="0" w:color="auto" w:frame="1"/>
+        </w:rPr>
+        <w:t>10)</w:t>
+      </w:r>
+      <w:r>
+        <w:rPr>
+          <w:rFonts w:ascii="Arial" w:eastAsia="Times New Roman" w:hAnsi="Arial" w:cs="Arial"/>
+          <w:color w:val="555555"/>
+          <w:sz w:val="20"/>
+          <w:szCs w:val="20"/>
+        </w:rPr>
+        <w:t> </w:t>
+      </w:r>
+      <w:proofErr w:type="spellStart"/>
+      <w:r>
+        <w:rPr>
+          <w:rFonts w:ascii="Arial" w:eastAsia="Times New Roman" w:hAnsi="Arial" w:cs="Arial"/>
+          <w:color w:val="555555"/>
+          <w:sz w:val="20"/>
+          <w:szCs w:val="20"/>
+        </w:rPr>
+        <w:t>to</w:t>
+      </w:r>
+      <w:r>
+        <w:rPr>
+          <w:rFonts w:ascii="Courier New" w:eastAsia="Times New Roman" w:hAnsi="Courier New" w:cs="Courier New"/>
+          <w:color w:val="000000"/>
+          <w:sz w:val="19"/>
+          <w:szCs w:val="19"/>
+          <w:bdr w:val="none" w:sz="0" w:space="0" w:color="auto" w:frame="1"/>
+        </w:rPr>
+        <w:t>CHAR</w:t>
+      </w:r>
+      <w:proofErr w:type="spellEnd"/>
+      <w:r>
+        <w:rPr>
+          <w:rFonts w:ascii="Courier New" w:eastAsia="Times New Roman" w:hAnsi="Courier New" w:cs="Courier New"/>
+          <w:color w:val="000000"/>
+          <w:sz w:val="19"/>
+          <w:szCs w:val="19"/>
+          <w:bdr w:val="none" w:sz="0" w:space="0" w:color="auto" w:frame="1"/>
+        </w:rPr>
+        <w:t>(20)</w:t>
+      </w:r>
+      <w:r>
+        <w:rPr>
+          <w:rFonts w:ascii="Arial" w:eastAsia="Times New Roman" w:hAnsi="Arial" w:cs="Arial"/>
+          <w:color w:val="555555"/>
+          <w:sz w:val="20"/>
+          <w:szCs w:val="20"/>
+        </w:rPr>
+        <w:t> as well as renaming it from </w:t>
+      </w:r>
+      <w:r>
+        <w:rPr>
+          <w:rFonts w:ascii="Courier New" w:eastAsia="Times New Roman" w:hAnsi="Courier New" w:cs="Courier New"/>
+          <w:color w:val="000000"/>
+          <w:sz w:val="19"/>
+          <w:szCs w:val="19"/>
+          <w:bdr w:val="none" w:sz="0" w:space="0" w:color="auto" w:frame="1"/>
+        </w:rPr>
+        <w:t>b</w:t>
+      </w:r>
+      <w:r>
+        <w:rPr>
+          <w:rFonts w:ascii="Arial" w:eastAsia="Times New Roman" w:hAnsi="Arial" w:cs="Arial"/>
+          <w:color w:val="555555"/>
+          <w:sz w:val="20"/>
+          <w:szCs w:val="20"/>
+        </w:rPr>
+        <w:t> to </w:t>
+      </w:r>
+      <w:r>
+        <w:rPr>
+          <w:rFonts w:ascii="Courier New" w:eastAsia="Times New Roman" w:hAnsi="Courier New" w:cs="Courier New"/>
+          <w:color w:val="000000"/>
+          <w:sz w:val="19"/>
+          <w:szCs w:val="19"/>
+          <w:bdr w:val="none" w:sz="0" w:space="0" w:color="auto" w:frame="1"/>
+        </w:rPr>
+        <w:t>c</w:t>
+      </w:r>
+      <w:r>
+        <w:rPr>
+          <w:rFonts w:ascii="Arial" w:eastAsia="Times New Roman" w:hAnsi="Arial" w:cs="Arial"/>
+          <w:color w:val="555555"/>
+          <w:sz w:val="20"/>
+          <w:szCs w:val="20"/>
+        </w:rPr>
+        <w:t>:</w:t>
+      </w:r>
+    </w:p>
+    <w:p>
+      <w:pPr>
+        <w:pBdr>
+          <w:top w:val="single" w:sz="6" w:space="2" w:color="D9D9D9"/>
+          <w:left w:val="single" w:sz="6" w:space="6" w:color="D9D9D9"/>
+          <w:bottom w:val="single" w:sz="6" w:space="2" w:color="D9D9D9"/>
+          <w:right w:val="single" w:sz="6" w:space="6" w:color="D9D9D9"/>
+        </w:pBdr>
+        <w:shd w:val="clear" w:color="auto" w:fill="EEEEEE"/>
+        <w:tabs>
+          <w:tab w:val="left" w:pos="916"/>
+          <w:tab w:val="left" w:pos="1832"/>
+          <w:tab w:val="left" w:pos="2748"/>
+          <w:tab w:val="left" w:pos="3664"/>
+          <w:tab w:val="left" w:pos="4580"/>
+          <w:tab w:val="left" w:pos="5496"/>
+          <w:tab w:val="left" w:pos="6412"/>
+          <w:tab w:val="left" w:pos="7328"/>
+          <w:tab w:val="left" w:pos="8244"/>
+          <w:tab w:val="left" w:pos="9160"/>
+          <w:tab w:val="left" w:pos="10076"/>
+          <w:tab w:val="left" w:pos="10992"/>
+          <w:tab w:val="left" w:pos="11908"/>
+          <w:tab w:val="left" w:pos="12824"/>
+          <w:tab w:val="left" w:pos="13740"/>
+          <w:tab w:val="left" w:pos="14656"/>
+        </w:tabs>
+        <w:spacing w:after="0" w:line="240" w:lineRule="auto"/>
+        <w:ind w:left="90"/>
+        <w:textAlignment w:val="baseline"/>
+        <w:rPr>
+          <w:rFonts w:ascii="Courier New" w:eastAsia="Times New Roman" w:hAnsi="Courier New" w:cs="Courier New"/>
+          <w:color w:val="000000"/>
+          <w:sz w:val="19"/>
+          <w:szCs w:val="19"/>
+        </w:rPr>
+      </w:pPr>
+      <w:r>
+        <w:rPr>
+          <w:rFonts w:ascii="Courier New" w:eastAsia="Times New Roman" w:hAnsi="Courier New" w:cs="Courier New"/>
+          <w:color w:val="000000"/>
+          <w:sz w:val="19"/>
+          <w:szCs w:val="19"/>
+        </w:rPr>
+        <w:t xml:space="preserve">ALTER TABLE t2 MODIFY a TINYINT NOT NULL, CHANGE b c </w:t>
+      </w:r>
+      <w:proofErr w:type="gramStart"/>
+      <w:r>
+        <w:rPr>
+          <w:rFonts w:ascii="Courier New" w:eastAsia="Times New Roman" w:hAnsi="Courier New" w:cs="Courier New"/>
+          <w:color w:val="000000"/>
+          <w:sz w:val="19"/>
+          <w:szCs w:val="19"/>
+        </w:rPr>
+        <w:t>CHAR(</w:t>
+      </w:r>
+      <w:proofErr w:type="gramEnd"/>
+      <w:r>
+        <w:rPr>
+          <w:rFonts w:ascii="Courier New" w:eastAsia="Times New Roman" w:hAnsi="Courier New" w:cs="Courier New"/>
+          <w:color w:val="000000"/>
+          <w:sz w:val="19"/>
+          <w:szCs w:val="19"/>
+        </w:rPr>
+        <w:t>20);</w:t>
+      </w:r>
+    </w:p>
     <w:p/>
+    <w:p>
+      <w:r>
+        <w:t>*Finally got the DB insert figured out. There was a simple syntax error.</w:t>
+      </w:r>
+    </w:p>
+    <w:p>
+      <w:pPr>
+        <w:rPr>
+          <w:b/>
+        </w:rPr>
+      </w:pPr>
+      <w:proofErr w:type="gramStart"/>
+      <w:r>
+        <w:rPr>
+          <w:b/>
+        </w:rPr>
+        <w:t>RECV(</w:t>
+      </w:r>
+      <w:proofErr w:type="gramEnd"/>
+      <w:r>
+        <w:rPr>
+          <w:b/>
+        </w:rPr>
+        <w:t xml:space="preserve">) buffer </w:t>
+      </w:r>
+    </w:p>
+    <w:p>
+      <w:r>
+        <w:t>From documentation o</w:t>
+      </w:r>
+      <w:r>
+        <w:t xml:space="preserve">nline (a few different sources), the </w:t>
+      </w:r>
+      <w:proofErr w:type="spellStart"/>
+      <w:proofErr w:type="gramStart"/>
+      <w:r>
+        <w:t>recv</w:t>
+      </w:r>
+      <w:proofErr w:type="spellEnd"/>
+      <w:r>
+        <w:t>(</w:t>
+      </w:r>
+      <w:proofErr w:type="gramEnd"/>
+      <w:r>
+        <w:t xml:space="preserve">) function of </w:t>
+      </w:r>
+      <w:proofErr w:type="spellStart"/>
+      <w:r>
+        <w:t>zmq</w:t>
+      </w:r>
+      <w:proofErr w:type="spellEnd"/>
+      <w:r>
+        <w:t xml:space="preserve"> creates a buffer by default. It is also possible to reference a buffer -&gt; </w:t>
+      </w:r>
+      <w:proofErr w:type="spellStart"/>
+      <w:proofErr w:type="gramStart"/>
+      <w:r>
+        <w:t>recv</w:t>
+      </w:r>
+      <w:proofErr w:type="spellEnd"/>
+      <w:r>
+        <w:t>(</w:t>
+      </w:r>
+      <w:proofErr w:type="gramEnd"/>
+      <w:r>
+        <w:t>*</w:t>
+      </w:r>
+      <w:proofErr w:type="spellStart"/>
+      <w:r>
+        <w:t>buf</w:t>
+      </w:r>
+      <w:proofErr w:type="spellEnd"/>
+      <w:r>
+        <w:t>) where you have to initialize your own string array as a buffer.</w:t>
+      </w:r>
+    </w:p>
+    <w:p>
+      <w:bookmarkStart w:id="0" w:name="_GoBack"/>
+      <w:bookmarkEnd w:id="0"/>
+    </w:p>
     <w:sectPr>
       <w:pgSz w:w="12240" w:h="15840"/>
       <w:pgMar w:top="1440" w:right="1440" w:bottom="1440" w:left="1440" w:header="720" w:footer="720" w:gutter="0"/>
@@ -3201,7 +4189,7 @@
   <a:extraClrSchemeLst/>
   <a:extLst>
     <a:ext uri="{05A4C25C-085E-4340-85A3-A5531E510DB2}">
-      <thm15:themeFamily xmlns:thm15="http://schemas.microsoft.com/office/thememl/2012/main" xmlns="" name="Office Theme" id="{62F939B6-93AF-4DB8-9C6B-D6C7DFDC589F}" vid="{4A3C46E8-61CC-4603-A589-7422A47A8E4A}"/>
+      <thm15:themeFamily xmlns="" xmlns:thm15="http://schemas.microsoft.com/office/thememl/2012/main" name="Office Theme" id="{62F939B6-93AF-4DB8-9C6B-D6C7DFDC589F}" vid="{4A3C46E8-61CC-4603-A589-7422A47A8E4A}"/>
     </a:ext>
   </a:extLst>
 </a:theme>

</xml_diff>

<commit_message>
Addition of architecture 3 + tests. Got stop/go to work and setup general message format for actions/commands/requests. Documentation to follow soon.
</commit_message>
<xml_diff>
--- a/Markus/Rpi-Marcs notes.docx
+++ b/Markus/Rpi-Marcs notes.docx
@@ -2946,9 +2946,158 @@
       </w:r>
     </w:p>
     <w:p>
+      <w:pPr>
+        <w:pStyle w:val="Heading1"/>
+      </w:pPr>
+      <w:r>
+        <w:t>7/28/16</w:t>
+      </w:r>
+    </w:p>
+    <w:p/>
+    <w:p>
+      <w:r>
+        <w:t>Controller to robot data encapsulation:</w:t>
+      </w:r>
+    </w:p>
+    <w:p>
+      <w:r>
+        <w:tab/>
+        <w:t>Request:</w:t>
+      </w:r>
+    </w:p>
+    <w:p>
+      <w:r>
+        <w:tab/>
+      </w:r>
+      <w:r>
+        <w:tab/>
+        <w:t xml:space="preserve">1 = reset command </w:t>
+      </w:r>
+      <w:proofErr w:type="gramStart"/>
+      <w:r>
+        <w:t>values(</w:t>
+      </w:r>
+      <w:proofErr w:type="spellStart"/>
+      <w:proofErr w:type="gramEnd"/>
+      <w:r>
+        <w:t>ID,drive,aux</w:t>
+      </w:r>
+      <w:proofErr w:type="spellEnd"/>
+      <w:r>
+        <w:t xml:space="preserve">, </w:t>
+      </w:r>
+      <w:proofErr w:type="spellStart"/>
+      <w:r>
+        <w:t>etc</w:t>
+      </w:r>
+      <w:proofErr w:type="spellEnd"/>
+      <w:r>
+        <w:t>) to none.</w:t>
+      </w:r>
+    </w:p>
+    <w:p>
+      <w:r>
+        <w:tab/>
+      </w:r>
+      <w:r>
+        <w:tab/>
+        <w:t>2 = report your status to the server</w:t>
+      </w:r>
+    </w:p>
+    <w:p>
+      <w:r>
+        <w:tab/>
+      </w:r>
+      <w:r>
+        <w:tab/>
+        <w:t>3 = robot must comply with “drive” variable only (on/off)</w:t>
+      </w:r>
+    </w:p>
+    <w:p>
+      <w:r>
+        <w:tab/>
+      </w:r>
+      <w:r>
+        <w:tab/>
+        <w:t>4 = robot must comply with drive</w:t>
+      </w:r>
+      <w:proofErr w:type="gramStart"/>
+      <w:r>
+        <w:t>,aux,special1</w:t>
+      </w:r>
+      <w:proofErr w:type="gramEnd"/>
+      <w:r>
+        <w:t xml:space="preserve"> and special2.</w:t>
+      </w:r>
+    </w:p>
+    <w:p>
+      <w:r>
+        <w:tab/>
+      </w:r>
+      <w:r>
+        <w:tab/>
+        <w:t>5 = for expanded functionality</w:t>
+      </w:r>
+    </w:p>
+    <w:p>
+      <w:r>
+        <w:t>The robot will remain in the last received command state until another command is received.</w:t>
+      </w:r>
+    </w:p>
+    <w:p>
+      <w:r>
+        <w:rPr>
+          <w:highlight w:val="yellow"/>
+        </w:rPr>
+        <w:t>Implement a key press sequence to override this in case the server goes down. (</w:t>
+      </w:r>
+      <w:proofErr w:type="gramStart"/>
+      <w:r>
+        <w:rPr>
+          <w:highlight w:val="yellow"/>
+        </w:rPr>
+        <w:t>so</w:t>
+      </w:r>
+      <w:proofErr w:type="gramEnd"/>
+      <w:r>
+        <w:rPr>
+          <w:highlight w:val="yellow"/>
+        </w:rPr>
+        <w:t xml:space="preserve"> we don’t have to reboot robots)</w:t>
+      </w:r>
+    </w:p>
+    <w:p/>
+    <w:p>
+      <w:r>
+        <w:rPr>
+          <w:highlight w:val="magenta"/>
+        </w:rPr>
+        <w:t xml:space="preserve">GOT START/STOP TO </w:t>
+      </w:r>
+      <w:proofErr w:type="gramStart"/>
+      <w:r>
+        <w:rPr>
+          <w:highlight w:val="magenta"/>
+        </w:rPr>
+        <w:t>WORK !!!</w:t>
+      </w:r>
+      <w:proofErr w:type="gramEnd"/>
+      <w:r>
+        <w:t xml:space="preserve"> </w:t>
+      </w:r>
+    </w:p>
+    <w:p>
+      <w:pPr>
+        <w:pStyle w:val="Heading1"/>
+      </w:pPr>
       <w:bookmarkStart w:id="0" w:name="_GoBack"/>
-      <w:bookmarkEnd w:id="0"/>
-    </w:p>
+      <w:r>
+        <w:lastRenderedPageBreak/>
+        <w:t>7/29/16</w:t>
+      </w:r>
+    </w:p>
+    <w:bookmarkEnd w:id="0"/>
+    <w:p/>
     <w:sectPr>
       <w:pgSz w:w="12240" w:h="15840"/>
       <w:pgMar w:top="1440" w:right="1440" w:bottom="1440" w:left="1440" w:header="720" w:footer="720" w:gutter="0"/>
@@ -4189,7 +4338,7 @@
   <a:extraClrSchemeLst/>
   <a:extLst>
     <a:ext uri="{05A4C25C-085E-4340-85A3-A5531E510DB2}">
-      <thm15:themeFamily xmlns="" xmlns:thm15="http://schemas.microsoft.com/office/thememl/2012/main" name="Office Theme" id="{62F939B6-93AF-4DB8-9C6B-D6C7DFDC589F}" vid="{4A3C46E8-61CC-4603-A589-7422A47A8E4A}"/>
+      <thm15:themeFamily xmlns:thm15="http://schemas.microsoft.com/office/thememl/2012/main" xmlns="" name="Office Theme" id="{62F939B6-93AF-4DB8-9C6B-D6C7DFDC589F}" vid="{4A3C46E8-61CC-4603-A589-7422A47A8E4A}"/>
     </a:ext>
   </a:extLst>
 </a:theme>

</xml_diff>

<commit_message>
Got basis of whole Architecture 3 built(Including GUI). Refined a few things in my notes but I will create complete documentation (for user) over the next two weeks as I progress to add more functionality for controls.
</commit_message>
<xml_diff>
--- a/Markus/Rpi-Marcs notes.docx
+++ b/Markus/Rpi-Marcs notes.docx
@@ -2971,6 +2971,15 @@
       </w:r>
       <w:r>
         <w:tab/>
+        <w:t>0 = default (no action)</w:t>
+      </w:r>
+    </w:p>
+    <w:p>
+      <w:r>
+        <w:tab/>
+      </w:r>
+      <w:r>
+        <w:tab/>
         <w:t xml:space="preserve">1 = reset command </w:t>
       </w:r>
       <w:proofErr w:type="gramStart"/>
@@ -2992,7 +3001,13 @@
       </w:r>
       <w:proofErr w:type="spellEnd"/>
       <w:r>
-        <w:t>) to none.</w:t>
+        <w:t>) to none</w:t>
+      </w:r>
+      <w:r>
+        <w:t>.</w:t>
+      </w:r>
+      <w:r>
+        <w:t xml:space="preserve"> </w:t>
       </w:r>
     </w:p>
     <w:p>
@@ -3001,33 +3016,40 @@
       </w:r>
       <w:r>
         <w:tab/>
-        <w:t>2 = report your status to the server</w:t>
-      </w:r>
-    </w:p>
-    <w:p>
-      <w:r>
-        <w:tab/>
-      </w:r>
-      <w:r>
-        <w:tab/>
-        <w:t>3 = robot must comply with “drive” variable only (on/off)</w:t>
-      </w:r>
-    </w:p>
-    <w:p>
-      <w:r>
-        <w:tab/>
-      </w:r>
-      <w:r>
-        <w:tab/>
-        <w:t>4 = robot must comply with drive</w:t>
-      </w:r>
-      <w:proofErr w:type="gramStart"/>
-      <w:r>
-        <w:t>,aux,special1</w:t>
-      </w:r>
-      <w:proofErr w:type="gramEnd"/>
-      <w:r>
-        <w:t xml:space="preserve"> and special2.</w:t>
+      </w:r>
+      <w:r>
+        <w:t>2</w:t>
+      </w:r>
+      <w:r>
+        <w:t xml:space="preserve"> = </w:t>
+      </w:r>
+      <w:r>
+        <w:t>Report status to the server.</w:t>
+      </w:r>
+    </w:p>
+    <w:p>
+      <w:pPr>
+        <w:ind w:left="1440"/>
+      </w:pPr>
+      <w:r>
+        <w:t xml:space="preserve">3 </w:t>
+      </w:r>
+      <w:r>
+        <w:t xml:space="preserve">= </w:t>
+      </w:r>
+      <w:r>
+        <w:t>Robot left/right motor speed to be proportional to the value of special1 (between 0 and 1)</w:t>
+      </w:r>
+    </w:p>
+    <w:p>
+      <w:pPr>
+        <w:ind w:left="1440"/>
+      </w:pPr>
+      <w:r>
+        <w:t xml:space="preserve">4 = </w:t>
+      </w:r>
+      <w:r>
+        <w:t>robot must comply with “drive” variable only (on/off) includes aux motors</w:t>
       </w:r>
     </w:p>
     <w:p>
@@ -3067,6 +3089,7 @@
       </w:r>
     </w:p>
     <w:p/>
+    <w:p/>
     <w:p>
       <w:r>
         <w:rPr>
@@ -3090,14 +3113,40 @@
       <w:pPr>
         <w:pStyle w:val="Heading1"/>
       </w:pPr>
+      <w:r>
+        <w:t>7/29/16</w:t>
+      </w:r>
+    </w:p>
+    <w:p>
+      <w:r>
+        <w:t>ID will be used to communicate which command line is active (1 = send data)</w:t>
+      </w:r>
+    </w:p>
+    <w:p>
+      <w:proofErr w:type="gramStart"/>
+      <w:r>
+        <w:t>Worked on general improvements today.</w:t>
+      </w:r>
+      <w:proofErr w:type="gramEnd"/>
+    </w:p>
+    <w:p>
+      <w:r>
+        <w:t>Got a graphical user interface for a Master Controller (game h</w:t>
+      </w:r>
       <w:bookmarkStart w:id="0" w:name="_GoBack"/>
-      <w:r>
-        <w:lastRenderedPageBreak/>
-        <w:t>7/29/16</w:t>
-      </w:r>
-    </w:p>
-    <w:bookmarkEnd w:id="0"/>
-    <w:p/>
+      <w:bookmarkEnd w:id="0"/>
+      <w:r>
+        <w:t xml:space="preserve">ost). Works </w:t>
+      </w:r>
+      <w:proofErr w:type="gramStart"/>
+      <w:r>
+        <w:t>great !</w:t>
+      </w:r>
+      <w:proofErr w:type="gramEnd"/>
+      <w:r>
+        <w:t xml:space="preserve"> </w:t>
+      </w:r>
+    </w:p>
     <w:sectPr>
       <w:pgSz w:w="12240" w:h="15840"/>
       <w:pgMar w:top="1440" w:right="1440" w:bottom="1440" w:left="1440" w:header="720" w:footer="720" w:gutter="0"/>

</xml_diff>

<commit_message>
Improved functionality + general fixes, see Arch 3 Test 3.
</commit_message>
<xml_diff>
--- a/Markus/Rpi-Marcs notes.docx
+++ b/Markus/Rpi-Marcs notes.docx
@@ -3046,10 +3046,7 @@
         <w:ind w:left="1440"/>
       </w:pPr>
       <w:r>
-        <w:t xml:space="preserve">4 = </w:t>
-      </w:r>
-      <w:r>
-        <w:t>robot must comply with “drive” variable only (on/off) includes aux motors</w:t>
+        <w:t>4 = robot must comply with “drive” variable only (on/off) includes aux motors</w:t>
       </w:r>
     </w:p>
     <w:p>
@@ -3130,16 +3127,16 @@
       <w:proofErr w:type="gramEnd"/>
     </w:p>
     <w:p>
-      <w:r>
-        <w:t>Got a graphical user interface for a Master Controller (game h</w:t>
-      </w:r>
-      <w:bookmarkStart w:id="0" w:name="_GoBack"/>
-      <w:bookmarkEnd w:id="0"/>
-      <w:r>
-        <w:t xml:space="preserve">ost). Works </w:t>
-      </w:r>
       <w:proofErr w:type="gramStart"/>
       <w:r>
+        <w:t>Got a graphical user interface for a Master Controller (game host).</w:t>
+      </w:r>
+      <w:proofErr w:type="gramEnd"/>
+      <w:r>
+        <w:t xml:space="preserve"> Works </w:t>
+      </w:r>
+      <w:proofErr w:type="gramStart"/>
+      <w:r>
         <w:t>great !</w:t>
       </w:r>
       <w:proofErr w:type="gramEnd"/>
@@ -3147,6 +3144,75 @@
         <w:t xml:space="preserve"> </w:t>
       </w:r>
     </w:p>
+    <w:p>
+      <w:pPr>
+        <w:pStyle w:val="Heading1"/>
+      </w:pPr>
+      <w:r>
+        <w:t>8/2/16</w:t>
+      </w:r>
+    </w:p>
+    <w:p>
+      <w:proofErr w:type="spellStart"/>
+      <w:r>
+        <w:t>Listbox</w:t>
+      </w:r>
+      <w:proofErr w:type="spellEnd"/>
+      <w:r>
+        <w:t xml:space="preserve"> how to write better way: (</w:t>
+      </w:r>
+      <w:proofErr w:type="spellStart"/>
+      <w:proofErr w:type="gramStart"/>
+      <w:r>
+        <w:t>gui</w:t>
+      </w:r>
+      <w:proofErr w:type="spellEnd"/>
+      <w:proofErr w:type="gramEnd"/>
+      <w:r>
+        <w:t>)</w:t>
+      </w:r>
+    </w:p>
+    <w:p>
+      <w:hyperlink r:id="rId20" w:history="1">
+        <w:r>
+          <w:rPr>
+            <w:rStyle w:val="Hyperlink"/>
+          </w:rPr>
+          <w:t>http://stackoverflow.com/questions/5286093/display-listbox-with-columns-using-tkinter</w:t>
+        </w:r>
+      </w:hyperlink>
+    </w:p>
+    <w:p>
+      <w:hyperlink r:id="rId21" w:history="1">
+        <w:r>
+          <w:rPr>
+            <w:rStyle w:val="Hyperlink"/>
+          </w:rPr>
+          <w:t>http:/</w:t>
+        </w:r>
+        <w:bookmarkStart w:id="0" w:name="_GoBack"/>
+        <w:bookmarkEnd w:id="0"/>
+        <w:r>
+          <w:rPr>
+            <w:rStyle w:val="Hyperlink"/>
+          </w:rPr>
+          <w:t>/tkinte</w:t>
+        </w:r>
+        <w:r>
+          <w:rPr>
+            <w:rStyle w:val="Hyperlink"/>
+          </w:rPr>
+          <w:t>r</w:t>
+        </w:r>
+        <w:r>
+          <w:rPr>
+            <w:rStyle w:val="Hyperlink"/>
+          </w:rPr>
+          <w:t>.unpythonic.net/wiki/SortableTable</w:t>
+        </w:r>
+      </w:hyperlink>
+    </w:p>
+    <w:p/>
     <w:sectPr>
       <w:pgSz w:w="12240" w:h="15840"/>
       <w:pgMar w:top="1440" w:right="1440" w:bottom="1440" w:left="1440" w:header="720" w:footer="720" w:gutter="0"/>

</xml_diff>

<commit_message>
Arch 6 added. general fixes and full log-in automation.
</commit_message>
<xml_diff>
--- a/Markus/Rpi-Marcs notes.docx
+++ b/Markus/Rpi-Marcs notes.docx
@@ -2334,6 +2334,16 @@
       </w:r>
     </w:p>
     <w:p>
+      <w:pPr>
+        <w:pStyle w:val="ListParagraph"/>
+        <w:numPr>
+          <w:ilvl w:val="0"/>
+          <w:numId w:val="3"/>
+        </w:numPr>
+      </w:pPr>
+      <w:r>
+        <w:t xml:space="preserve">Not sure this is true : </w:t>
+      </w:r>
       <w:r>
         <w:t>ID will be used to communicate which command line is active (1 = send data)</w:t>
       </w:r>
@@ -2414,12 +2424,70 @@
       <w:r>
         <w:t xml:space="preserve"> To make the whole thing work, one of the (robot or server) needs to know the other’s IP address.</w:t>
       </w:r>
+    </w:p>
+    <w:p>
+      <w:r>
+        <w:t xml:space="preserve">I think I will have to make a master file which will require the user to enter the server IP once. Then this file will use it as an argument to set all files on the robot. </w:t>
+      </w:r>
+    </w:p>
+    <w:p>
+      <w:pPr>
+        <w:pStyle w:val="Heading1"/>
+      </w:pPr>
+      <w:r>
+        <w:t>8/9/16</w:t>
+      </w:r>
+    </w:p>
+    <w:p>
+      <w:r>
+        <w:t xml:space="preserve">How to change hostname on rpi : </w:t>
+      </w:r>
+    </w:p>
+    <w:p>
+      <w:hyperlink r:id="rId23" w:history="1">
+        <w:r>
+          <w:rPr>
+            <w:rStyle w:val="Hyperlink"/>
+          </w:rPr>
+          <w:t>http://www.howtogeek.com/167195/how-to-change-your-raspberry-pi-or-other-linux-devices-hostname/</w:t>
+        </w:r>
+      </w:hyperlink>
+    </w:p>
+    <w:p>
+      <w:r>
+        <w:t xml:space="preserve">Login process improved : </w:t>
+      </w:r>
+    </w:p>
+    <w:p>
+      <w:pPr>
+        <w:pStyle w:val="ListParagraph"/>
+        <w:numPr>
+          <w:ilvl w:val="0"/>
+          <w:numId w:val="4"/>
+        </w:numPr>
+      </w:pPr>
+      <w:r>
+        <w:t>Now each rpi used as a robot will have to have it’s hostname changed to “robotone”, “robottwo”….”robotsixteen”. This is to enable the robot to select it’s robot name from the server without user intervension. Follow the process above for any new robot that needs to be add</w:t>
+      </w:r>
+      <w:r>
+        <w:t xml:space="preserve">ed to the game. Takes about 2-3 </w:t>
+      </w:r>
       <w:bookmarkStart w:id="0" w:name="_GoBack"/>
       <w:bookmarkEnd w:id="0"/>
-    </w:p>
-    <w:p>
-      <w:r>
-        <w:t xml:space="preserve">I think I will have to make a master file which will require the user to enter the server IP once. Then this file will use it as an argument to set all files on the robot. </w:t>
+      <w:r>
+        <w:t>mins per robot. Only needs to be done once.</w:t>
+      </w:r>
+    </w:p>
+    <w:p>
+      <w:pPr>
+        <w:pStyle w:val="ListParagraph"/>
+        <w:numPr>
+          <w:ilvl w:val="0"/>
+          <w:numId w:val="4"/>
+        </w:numPr>
+      </w:pPr>
+      <w:r>
+        <w:t>The names associated with the hostname (robot_names.txt file) can be modified to team names etc.</w:t>
       </w:r>
     </w:p>
     <w:sectPr>
@@ -2548,6 +2616,95 @@
     </w:lvl>
   </w:abstractNum>
   <w:abstractNum w:abstractNumId="1">
+    <w:nsid w:val="3F625C99"/>
+    <w:multiLevelType w:val="hybridMultilevel"/>
+    <w:tmpl w:val="7318CA52"/>
+    <w:lvl w:ilvl="0" w:tplc="98C0922E">
+      <w:start w:val="1"/>
+      <w:numFmt w:val="decimal"/>
+      <w:lvlText w:val="%1."/>
+      <w:lvlJc w:val="left"/>
+      <w:pPr>
+        <w:ind w:left="1080" w:hanging="360"/>
+      </w:pPr>
+      <w:rPr>
+        <w:rFonts w:hint="default"/>
+      </w:rPr>
+    </w:lvl>
+    <w:lvl w:ilvl="1" w:tplc="04090019" w:tentative="1">
+      <w:start w:val="1"/>
+      <w:numFmt w:val="lowerLetter"/>
+      <w:lvlText w:val="%2."/>
+      <w:lvlJc w:val="left"/>
+      <w:pPr>
+        <w:ind w:left="1800" w:hanging="360"/>
+      </w:pPr>
+    </w:lvl>
+    <w:lvl w:ilvl="2" w:tplc="0409001B" w:tentative="1">
+      <w:start w:val="1"/>
+      <w:numFmt w:val="lowerRoman"/>
+      <w:lvlText w:val="%3."/>
+      <w:lvlJc w:val="right"/>
+      <w:pPr>
+        <w:ind w:left="2520" w:hanging="180"/>
+      </w:pPr>
+    </w:lvl>
+    <w:lvl w:ilvl="3" w:tplc="0409000F" w:tentative="1">
+      <w:start w:val="1"/>
+      <w:numFmt w:val="decimal"/>
+      <w:lvlText w:val="%4."/>
+      <w:lvlJc w:val="left"/>
+      <w:pPr>
+        <w:ind w:left="3240" w:hanging="360"/>
+      </w:pPr>
+    </w:lvl>
+    <w:lvl w:ilvl="4" w:tplc="04090019" w:tentative="1">
+      <w:start w:val="1"/>
+      <w:numFmt w:val="lowerLetter"/>
+      <w:lvlText w:val="%5."/>
+      <w:lvlJc w:val="left"/>
+      <w:pPr>
+        <w:ind w:left="3960" w:hanging="360"/>
+      </w:pPr>
+    </w:lvl>
+    <w:lvl w:ilvl="5" w:tplc="0409001B" w:tentative="1">
+      <w:start w:val="1"/>
+      <w:numFmt w:val="lowerRoman"/>
+      <w:lvlText w:val="%6."/>
+      <w:lvlJc w:val="right"/>
+      <w:pPr>
+        <w:ind w:left="4680" w:hanging="180"/>
+      </w:pPr>
+    </w:lvl>
+    <w:lvl w:ilvl="6" w:tplc="0409000F" w:tentative="1">
+      <w:start w:val="1"/>
+      <w:numFmt w:val="decimal"/>
+      <w:lvlText w:val="%7."/>
+      <w:lvlJc w:val="left"/>
+      <w:pPr>
+        <w:ind w:left="5400" w:hanging="360"/>
+      </w:pPr>
+    </w:lvl>
+    <w:lvl w:ilvl="7" w:tplc="04090019" w:tentative="1">
+      <w:start w:val="1"/>
+      <w:numFmt w:val="lowerLetter"/>
+      <w:lvlText w:val="%8."/>
+      <w:lvlJc w:val="left"/>
+      <w:pPr>
+        <w:ind w:left="6120" w:hanging="360"/>
+      </w:pPr>
+    </w:lvl>
+    <w:lvl w:ilvl="8" w:tplc="0409001B" w:tentative="1">
+      <w:start w:val="1"/>
+      <w:numFmt w:val="lowerRoman"/>
+      <w:lvlText w:val="%9."/>
+      <w:lvlJc w:val="right"/>
+      <w:pPr>
+        <w:ind w:left="6840" w:hanging="180"/>
+      </w:pPr>
+    </w:lvl>
+  </w:abstractNum>
+  <w:abstractNum w:abstractNumId="2">
     <w:nsid w:val="6F747AAA"/>
     <w:multiLevelType w:val="hybridMultilevel"/>
     <w:tmpl w:val="8AC08C52"/>
@@ -2636,10 +2793,128 @@
       </w:pPr>
     </w:lvl>
   </w:abstractNum>
+  <w:abstractNum w:abstractNumId="3">
+    <w:nsid w:val="786F02C7"/>
+    <w:multiLevelType w:val="hybridMultilevel"/>
+    <w:tmpl w:val="6BF89688"/>
+    <w:lvl w:ilvl="0" w:tplc="D71C103E">
+      <w:numFmt w:val="bullet"/>
+      <w:lvlText w:val=""/>
+      <w:lvlJc w:val="left"/>
+      <w:pPr>
+        <w:ind w:left="720" w:hanging="360"/>
+      </w:pPr>
+      <w:rPr>
+        <w:rFonts w:ascii="Symbol" w:eastAsiaTheme="minorHAnsi" w:hAnsi="Symbol" w:cstheme="minorBidi" w:hint="default"/>
+      </w:rPr>
+    </w:lvl>
+    <w:lvl w:ilvl="1" w:tplc="04090003" w:tentative="1">
+      <w:start w:val="1"/>
+      <w:numFmt w:val="bullet"/>
+      <w:lvlText w:val="o"/>
+      <w:lvlJc w:val="left"/>
+      <w:pPr>
+        <w:ind w:left="1440" w:hanging="360"/>
+      </w:pPr>
+      <w:rPr>
+        <w:rFonts w:ascii="Courier New" w:hAnsi="Courier New" w:cs="Courier New" w:hint="default"/>
+      </w:rPr>
+    </w:lvl>
+    <w:lvl w:ilvl="2" w:tplc="04090005" w:tentative="1">
+      <w:start w:val="1"/>
+      <w:numFmt w:val="bullet"/>
+      <w:lvlText w:val=""/>
+      <w:lvlJc w:val="left"/>
+      <w:pPr>
+        <w:ind w:left="2160" w:hanging="360"/>
+      </w:pPr>
+      <w:rPr>
+        <w:rFonts w:ascii="Wingdings" w:hAnsi="Wingdings" w:hint="default"/>
+      </w:rPr>
+    </w:lvl>
+    <w:lvl w:ilvl="3" w:tplc="04090001" w:tentative="1">
+      <w:start w:val="1"/>
+      <w:numFmt w:val="bullet"/>
+      <w:lvlText w:val=""/>
+      <w:lvlJc w:val="left"/>
+      <w:pPr>
+        <w:ind w:left="2880" w:hanging="360"/>
+      </w:pPr>
+      <w:rPr>
+        <w:rFonts w:ascii="Symbol" w:hAnsi="Symbol" w:hint="default"/>
+      </w:rPr>
+    </w:lvl>
+    <w:lvl w:ilvl="4" w:tplc="04090003" w:tentative="1">
+      <w:start w:val="1"/>
+      <w:numFmt w:val="bullet"/>
+      <w:lvlText w:val="o"/>
+      <w:lvlJc w:val="left"/>
+      <w:pPr>
+        <w:ind w:left="3600" w:hanging="360"/>
+      </w:pPr>
+      <w:rPr>
+        <w:rFonts w:ascii="Courier New" w:hAnsi="Courier New" w:cs="Courier New" w:hint="default"/>
+      </w:rPr>
+    </w:lvl>
+    <w:lvl w:ilvl="5" w:tplc="04090005" w:tentative="1">
+      <w:start w:val="1"/>
+      <w:numFmt w:val="bullet"/>
+      <w:lvlText w:val=""/>
+      <w:lvlJc w:val="left"/>
+      <w:pPr>
+        <w:ind w:left="4320" w:hanging="360"/>
+      </w:pPr>
+      <w:rPr>
+        <w:rFonts w:ascii="Wingdings" w:hAnsi="Wingdings" w:hint="default"/>
+      </w:rPr>
+    </w:lvl>
+    <w:lvl w:ilvl="6" w:tplc="04090001" w:tentative="1">
+      <w:start w:val="1"/>
+      <w:numFmt w:val="bullet"/>
+      <w:lvlText w:val=""/>
+      <w:lvlJc w:val="left"/>
+      <w:pPr>
+        <w:ind w:left="5040" w:hanging="360"/>
+      </w:pPr>
+      <w:rPr>
+        <w:rFonts w:ascii="Symbol" w:hAnsi="Symbol" w:hint="default"/>
+      </w:rPr>
+    </w:lvl>
+    <w:lvl w:ilvl="7" w:tplc="04090003" w:tentative="1">
+      <w:start w:val="1"/>
+      <w:numFmt w:val="bullet"/>
+      <w:lvlText w:val="o"/>
+      <w:lvlJc w:val="left"/>
+      <w:pPr>
+        <w:ind w:left="5760" w:hanging="360"/>
+      </w:pPr>
+      <w:rPr>
+        <w:rFonts w:ascii="Courier New" w:hAnsi="Courier New" w:cs="Courier New" w:hint="default"/>
+      </w:rPr>
+    </w:lvl>
+    <w:lvl w:ilvl="8" w:tplc="04090005" w:tentative="1">
+      <w:start w:val="1"/>
+      <w:numFmt w:val="bullet"/>
+      <w:lvlText w:val=""/>
+      <w:lvlJc w:val="left"/>
+      <w:pPr>
+        <w:ind w:left="6480" w:hanging="360"/>
+      </w:pPr>
+      <w:rPr>
+        <w:rFonts w:ascii="Wingdings" w:hAnsi="Wingdings" w:hint="default"/>
+      </w:rPr>
+    </w:lvl>
+  </w:abstractNum>
   <w:num w:numId="1">
     <w:abstractNumId w:val="0"/>
   </w:num>
   <w:num w:numId="2">
+    <w:abstractNumId w:val="2"/>
+  </w:num>
+  <w:num w:numId="3">
+    <w:abstractNumId w:val="3"/>
+  </w:num>
+  <w:num w:numId="4">
     <w:abstractNumId w:val="1"/>
   </w:num>
 </w:numbering>
@@ -3662,7 +3937,7 @@
   <a:extraClrSchemeLst/>
   <a:extLst>
     <a:ext uri="{05A4C25C-085E-4340-85A3-A5531E510DB2}">
-      <thm15:themeFamily xmlns="" xmlns:thm15="http://schemas.microsoft.com/office/thememl/2012/main" name="Office Theme" id="{62F939B6-93AF-4DB8-9C6B-D6C7DFDC589F}" vid="{4A3C46E8-61CC-4603-A589-7422A47A8E4A}"/>
+      <thm15:themeFamily xmlns:thm15="http://schemas.microsoft.com/office/thememl/2012/main" xmlns="" name="Office Theme" id="{62F939B6-93AF-4DB8-9C6B-D6C7DFDC589F}" vid="{4A3C46E8-61CC-4603-A589-7422A47A8E4A}"/>
     </a:ext>
   </a:extLst>
 </a:theme>

</xml_diff>